<commit_message>
Pflichtenheft zur Besprechung freigegeben
</commit_message>
<xml_diff>
--- a/Dokumentation/Pflichtenheft.docx
+++ b/Dokumentation/Pflichtenheft.docx
@@ -365,7 +365,7 @@
                 <w:sz w:val="22"/>
                 <w:lang w:val="de-DE"/>
               </w:rPr>
-              <w:t>29.09.2019</w:t>
+              <w:t>02.10.2019</w:t>
             </w:r>
             <w:r>
               <w:rPr>
@@ -455,7 +455,7 @@
                 <w:sz w:val="22"/>
                 <w:lang w:val="de-DE"/>
               </w:rPr>
-              <w:t>29.09.2019</w:t>
+              <w:t>02.10.2019</w:t>
             </w:r>
             <w:r>
               <w:rPr>
@@ -545,7 +545,7 @@
                 <w:sz w:val="22"/>
                 <w:lang w:val="de-DE"/>
               </w:rPr>
-              <w:t>29.09.2019</w:t>
+              <w:t>02.10.2019</w:t>
             </w:r>
             <w:r>
               <w:rPr>
@@ -635,7 +635,7 @@
                 <w:sz w:val="22"/>
                 <w:lang w:val="de-DE"/>
               </w:rPr>
-              <w:t>29.09.2019</w:t>
+              <w:t>02.10.2019</w:t>
             </w:r>
             <w:r>
               <w:rPr>
@@ -922,585 +922,10 @@
             <w:pPr>
               <w:pStyle w:val="Comment"/>
             </w:pPr>
-            <w:r>
-              <w:t>Die Information in dieser Tabelle muss nur dann aktualisiert werden, wenn eine neue Version des Dokumentes erzeugt</w:t>
-            </w:r>
-            <w:r>
-              <w:t>, bzw.</w:t>
-            </w:r>
-            <w:r>
-              <w:t xml:space="preserve"> freigegeben</w:t>
-            </w:r>
-            <w:r>
-              <w:t xml:space="preserve"> wird, nicht aber jedes </w:t>
-            </w:r>
-            <w:proofErr w:type="gramStart"/>
-            <w:r>
-              <w:t>Mal</w:t>
-            </w:r>
-            <w:proofErr w:type="gramEnd"/>
-            <w:r>
-              <w:t xml:space="preserve"> wenn das Dokument 'angefasst' wird.</w:t>
-            </w:r>
           </w:p>
         </w:tc>
       </w:tr>
     </w:tbl>
-    <w:p>
-      <w:pPr>
-        <w:pStyle w:val="Textkrper"/>
-      </w:pPr>
-    </w:p>
-    <w:p>
-      <w:pPr>
-        <w:pStyle w:val="Comment"/>
-      </w:pPr>
-      <w:r>
-        <w:t>Alle Abschnitte, die i</w:t>
-      </w:r>
-      <w:r>
-        <w:t>m Style</w:t>
-      </w:r>
-      <w:r>
-        <w:t xml:space="preserve"> "Comment"</w:t>
-      </w:r>
-      <w:r>
-        <w:t xml:space="preserve"> geschrieben sind</w:t>
-      </w:r>
-      <w:r>
-        <w:t xml:space="preserve"> (wie dieser Text)</w:t>
-      </w:r>
-      <w:r>
-        <w:t xml:space="preserve">, dienen nur für Erklärungen, die </w:t>
-      </w:r>
-      <w:proofErr w:type="gramStart"/>
-      <w:r>
-        <w:t>dem Autoren</w:t>
-      </w:r>
-      <w:proofErr w:type="gramEnd"/>
-      <w:r>
-        <w:t xml:space="preserve"> des Dokumentes helfen sollen.</w:t>
-      </w:r>
-      <w:r>
-        <w:t xml:space="preserve"> </w:t>
-      </w:r>
-      <w:r>
-        <w:t xml:space="preserve">Diese Kommentare </w:t>
-      </w:r>
-      <w:r>
-        <w:t>müssen</w:t>
-      </w:r>
-      <w:r>
-        <w:t xml:space="preserve"> im endgültigen Dokument entfernt </w:t>
-      </w:r>
-      <w:r>
-        <w:t xml:space="preserve">oder unsichtbar gemacht </w:t>
-      </w:r>
-      <w:r>
-        <w:t>werden.</w:t>
-      </w:r>
-      <w:r>
-        <w:t xml:space="preserve"> </w:t>
-      </w:r>
-    </w:p>
-    <w:p>
-      <w:pPr>
-        <w:pStyle w:val="Comment"/>
-      </w:pPr>
-      <w:r>
-        <w:t>Im Dokument werden verschiedene Felder, z.B. für das Datum, den Projektnamen, etc. verwendet. Diese sollen deshalb unbe</w:t>
-      </w:r>
-      <w:r>
-        <w:softHyphen/>
-      </w:r>
-      <w:r>
-        <w:t xml:space="preserve">dingt zu Beginn unter den Doc </w:t>
-      </w:r>
-      <w:proofErr w:type="spellStart"/>
-      <w:r>
-        <w:t>properties</w:t>
-      </w:r>
-      <w:proofErr w:type="spellEnd"/>
-      <w:r>
-        <w:t xml:space="preserve"> (Dokumenteigenschaften)</w:t>
-      </w:r>
-      <w:r>
-        <w:t xml:space="preserve"> festgelegt werden.</w:t>
-      </w:r>
-    </w:p>
-    <w:p>
-      <w:pPr>
-        <w:pStyle w:val="Comment"/>
-      </w:pPr>
-      <w:r>
-        <w:t>Das Abschnittsraster soll nicht verändert werden. Wenn in einem bestimmten Abschnitt nichts zu definieren ist, dann soll das dort erwähnt, der Abschnitt aber nicht entfernt werden.</w:t>
-      </w:r>
-    </w:p>
-    <w:p>
-      <w:pPr>
-        <w:pStyle w:val="Textkrper"/>
-      </w:pPr>
-    </w:p>
-    <w:p>
-      <w:pPr>
-        <w:pStyle w:val="Comment"/>
-      </w:pPr>
-      <w:r>
-        <w:t xml:space="preserve">Die hier präsentierte Pflichtenheftvorlage ist angelehnt an </w:t>
-      </w:r>
-      <w:r>
-        <w:rPr>
-          <w:b/>
-        </w:rPr>
-        <w:fldChar w:fldCharType="begin"/>
-      </w:r>
-      <w:r>
-        <w:rPr>
-          <w:b/>
-        </w:rPr>
-        <w:instrText xml:space="preserve"> REF _Ref367742229 \h  \* MERGEFORMAT </w:instrText>
-      </w:r>
-      <w:r>
-        <w:rPr>
-          <w:b/>
-        </w:rPr>
-      </w:r>
-      <w:r>
-        <w:rPr>
-          <w:b/>
-        </w:rPr>
-        <w:fldChar w:fldCharType="separate"/>
-      </w:r>
-      <w:r>
-        <w:rPr>
-          <w:b/>
-        </w:rPr>
-        <w:t xml:space="preserve">IEEE Recommended Practice </w:t>
-      </w:r>
-      <w:proofErr w:type="spellStart"/>
-      <w:r>
-        <w:rPr>
-          <w:b/>
-        </w:rPr>
-        <w:t>for</w:t>
-      </w:r>
-      <w:proofErr w:type="spellEnd"/>
-      <w:r>
-        <w:rPr>
-          <w:b/>
-        </w:rPr>
-        <w:t xml:space="preserve"> Software </w:t>
-      </w:r>
-      <w:proofErr w:type="spellStart"/>
-      <w:r>
-        <w:rPr>
-          <w:b/>
-        </w:rPr>
-        <w:t>Requirements</w:t>
-      </w:r>
-      <w:proofErr w:type="spellEnd"/>
-      <w:r>
-        <w:rPr>
-          <w:b/>
-        </w:rPr>
-        <w:t xml:space="preserve"> </w:t>
-      </w:r>
-      <w:proofErr w:type="spellStart"/>
-      <w:r>
-        <w:rPr>
-          <w:b/>
-        </w:rPr>
-        <w:t>Specification</w:t>
-      </w:r>
-      <w:proofErr w:type="spellEnd"/>
-      <w:r>
-        <w:rPr>
-          <w:b/>
-        </w:rPr>
-        <w:t>. ANSI/IEEE Std 830-1998</w:t>
-      </w:r>
-      <w:r>
-        <w:rPr>
-          <w:b/>
-        </w:rPr>
-        <w:fldChar w:fldCharType="end"/>
-      </w:r>
-      <w:r>
-        <w:t>. Sie kann aber auch für Projekte verwendet werden, die nicht nur aus Software beste</w:t>
-      </w:r>
-      <w:r>
-        <w:softHyphen/>
-      </w:r>
-      <w:r>
-        <w:t>hen.</w:t>
-      </w:r>
-      <w:r>
-        <w:t xml:space="preserve"> </w:t>
-      </w:r>
-    </w:p>
-    <w:p>
-      <w:pPr>
-        <w:pStyle w:val="Comment"/>
-      </w:pPr>
-      <w:r>
-        <w:t xml:space="preserve">Gemäss </w:t>
-      </w:r>
-      <w:r>
-        <w:t xml:space="preserve">DIN 69901-5 umfasst das Pflichtenheft die </w:t>
-      </w:r>
-      <w:r>
-        <w:t>"</w:t>
-      </w:r>
-      <w:r>
-        <w:t>vom Auftragnehmer erarbeiteten Realisierungsvorgaben aufgrund der Um</w:t>
-      </w:r>
-      <w:r>
-        <w:softHyphen/>
-      </w:r>
-      <w:r>
-        <w:t>setzung des vom Auftraggeber vorgegebenen Lastenhefts</w:t>
-      </w:r>
-      <w:r>
-        <w:t>", d.h. das Lastenheft beinhaltet die Kundenanforderungen</w:t>
-      </w:r>
-      <w:r>
-        <w:t>, im Pflichten</w:t>
-      </w:r>
-      <w:r>
-        <w:softHyphen/>
-      </w:r>
-      <w:r>
-        <w:t>heft sind technische Vorgaben an die Entwicklungsgruppe formuliert, z.B. allenfalls notwendige Vorgaben für die Programmier</w:t>
-      </w:r>
-      <w:r>
-        <w:softHyphen/>
-      </w:r>
-      <w:r>
-        <w:t>sprache, die Plattformen, Betriebssystem, etc.. Im Pflichtenheft darf aber keinesfalls das Design beschrieben werden.</w:t>
-      </w:r>
-    </w:p>
-    <w:p>
-      <w:pPr>
-        <w:pStyle w:val="Comment"/>
-      </w:pPr>
-      <w:r>
-        <w:t xml:space="preserve">Im internationalen Umfeld werden statt der DIN-Normen eher die IEEE-Normen angewandt. Im IEEE Standard 830 wird eine "Software </w:t>
-      </w:r>
-      <w:proofErr w:type="spellStart"/>
-      <w:r>
-        <w:t>Requirements</w:t>
-      </w:r>
-      <w:proofErr w:type="spellEnd"/>
-      <w:r>
-        <w:t xml:space="preserve"> </w:t>
-      </w:r>
-      <w:proofErr w:type="spellStart"/>
-      <w:r>
-        <w:t>Specification</w:t>
-      </w:r>
-      <w:proofErr w:type="spellEnd"/>
-      <w:r>
-        <w:t>" formuliert, welche sowohl das Lastenheft als au</w:t>
-      </w:r>
-      <w:r>
-        <w:t>ch das Pflichtenheft beinhaltet. Diese Vor</w:t>
-      </w:r>
-      <w:r>
-        <w:softHyphen/>
-      </w:r>
-      <w:r>
-        <w:t>lage verfolgt diesen Ansatz.</w:t>
-      </w:r>
-      <w:r>
-        <w:t xml:space="preserve"> </w:t>
-      </w:r>
-      <w:r>
-        <w:t xml:space="preserve">Teilweise werden Hinweise </w:t>
-      </w:r>
-      <w:r>
-        <w:t>in</w:t>
-      </w:r>
-      <w:r>
-        <w:t xml:space="preserve"> Englisch direk</w:t>
-      </w:r>
-      <w:r>
-        <w:t>t aus diesem Standard verwendet</w:t>
-      </w:r>
-      <w:r>
-        <w:t>. Weitere Informa</w:t>
-      </w:r>
-      <w:r>
-        <w:softHyphen/>
-        <w:t xml:space="preserve">tionen zu den einzelnen Punkten finden Sie direkt in </w:t>
-      </w:r>
-      <w:r>
-        <w:fldChar w:fldCharType="begin"/>
-      </w:r>
-      <w:r>
-        <w:instrText xml:space="preserve"> REF _Ref367742229 \r \h </w:instrText>
-      </w:r>
-      <w:r>
-        <w:fldChar w:fldCharType="separate"/>
-      </w:r>
-      <w:r>
-        <w:t>[1]</w:t>
-      </w:r>
-      <w:r>
-        <w:fldChar w:fldCharType="end"/>
-      </w:r>
-      <w:r>
-        <w:t>.</w:t>
-      </w:r>
-    </w:p>
-    <w:p>
-      <w:pPr>
-        <w:pStyle w:val="Comment"/>
-      </w:pPr>
-    </w:p>
-    <w:p>
-      <w:pPr>
-        <w:pStyle w:val="Comment"/>
-        <w:rPr>
-          <w:lang w:val="en-US"/>
-        </w:rPr>
-      </w:pPr>
-      <w:r>
-        <w:rPr>
-          <w:lang w:val="en-US"/>
-        </w:rPr>
-        <w:t xml:space="preserve">The </w:t>
-      </w:r>
-      <w:r>
-        <w:rPr>
-          <w:lang w:val="en-US"/>
-        </w:rPr>
-        <w:t xml:space="preserve">Requirements Specification </w:t>
-      </w:r>
-      <w:r>
-        <w:rPr>
-          <w:lang w:val="en-US"/>
-        </w:rPr>
-        <w:t>should address the product, not the process of producing the product.</w:t>
-      </w:r>
-      <w:r>
-        <w:rPr>
-          <w:lang w:val="en-US"/>
-        </w:rPr>
-        <w:t xml:space="preserve"> </w:t>
-      </w:r>
-      <w:r>
-        <w:rPr>
-          <w:lang w:val="en-US"/>
-        </w:rPr>
-        <w:t>Project requirements represent an understanding between the customer and the supplier about contractual</w:t>
-      </w:r>
-      <w:r>
-        <w:rPr>
-          <w:lang w:val="en-US"/>
-        </w:rPr>
-        <w:t xml:space="preserve"> </w:t>
-      </w:r>
-      <w:r>
-        <w:rPr>
-          <w:lang w:val="en-US"/>
-        </w:rPr>
-        <w:t>matters pertaining to production of</w:t>
-      </w:r>
-      <w:r>
-        <w:rPr>
-          <w:lang w:val="en-US"/>
-        </w:rPr>
-        <w:t xml:space="preserve"> the product</w:t>
-      </w:r>
-      <w:r>
-        <w:rPr>
-          <w:lang w:val="en-US"/>
-        </w:rPr>
-        <w:t xml:space="preserve"> and thus should not be included in the </w:t>
-      </w:r>
-      <w:r>
-        <w:rPr>
-          <w:lang w:val="en-US"/>
-        </w:rPr>
-        <w:t>Requirements Specification</w:t>
-      </w:r>
-      <w:r>
-        <w:rPr>
-          <w:lang w:val="en-US"/>
-        </w:rPr>
-        <w:t>. These normally</w:t>
-      </w:r>
-      <w:r>
-        <w:rPr>
-          <w:lang w:val="en-US"/>
-        </w:rPr>
-        <w:t xml:space="preserve"> </w:t>
-      </w:r>
-      <w:r>
-        <w:rPr>
-          <w:lang w:val="en-US"/>
-        </w:rPr>
-        <w:t>include items such as</w:t>
-      </w:r>
-    </w:p>
-    <w:p>
-      <w:pPr>
-        <w:pStyle w:val="Comment"/>
-        <w:numPr>
-          <w:ilvl w:val="0"/>
-          <w:numId w:val="19"/>
-        </w:numPr>
-        <w:spacing w:after="0"/>
-        <w:ind w:left="714" w:hanging="357"/>
-        <w:rPr>
-          <w:lang w:val="en-US"/>
-        </w:rPr>
-      </w:pPr>
-      <w:r>
-        <w:rPr>
-          <w:lang w:val="en-US"/>
-        </w:rPr>
-        <w:t>Cost;</w:t>
-      </w:r>
-    </w:p>
-    <w:p>
-      <w:pPr>
-        <w:pStyle w:val="Comment"/>
-        <w:numPr>
-          <w:ilvl w:val="0"/>
-          <w:numId w:val="19"/>
-        </w:numPr>
-        <w:spacing w:after="0"/>
-        <w:ind w:left="714" w:hanging="357"/>
-        <w:rPr>
-          <w:lang w:val="en-US"/>
-        </w:rPr>
-      </w:pPr>
-      <w:r>
-        <w:rPr>
-          <w:lang w:val="en-US"/>
-        </w:rPr>
-        <w:t>Delivery schedules;</w:t>
-      </w:r>
-    </w:p>
-    <w:p>
-      <w:pPr>
-        <w:pStyle w:val="Comment"/>
-        <w:numPr>
-          <w:ilvl w:val="0"/>
-          <w:numId w:val="19"/>
-        </w:numPr>
-        <w:spacing w:after="0"/>
-        <w:ind w:left="714" w:hanging="357"/>
-        <w:rPr>
-          <w:lang w:val="en-US"/>
-        </w:rPr>
-      </w:pPr>
-      <w:r>
-        <w:rPr>
-          <w:lang w:val="en-US"/>
-        </w:rPr>
-        <w:t>Reporting procedures;</w:t>
-      </w:r>
-    </w:p>
-    <w:p>
-      <w:pPr>
-        <w:pStyle w:val="Comment"/>
-        <w:numPr>
-          <w:ilvl w:val="0"/>
-          <w:numId w:val="19"/>
-        </w:numPr>
-        <w:spacing w:after="0"/>
-        <w:ind w:left="714" w:hanging="357"/>
-        <w:rPr>
-          <w:lang w:val="en-US"/>
-        </w:rPr>
-      </w:pPr>
-      <w:r>
-        <w:rPr>
-          <w:lang w:val="en-US"/>
-        </w:rPr>
-        <w:t>D</w:t>
-      </w:r>
-      <w:r>
-        <w:rPr>
-          <w:lang w:val="en-US"/>
-        </w:rPr>
-        <w:t>evelopment methods;</w:t>
-      </w:r>
-    </w:p>
-    <w:p>
-      <w:pPr>
-        <w:pStyle w:val="Comment"/>
-        <w:numPr>
-          <w:ilvl w:val="0"/>
-          <w:numId w:val="19"/>
-        </w:numPr>
-        <w:spacing w:after="0"/>
-        <w:ind w:left="714" w:hanging="357"/>
-        <w:rPr>
-          <w:lang w:val="en-US"/>
-        </w:rPr>
-      </w:pPr>
-      <w:r>
-        <w:rPr>
-          <w:lang w:val="en-US"/>
-        </w:rPr>
-        <w:t>Quality assurance;</w:t>
-      </w:r>
-    </w:p>
-    <w:p>
-      <w:pPr>
-        <w:pStyle w:val="Comment"/>
-        <w:numPr>
-          <w:ilvl w:val="0"/>
-          <w:numId w:val="19"/>
-        </w:numPr>
-        <w:spacing w:after="0"/>
-        <w:ind w:left="714" w:hanging="357"/>
-        <w:rPr>
-          <w:lang w:val="en-US"/>
-        </w:rPr>
-      </w:pPr>
-      <w:r>
-        <w:rPr>
-          <w:lang w:val="en-US"/>
-        </w:rPr>
-        <w:t>Validation and veri</w:t>
-      </w:r>
-      <w:r>
-        <w:rPr>
-          <w:lang w:val="en-US"/>
-        </w:rPr>
-        <w:t>fi</w:t>
-      </w:r>
-      <w:r>
-        <w:rPr>
-          <w:lang w:val="en-US"/>
-        </w:rPr>
-        <w:t>cation criteria;</w:t>
-      </w:r>
-    </w:p>
-    <w:p>
-      <w:pPr>
-        <w:pStyle w:val="Comment"/>
-        <w:numPr>
-          <w:ilvl w:val="0"/>
-          <w:numId w:val="19"/>
-        </w:numPr>
-        <w:spacing w:after="0"/>
-        <w:ind w:left="714" w:hanging="357"/>
-        <w:rPr>
-          <w:lang w:val="en-US"/>
-        </w:rPr>
-      </w:pPr>
-      <w:r>
-        <w:rPr>
-          <w:lang w:val="en-US"/>
-        </w:rPr>
-        <w:t>Acceptance procedures.</w:t>
-      </w:r>
-    </w:p>
     <w:p>
       <w:pPr>
         <w:pStyle w:val="Comment"/>
@@ -1519,37 +944,7 @@
         <w:rPr>
           <w:lang w:val="en-US"/>
         </w:rPr>
-        <w:t>Project requirements are speci</w:t>
-      </w:r>
-      <w:r>
-        <w:rPr>
-          <w:lang w:val="en-US"/>
-        </w:rPr>
-        <w:t>fi</w:t>
-      </w:r>
-      <w:r>
-        <w:rPr>
-          <w:lang w:val="en-US"/>
-        </w:rPr>
-        <w:t>ed in other documents, typically in a software development plan, a software</w:t>
-      </w:r>
-      <w:r>
-        <w:rPr>
-          <w:lang w:val="en-US"/>
-        </w:rPr>
-        <w:t xml:space="preserve"> </w:t>
-      </w:r>
-      <w:r>
-        <w:rPr>
-          <w:lang w:val="en-US"/>
-        </w:rPr>
-        <w:t>quality assuran</w:t>
-      </w:r>
-      <w:r>
-        <w:rPr>
-          <w:lang w:val="en-US"/>
-        </w:rPr>
-        <w:t>ce plan, or a statement of work.</w:t>
+        <w:t>.</w:t>
       </w:r>
     </w:p>
     <w:p>
@@ -2808,7 +2203,7 @@
         <w:rPr>
           <w:noProof/>
         </w:rPr>
-        <w:t>10</w:t>
+        <w:t>11</w:t>
       </w:r>
       <w:r>
         <w:rPr>
@@ -2889,7 +2284,7 @@
         <w:rPr>
           <w:noProof/>
         </w:rPr>
-        <w:t>10</w:t>
+        <w:t>11</w:t>
       </w:r>
       <w:r>
         <w:rPr>
@@ -2970,7 +2365,7 @@
         <w:rPr>
           <w:noProof/>
         </w:rPr>
-        <w:t>10</w:t>
+        <w:t>11</w:t>
       </w:r>
       <w:r>
         <w:rPr>
@@ -3051,7 +2446,7 @@
         <w:rPr>
           <w:noProof/>
         </w:rPr>
-        <w:t>10</w:t>
+        <w:t>11</w:t>
       </w:r>
       <w:r>
         <w:rPr>
@@ -3137,7 +2532,7 @@
           <w:noProof/>
           <w:lang w:val="en-GB"/>
         </w:rPr>
-        <w:t>10</w:t>
+        <w:t>12</w:t>
       </w:r>
       <w:r>
         <w:rPr>
@@ -3220,7 +2615,7 @@
         <w:rPr>
           <w:noProof/>
         </w:rPr>
-        <w:t>12</w:t>
+        <w:t>16</w:t>
       </w:r>
       <w:r>
         <w:rPr>
@@ -3303,7 +2698,7 @@
         <w:rPr>
           <w:noProof/>
         </w:rPr>
-        <w:t>13</w:t>
+        <w:t>17</w:t>
       </w:r>
       <w:r>
         <w:rPr>
@@ -3386,7 +2781,7 @@
         <w:rPr>
           <w:noProof/>
         </w:rPr>
-        <w:t>14</w:t>
+        <w:t>18</w:t>
       </w:r>
       <w:r>
         <w:rPr>
@@ -3469,7 +2864,7 @@
         <w:rPr>
           <w:noProof/>
         </w:rPr>
-        <w:t>15</w:t>
+        <w:t>19</w:t>
       </w:r>
       <w:r>
         <w:rPr>
@@ -3538,7 +2933,7 @@
           <w:noProof/>
           <w:sz w:val="22"/>
           <w:szCs w:val="22"/>
-          <w:lang w:eastAsia="de-CH"/>
+          <w:lang w:val="en-GB" w:eastAsia="en-GB"/>
         </w:rPr>
       </w:pPr>
       <w:r>
@@ -3559,13 +2954,13 @@
         </w:rPr>
         <w:fldChar w:fldCharType="separate"/>
       </w:r>
-      <w:hyperlink w:anchor="_Toc476056215" w:history="1">
+      <w:hyperlink w:anchor="_Toc20952103" w:history="1">
         <w:r>
           <w:rPr>
             <w:rStyle w:val="Hyperlink"/>
             <w:noProof/>
           </w:rPr>
-          <w:t>Abbildung 1: Kontextdiagramm (Festlegung der Systemgrenze)</w:t>
+          <w:t>Abbildung 1: erste grobe Systemübersicht des LED-Cubes</w:t>
         </w:r>
         <w:r>
           <w:rPr>
@@ -3586,7 +2981,79 @@
             <w:noProof/>
             <w:webHidden/>
           </w:rPr>
-          <w:instrText xml:space="preserve"> PAGEREF _Toc476056215 \h </w:instrText>
+          <w:instrText xml:space="preserve"> PAGEREF _Toc20952103 \h </w:instrText>
+        </w:r>
+        <w:r>
+          <w:rPr>
+            <w:noProof/>
+            <w:webHidden/>
+          </w:rPr>
+        </w:r>
+        <w:r>
+          <w:rPr>
+            <w:noProof/>
+            <w:webHidden/>
+          </w:rPr>
+          <w:fldChar w:fldCharType="separate"/>
+        </w:r>
+        <w:r>
+          <w:rPr>
+            <w:noProof/>
+            <w:webHidden/>
+          </w:rPr>
+          <w:t>5</w:t>
+        </w:r>
+        <w:r>
+          <w:rPr>
+            <w:noProof/>
+            <w:webHidden/>
+          </w:rPr>
+          <w:fldChar w:fldCharType="end"/>
+        </w:r>
+      </w:hyperlink>
+    </w:p>
+    <w:p>
+      <w:pPr>
+        <w:pStyle w:val="Abbildungsverzeichnis"/>
+        <w:tabs>
+          <w:tab w:val="right" w:leader="dot" w:pos="9345"/>
+        </w:tabs>
+        <w:rPr>
+          <w:rFonts w:asciiTheme="minorHAnsi" w:eastAsiaTheme="minorEastAsia" w:hAnsiTheme="minorHAnsi" w:cstheme="minorBidi"/>
+          <w:noProof/>
+          <w:sz w:val="22"/>
+          <w:szCs w:val="22"/>
+          <w:lang w:val="en-GB" w:eastAsia="en-GB"/>
+        </w:rPr>
+      </w:pPr>
+      <w:hyperlink w:anchor="_Toc20952104" w:history="1">
+        <w:r>
+          <w:rPr>
+            <w:rStyle w:val="Hyperlink"/>
+            <w:noProof/>
+          </w:rPr>
+          <w:t>Abbildung 2: Kontextdiagramm (Festlegung der Systemgrenze)</w:t>
+        </w:r>
+        <w:r>
+          <w:rPr>
+            <w:noProof/>
+            <w:webHidden/>
+          </w:rPr>
+          <w:tab/>
+        </w:r>
+        <w:r>
+          <w:rPr>
+            <w:noProof/>
+            <w:webHidden/>
+          </w:rPr>
+          <w:fldChar w:fldCharType="begin"/>
+        </w:r>
+        <w:r>
+          <w:rPr>
+            <w:noProof/>
+            <w:webHidden/>
+          </w:rPr>
+          <w:instrText xml:space="preserve"> PAGEREF _Toc20952104 \h </w:instrText>
         </w:r>
         <w:r>
           <w:rPr>
@@ -3619,6 +3086,150 @@
     </w:p>
     <w:p>
       <w:pPr>
+        <w:pStyle w:val="Abbildungsverzeichnis"/>
+        <w:tabs>
+          <w:tab w:val="right" w:leader="dot" w:pos="9345"/>
+        </w:tabs>
+        <w:rPr>
+          <w:rFonts w:asciiTheme="minorHAnsi" w:eastAsiaTheme="minorEastAsia" w:hAnsiTheme="minorHAnsi" w:cstheme="minorBidi"/>
+          <w:noProof/>
+          <w:sz w:val="22"/>
+          <w:szCs w:val="22"/>
+          <w:lang w:val="en-GB" w:eastAsia="en-GB"/>
+        </w:rPr>
+      </w:pPr>
+      <w:hyperlink w:anchor="_Toc20952105" w:history="1">
+        <w:r>
+          <w:rPr>
+            <w:rStyle w:val="Hyperlink"/>
+            <w:noProof/>
+          </w:rPr>
+          <w:t>Abbildung 3: Hardwareschnittstellen</w:t>
+        </w:r>
+        <w:r>
+          <w:rPr>
+            <w:noProof/>
+            <w:webHidden/>
+          </w:rPr>
+          <w:tab/>
+        </w:r>
+        <w:r>
+          <w:rPr>
+            <w:noProof/>
+            <w:webHidden/>
+          </w:rPr>
+          <w:fldChar w:fldCharType="begin"/>
+        </w:r>
+        <w:r>
+          <w:rPr>
+            <w:noProof/>
+            <w:webHidden/>
+          </w:rPr>
+          <w:instrText xml:space="preserve"> PAGEREF _Toc20952105 \h </w:instrText>
+        </w:r>
+        <w:r>
+          <w:rPr>
+            <w:noProof/>
+            <w:webHidden/>
+          </w:rPr>
+        </w:r>
+        <w:r>
+          <w:rPr>
+            <w:noProof/>
+            <w:webHidden/>
+          </w:rPr>
+          <w:fldChar w:fldCharType="separate"/>
+        </w:r>
+        <w:r>
+          <w:rPr>
+            <w:noProof/>
+            <w:webHidden/>
+          </w:rPr>
+          <w:t>9</w:t>
+        </w:r>
+        <w:r>
+          <w:rPr>
+            <w:noProof/>
+            <w:webHidden/>
+          </w:rPr>
+          <w:fldChar w:fldCharType="end"/>
+        </w:r>
+      </w:hyperlink>
+    </w:p>
+    <w:p>
+      <w:pPr>
+        <w:pStyle w:val="Abbildungsverzeichnis"/>
+        <w:tabs>
+          <w:tab w:val="right" w:leader="dot" w:pos="9345"/>
+        </w:tabs>
+        <w:rPr>
+          <w:rFonts w:asciiTheme="minorHAnsi" w:eastAsiaTheme="minorEastAsia" w:hAnsiTheme="minorHAnsi" w:cstheme="minorBidi"/>
+          <w:noProof/>
+          <w:sz w:val="22"/>
+          <w:szCs w:val="22"/>
+          <w:lang w:val="en-GB" w:eastAsia="en-GB"/>
+        </w:rPr>
+      </w:pPr>
+      <w:hyperlink w:anchor="_Toc20952106" w:history="1">
+        <w:r>
+          <w:rPr>
+            <w:rStyle w:val="Hyperlink"/>
+            <w:noProof/>
+          </w:rPr>
+          <w:t>Abbildung 4: Softwareaufbau</w:t>
+        </w:r>
+        <w:r>
+          <w:rPr>
+            <w:noProof/>
+            <w:webHidden/>
+          </w:rPr>
+          <w:tab/>
+        </w:r>
+        <w:r>
+          <w:rPr>
+            <w:noProof/>
+            <w:webHidden/>
+          </w:rPr>
+          <w:fldChar w:fldCharType="begin"/>
+        </w:r>
+        <w:r>
+          <w:rPr>
+            <w:noProof/>
+            <w:webHidden/>
+          </w:rPr>
+          <w:instrText xml:space="preserve"> PAGEREF _Toc20952106 \h </w:instrText>
+        </w:r>
+        <w:r>
+          <w:rPr>
+            <w:noProof/>
+            <w:webHidden/>
+          </w:rPr>
+        </w:r>
+        <w:r>
+          <w:rPr>
+            <w:noProof/>
+            <w:webHidden/>
+          </w:rPr>
+          <w:fldChar w:fldCharType="separate"/>
+        </w:r>
+        <w:r>
+          <w:rPr>
+            <w:noProof/>
+            <w:webHidden/>
+          </w:rPr>
+          <w:t>9</w:t>
+        </w:r>
+        <w:r>
+          <w:rPr>
+            <w:noProof/>
+            <w:webHidden/>
+          </w:rPr>
+          <w:fldChar w:fldCharType="end"/>
+        </w:r>
+      </w:hyperlink>
+    </w:p>
+    <w:p>
+      <w:pPr>
         <w:pStyle w:val="Untertitel"/>
         <w:jc w:val="center"/>
         <w:rPr>
@@ -3651,6 +3262,165 @@
     </w:p>
     <w:p>
       <w:pPr>
+        <w:pStyle w:val="Abbildungsverzeichnis"/>
+        <w:tabs>
+          <w:tab w:val="right" w:leader="dot" w:pos="9345"/>
+        </w:tabs>
+        <w:rPr>
+          <w:rFonts w:asciiTheme="minorHAnsi" w:eastAsiaTheme="minorEastAsia" w:hAnsiTheme="minorHAnsi" w:cstheme="minorBidi"/>
+          <w:noProof/>
+          <w:sz w:val="22"/>
+          <w:szCs w:val="22"/>
+          <w:lang w:val="en-GB" w:eastAsia="en-GB"/>
+        </w:rPr>
+      </w:pPr>
+      <w:r>
+        <w:rPr>
+          <w:lang w:val="de-DE"/>
+        </w:rPr>
+        <w:fldChar w:fldCharType="begin"/>
+      </w:r>
+      <w:r>
+        <w:instrText xml:space="preserve"> TOC \h \z \c "Tabelle" </w:instrText>
+      </w:r>
+      <w:r>
+        <w:rPr>
+          <w:lang w:val="de-DE"/>
+        </w:rPr>
+        <w:fldChar w:fldCharType="separate"/>
+      </w:r>
+      <w:hyperlink w:anchor="_Toc20952342" w:history="1">
+        <w:r>
+          <w:rPr>
+            <w:rStyle w:val="Hyperlink"/>
+            <w:noProof/>
+          </w:rPr>
+          <w:t>Tabelle 1: Actors-Liste</w:t>
+        </w:r>
+        <w:r>
+          <w:rPr>
+            <w:noProof/>
+            <w:webHidden/>
+          </w:rPr>
+          <w:tab/>
+        </w:r>
+        <w:r>
+          <w:rPr>
+            <w:noProof/>
+            <w:webHidden/>
+          </w:rPr>
+          <w:fldChar w:fldCharType="begin"/>
+        </w:r>
+        <w:r>
+          <w:rPr>
+            <w:noProof/>
+            <w:webHidden/>
+          </w:rPr>
+          <w:instrText xml:space="preserve"> PAGEREF _Toc20952342 \h </w:instrText>
+        </w:r>
+        <w:r>
+          <w:rPr>
+            <w:noProof/>
+            <w:webHidden/>
+          </w:rPr>
+        </w:r>
+        <w:r>
+          <w:rPr>
+            <w:noProof/>
+            <w:webHidden/>
+          </w:rPr>
+          <w:fldChar w:fldCharType="separate"/>
+        </w:r>
+        <w:r>
+          <w:rPr>
+            <w:noProof/>
+            <w:webHidden/>
+          </w:rPr>
+          <w:t>9</w:t>
+        </w:r>
+        <w:r>
+          <w:rPr>
+            <w:noProof/>
+            <w:webHidden/>
+          </w:rPr>
+          <w:fldChar w:fldCharType="end"/>
+        </w:r>
+      </w:hyperlink>
+    </w:p>
+    <w:p>
+      <w:pPr>
+        <w:pStyle w:val="Abbildungsverzeichnis"/>
+        <w:tabs>
+          <w:tab w:val="right" w:leader="dot" w:pos="9345"/>
+        </w:tabs>
+        <w:rPr>
+          <w:rFonts w:asciiTheme="minorHAnsi" w:eastAsiaTheme="minorEastAsia" w:hAnsiTheme="minorHAnsi" w:cstheme="minorBidi"/>
+          <w:noProof/>
+          <w:sz w:val="22"/>
+          <w:szCs w:val="22"/>
+          <w:lang w:val="en-GB" w:eastAsia="en-GB"/>
+        </w:rPr>
+      </w:pPr>
+      <w:hyperlink w:anchor="_Toc20952343" w:history="1">
+        <w:r>
+          <w:rPr>
+            <w:rStyle w:val="Hyperlink"/>
+            <w:noProof/>
+          </w:rPr>
+          <w:t>Tabelle 2: Use Cases</w:t>
+        </w:r>
+        <w:r>
+          <w:rPr>
+            <w:noProof/>
+            <w:webHidden/>
+          </w:rPr>
+          <w:tab/>
+        </w:r>
+        <w:r>
+          <w:rPr>
+            <w:noProof/>
+            <w:webHidden/>
+          </w:rPr>
+          <w:fldChar w:fldCharType="begin"/>
+        </w:r>
+        <w:r>
+          <w:rPr>
+            <w:noProof/>
+            <w:webHidden/>
+          </w:rPr>
+          <w:instrText xml:space="preserve"> PAGEREF _Toc20952343 \h </w:instrText>
+        </w:r>
+        <w:r>
+          <w:rPr>
+            <w:noProof/>
+            <w:webHidden/>
+          </w:rPr>
+        </w:r>
+        <w:r>
+          <w:rPr>
+            <w:noProof/>
+            <w:webHidden/>
+          </w:rPr>
+          <w:fldChar w:fldCharType="separate"/>
+        </w:r>
+        <w:r>
+          <w:rPr>
+            <w:noProof/>
+            <w:webHidden/>
+          </w:rPr>
+          <w:t>9</w:t>
+        </w:r>
+        <w:r>
+          <w:rPr>
+            <w:noProof/>
+            <w:webHidden/>
+          </w:rPr>
+          <w:fldChar w:fldCharType="end"/>
+        </w:r>
+      </w:hyperlink>
+    </w:p>
+    <w:p>
+      <w:pPr>
         <w:pStyle w:val="Untertitel"/>
         <w:rPr>
           <w:lang w:val="de-CH"/>
@@ -3660,35 +3430,10 @@
         <w:rPr>
           <w:lang w:val="de-DE"/>
         </w:rPr>
-        <w:fldChar w:fldCharType="begin"/>
-      </w:r>
-      <w:r>
-        <w:rPr>
-          <w:lang w:val="de-CH"/>
-        </w:rPr>
-        <w:instrText xml:space="preserve"> TOC \h \z \c "Tabelle" </w:instrText>
-      </w:r>
-      <w:r>
-        <w:rPr>
-          <w:lang w:val="de-DE"/>
-        </w:rPr>
-        <w:fldChar w:fldCharType="separate"/>
-      </w:r>
-      <w:r>
-        <w:rPr>
-          <w:b/>
-          <w:bCs/>
-          <w:noProof/>
-          <w:lang w:val="de-DE"/>
-        </w:rPr>
-        <w:t>Es konnten keine Einträge für ein Abbildungsverzeichnis gefunden werden.</w:t>
-      </w:r>
-      <w:r>
-        <w:rPr>
-          <w:lang w:val="de-DE"/>
-        </w:rPr>
         <w:fldChar w:fldCharType="end"/>
       </w:r>
+      <w:bookmarkStart w:id="3" w:name="_GoBack"/>
+      <w:bookmarkEnd w:id="3"/>
     </w:p>
     <w:p>
       <w:pPr>
@@ -3703,31 +3448,31 @@
       <w:pPr>
         <w:pStyle w:val="berschrift1"/>
       </w:pPr>
-      <w:bookmarkStart w:id="3" w:name="_Ref20670613"/>
-      <w:bookmarkStart w:id="4" w:name="_Toc20673375"/>
+      <w:bookmarkStart w:id="4" w:name="_Ref20670613"/>
+      <w:bookmarkStart w:id="5" w:name="_Toc20673375"/>
       <w:r>
         <w:lastRenderedPageBreak/>
         <w:t>Einleitung</w:t>
       </w:r>
       <w:bookmarkEnd w:id="1"/>
-      <w:bookmarkEnd w:id="3"/>
       <w:bookmarkEnd w:id="4"/>
+      <w:bookmarkEnd w:id="5"/>
     </w:p>
     <w:p>
       <w:pPr>
         <w:pStyle w:val="berschrift2"/>
       </w:pPr>
-      <w:bookmarkStart w:id="5" w:name="_Toc20673376"/>
+      <w:bookmarkStart w:id="6" w:name="_Toc20673376"/>
       <w:r>
         <w:t>Zweck</w:t>
       </w:r>
-      <w:bookmarkEnd w:id="5"/>
+      <w:bookmarkEnd w:id="6"/>
     </w:p>
     <w:p>
       <w:pPr>
         <w:pStyle w:val="Textkrper"/>
       </w:pPr>
-      <w:bookmarkStart w:id="6" w:name="_Toc28098622"/>
+      <w:bookmarkStart w:id="7" w:name="_Toc28098622"/>
       <w:r>
         <w:t>I</w:t>
       </w:r>
@@ -4064,7 +3809,7 @@
       <w:pPr>
         <w:pStyle w:val="berschrift2"/>
       </w:pPr>
-      <w:bookmarkStart w:id="7" w:name="_Toc20673377"/>
+      <w:bookmarkStart w:id="8" w:name="_Toc20673377"/>
       <w:r>
         <w:t>Pro</w:t>
       </w:r>
@@ -4074,8 +3819,8 @@
       <w:r>
         <w:t>überblick</w:t>
       </w:r>
-      <w:bookmarkEnd w:id="6"/>
       <w:bookmarkEnd w:id="7"/>
+      <w:bookmarkEnd w:id="8"/>
     </w:p>
     <w:p>
       <w:pPr>
@@ -4149,40 +3894,7 @@
           <w:bCs/>
           <w:lang w:val="de-DE"/>
         </w:rPr>
-        <w:fldChar w:fldCharType="begin"/>
-      </w:r>
-      <w:r>
-        <w:instrText xml:space="preserve"> REF _Ref20475249 \h </w:instrText>
-      </w:r>
-      <w:r>
-        <w:rPr>
-          <w:b/>
-          <w:bCs/>
-          <w:lang w:val="de-DE"/>
-        </w:rPr>
-      </w:r>
-      <w:r>
-        <w:rPr>
-          <w:b/>
-          <w:bCs/>
-          <w:lang w:val="de-DE"/>
-        </w:rPr>
-        <w:fldChar w:fldCharType="separate"/>
-      </w:r>
-      <w:r>
-        <w:t xml:space="preserve">Abbildung </w:t>
-      </w:r>
-      <w:r>
-        <w:rPr>
-          <w:noProof/>
-        </w:rPr>
-        <w:t>1</w:t>
-      </w:r>
-      <w:r>
-        <w:rPr>
-          <w:noProof/>
-        </w:rPr>
-        <w:fldChar w:fldCharType="end"/>
+        <w:t>Fehler! Verweisquelle konnte nicht gefunden werden.</w:t>
       </w:r>
       <w:r>
         <w:fldChar w:fldCharType="end"/>
@@ -4263,33 +3975,25 @@
       <w:pPr>
         <w:pStyle w:val="Beschriftung"/>
       </w:pPr>
+      <w:bookmarkStart w:id="9" w:name="_Toc20952103"/>
       <w:r>
         <w:t xml:space="preserve">Abbildung </w:t>
       </w:r>
-      <w:r>
-        <w:fldChar w:fldCharType="begin"/>
-      </w:r>
-      <w:r>
-        <w:instrText xml:space="preserve"> SEQ Abbildung \* ARABIC </w:instrText>
-      </w:r>
-      <w:r>
-        <w:fldChar w:fldCharType="separate"/>
-      </w:r>
-      <w:r>
-        <w:rPr>
-          <w:noProof/>
-        </w:rPr>
-        <w:t>1</w:t>
-      </w:r>
-      <w:r>
-        <w:fldChar w:fldCharType="end"/>
-      </w:r>
+      <w:fldSimple w:instr=" SEQ Abbildung \* ARABIC ">
+        <w:r>
+          <w:rPr>
+            <w:noProof/>
+          </w:rPr>
+          <w:t>1</w:t>
+        </w:r>
+      </w:fldSimple>
       <w:r>
         <w:t>:</w:t>
       </w:r>
       <w:r>
         <w:t xml:space="preserve"> erste grobe Systemübersicht des LED-Cubes</w:t>
       </w:r>
+      <w:bookmarkEnd w:id="9"/>
     </w:p>
     <w:p>
       <w:pPr>
@@ -4301,99 +4005,15 @@
     </w:p>
     <w:p>
       <w:pPr>
-        <w:pStyle w:val="Comment"/>
-      </w:pPr>
-      <w:r>
-        <w:t>Hier soll ein Überblick gegeben w</w:t>
-      </w:r>
-      <w:r>
-        <w:t>e</w:t>
-      </w:r>
-      <w:r>
-        <w:t>rden über die Teile,</w:t>
-      </w:r>
-      <w:r>
-        <w:t xml:space="preserve"> </w:t>
-      </w:r>
-      <w:r>
-        <w:t>welche im Rahmen dieses Projekts entwickelt w</w:t>
-      </w:r>
-      <w:r>
-        <w:t>e</w:t>
-      </w:r>
-      <w:r>
-        <w:t>rden sollen, d.h.</w:t>
-      </w:r>
-      <w:r>
-        <w:t xml:space="preserve"> </w:t>
-      </w:r>
-      <w:r>
-        <w:t>eine sum</w:t>
-      </w:r>
-      <w:r>
-        <w:softHyphen/>
-      </w:r>
-      <w:r>
-        <w:t xml:space="preserve">marische Beschreibung darüber, </w:t>
-      </w:r>
-      <w:r>
-        <w:t>welche Funktionalität</w:t>
-      </w:r>
-      <w:r>
-        <w:t xml:space="preserve"> das Produkt </w:t>
-      </w:r>
-      <w:r>
-        <w:t>haben</w:t>
-      </w:r>
-      <w:r>
-        <w:t>, und eventuell auch w</w:t>
-      </w:r>
-      <w:r>
-        <w:t>elche es</w:t>
-      </w:r>
-      <w:r>
-        <w:t xml:space="preserve"> nicht </w:t>
-      </w:r>
-      <w:r>
-        <w:t xml:space="preserve">haben </w:t>
-      </w:r>
-      <w:r>
-        <w:t>soll.</w:t>
-      </w:r>
-      <w:r>
-        <w:t xml:space="preserve"> </w:t>
-      </w:r>
-      <w:r>
-        <w:t>Die zu entwick</w:t>
-      </w:r>
-      <w:r>
-        <w:softHyphen/>
-        <w:t xml:space="preserve">elnden Teile sollen namentlich erwähnt werden. </w:t>
-      </w:r>
-      <w:r>
-        <w:t>Ausserdem</w:t>
-      </w:r>
-      <w:r>
-        <w:t xml:space="preserve"> kann auch erläutert werden, wie das Produkt einge</w:t>
-      </w:r>
-      <w:r>
-        <w:softHyphen/>
-      </w:r>
-      <w:r>
-        <w:t>setzt werden soll.</w:t>
-      </w:r>
-    </w:p>
-    <w:p>
-      <w:pPr>
         <w:pStyle w:val="berschrift2"/>
       </w:pPr>
-      <w:bookmarkStart w:id="8" w:name="_Toc28098625"/>
-      <w:bookmarkStart w:id="9" w:name="_Toc20673378"/>
+      <w:bookmarkStart w:id="10" w:name="_Toc28098625"/>
+      <w:bookmarkStart w:id="11" w:name="_Toc20673378"/>
       <w:r>
         <w:t>Definitionen, Akronyme und Abkürzungen</w:t>
       </w:r>
-      <w:bookmarkEnd w:id="8"/>
-      <w:bookmarkEnd w:id="9"/>
+      <w:bookmarkEnd w:id="10"/>
+      <w:bookmarkEnd w:id="11"/>
     </w:p>
     <w:p>
       <w:pPr>
@@ -4525,134 +4145,108 @@
     </w:p>
     <w:p>
       <w:pPr>
-        <w:pStyle w:val="Comment"/>
+        <w:pStyle w:val="berschrift2"/>
+      </w:pPr>
+      <w:bookmarkStart w:id="12" w:name="_Toc28098626"/>
+      <w:bookmarkStart w:id="13" w:name="_Toc20673379"/>
+      <w:r>
+        <w:t>Referenzen</w:t>
+      </w:r>
+      <w:bookmarkEnd w:id="12"/>
+      <w:bookmarkEnd w:id="13"/>
+    </w:p>
+    <w:p>
+      <w:pPr>
+        <w:pStyle w:val="Textkrper"/>
+      </w:pPr>
+      <w:r>
+        <w:t xml:space="preserve">siehe Anhang </w:t>
+      </w:r>
+      <w:r>
         <w:rPr>
           <w:lang w:val="en-US"/>
         </w:rPr>
-      </w:pPr>
+        <w:fldChar w:fldCharType="begin"/>
+      </w:r>
+      <w:r>
+        <w:instrText xml:space="preserve"> REF _Ref67367505 \r \h </w:instrText>
+      </w:r>
       <w:r>
         <w:rPr>
           <w:lang w:val="en-US"/>
         </w:rPr>
-        <w:t>(Optional) Define all terms, acronyms, and abbreviations used in this document.</w:t>
       </w:r>
       <w:r>
         <w:rPr>
           <w:lang w:val="en-US"/>
         </w:rPr>
-        <w:t xml:space="preserve"> </w:t>
+        <w:fldChar w:fldCharType="separate"/>
+      </w:r>
+      <w:r>
+        <w:t>A</w:t>
       </w:r>
       <w:r>
         <w:rPr>
           <w:lang w:val="en-US"/>
         </w:rPr>
-        <w:t>This often goes into a separate document in a larger project.</w:t>
-      </w:r>
-    </w:p>
-    <w:p>
-      <w:pPr>
-        <w:pStyle w:val="berschrift2"/>
-      </w:pPr>
-      <w:bookmarkStart w:id="10" w:name="_Toc28098626"/>
-      <w:bookmarkStart w:id="11" w:name="_Toc20673379"/>
-      <w:r>
-        <w:t>Referenzen</w:t>
-      </w:r>
-      <w:bookmarkEnd w:id="10"/>
-      <w:bookmarkEnd w:id="11"/>
+        <w:fldChar w:fldCharType="end"/>
+      </w:r>
+      <w:r>
+        <w:t xml:space="preserve"> auf Seite </w:t>
+      </w:r>
+      <w:r>
+        <w:rPr>
+          <w:lang w:val="en-US"/>
+        </w:rPr>
+        <w:fldChar w:fldCharType="begin"/>
+      </w:r>
+      <w:r>
+        <w:instrText xml:space="preserve"> PAGEREF _Ref67367505 \h </w:instrText>
+      </w:r>
+      <w:r>
+        <w:rPr>
+          <w:lang w:val="en-US"/>
+        </w:rPr>
+      </w:r>
+      <w:r>
+        <w:rPr>
+          <w:lang w:val="en-US"/>
+        </w:rPr>
+        <w:fldChar w:fldCharType="separate"/>
+      </w:r>
+      <w:r>
+        <w:rPr>
+          <w:noProof/>
+        </w:rPr>
+        <w:t>17</w:t>
+      </w:r>
+      <w:r>
+        <w:rPr>
+          <w:lang w:val="en-US"/>
+        </w:rPr>
+        <w:fldChar w:fldCharType="end"/>
+      </w:r>
+      <w:r>
+        <w:t xml:space="preserve"> dieses Dokumentes.</w:t>
+      </w:r>
     </w:p>
     <w:p>
       <w:pPr>
         <w:pStyle w:val="Textkrper"/>
       </w:pPr>
-      <w:r>
-        <w:t xml:space="preserve">siehe Anhang </w:t>
-      </w:r>
-      <w:r>
-        <w:rPr>
-          <w:lang w:val="en-US"/>
-        </w:rPr>
-        <w:fldChar w:fldCharType="begin"/>
-      </w:r>
-      <w:r>
-        <w:instrText xml:space="preserve"> REF _Ref67367505 \r \h </w:instrText>
-      </w:r>
-      <w:r>
-        <w:rPr>
-          <w:lang w:val="en-US"/>
-        </w:rPr>
-      </w:r>
-      <w:r>
-        <w:rPr>
-          <w:lang w:val="en-US"/>
-        </w:rPr>
-        <w:fldChar w:fldCharType="separate"/>
-      </w:r>
-      <w:r>
-        <w:t>A</w:t>
-      </w:r>
-      <w:r>
-        <w:rPr>
-          <w:lang w:val="en-US"/>
-        </w:rPr>
-        <w:fldChar w:fldCharType="end"/>
-      </w:r>
-      <w:r>
-        <w:t xml:space="preserve"> auf Seite </w:t>
-      </w:r>
-      <w:r>
-        <w:rPr>
-          <w:lang w:val="en-US"/>
-        </w:rPr>
-        <w:fldChar w:fldCharType="begin"/>
-      </w:r>
-      <w:r>
-        <w:instrText xml:space="preserve"> PAGEREF _Ref67367505 \h </w:instrText>
-      </w:r>
-      <w:r>
-        <w:rPr>
-          <w:lang w:val="en-US"/>
-        </w:rPr>
-      </w:r>
-      <w:r>
-        <w:rPr>
-          <w:lang w:val="en-US"/>
-        </w:rPr>
-        <w:fldChar w:fldCharType="separate"/>
-      </w:r>
-      <w:r>
-        <w:rPr>
-          <w:noProof/>
-        </w:rPr>
-        <w:t>12</w:t>
-      </w:r>
-      <w:r>
-        <w:rPr>
-          <w:lang w:val="en-US"/>
-        </w:rPr>
-        <w:fldChar w:fldCharType="end"/>
-      </w:r>
-      <w:r>
-        <w:t xml:space="preserve"> dieses Dokumentes.</w:t>
-      </w:r>
-    </w:p>
-    <w:p>
-      <w:pPr>
-        <w:pStyle w:val="Textkrper"/>
-      </w:pPr>
     </w:p>
     <w:p>
       <w:pPr>
         <w:pStyle w:val="berschrift1"/>
       </w:pPr>
-      <w:bookmarkStart w:id="12" w:name="_Toc28098627"/>
-      <w:bookmarkStart w:id="13" w:name="_Toc20673380"/>
+      <w:bookmarkStart w:id="14" w:name="_Toc20673380"/>
+      <w:bookmarkStart w:id="15" w:name="_Toc28098627"/>
       <w:bookmarkEnd w:id="2"/>
       <w:r>
         <w:lastRenderedPageBreak/>
         <w:t>Allgemeine Beschreibung</w:t>
       </w:r>
-      <w:bookmarkEnd w:id="13"/>
+      <w:bookmarkEnd w:id="14"/>
     </w:p>
     <w:p>
       <w:pPr>
@@ -4675,28 +4269,25 @@
     </w:p>
     <w:p>
       <w:pPr>
-        <w:pStyle w:val="Comment"/>
-      </w:pPr>
-      <w:r>
-        <w:t>In diesem Kapitel sollen Hintergrundinformationen gegeben werden, keine spezifischen Anforderungen. Diese folgen im nächsten Kapitel. In diesem Kapitel muss genau geklärt werden, was zum System gehört und was nicht, d.h. die Systemgrenze muss hier zwingend festgelegt werden.</w:t>
-      </w:r>
+        <w:pStyle w:val="Textkrper"/>
+      </w:pPr>
     </w:p>
     <w:p>
       <w:pPr>
         <w:pStyle w:val="berschrift2"/>
       </w:pPr>
-      <w:bookmarkStart w:id="14" w:name="_Ref367954635"/>
-      <w:bookmarkStart w:id="15" w:name="_Ref367954640"/>
-      <w:bookmarkStart w:id="16" w:name="_Toc20673381"/>
+      <w:bookmarkStart w:id="16" w:name="_Ref367954635"/>
+      <w:bookmarkStart w:id="17" w:name="_Ref367954640"/>
+      <w:bookmarkStart w:id="18" w:name="_Toc20673381"/>
       <w:r>
         <w:t>Systemü</w:t>
       </w:r>
       <w:r>
         <w:t>bersicht</w:t>
       </w:r>
-      <w:bookmarkEnd w:id="14"/>
-      <w:bookmarkEnd w:id="15"/>
       <w:bookmarkEnd w:id="16"/>
+      <w:bookmarkEnd w:id="17"/>
+      <w:bookmarkEnd w:id="18"/>
     </w:p>
     <w:p>
       <w:pPr>
@@ -4709,10 +4300,10 @@
           <w:noProof/>
         </w:rPr>
         <w:drawing>
-          <wp:inline distT="0" distB="0" distL="0" distR="0" wp14:anchorId="753A190E" wp14:editId="115CD93F">
-            <wp:extent cx="3625599" cy="2480807"/>
-            <wp:effectExtent l="19050" t="19050" r="13335" b="15240"/>
-            <wp:docPr id="9" name="Grafik 9"/>
+          <wp:inline distT="0" distB="0" distL="0" distR="0" wp14:anchorId="2FF4704A" wp14:editId="2BDD0732">
+            <wp:extent cx="3874146" cy="1990090"/>
+            <wp:effectExtent l="19050" t="19050" r="12065" b="10160"/>
+            <wp:docPr id="1" name="Grafik 1"/>
             <wp:cNvGraphicFramePr>
               <a:graphicFrameLocks xmlns:a="http://schemas.openxmlformats.org/drawingml/2006/main" noChangeAspect="1"/>
             </wp:cNvGraphicFramePr>
@@ -4720,7 +4311,7 @@
               <a:graphicData uri="http://schemas.openxmlformats.org/drawingml/2006/picture">
                 <pic:pic xmlns:pic="http://schemas.openxmlformats.org/drawingml/2006/picture">
                   <pic:nvPicPr>
-                    <pic:cNvPr id="0" name="Picture 11"/>
+                    <pic:cNvPr id="0" name="Picture 1"/>
                     <pic:cNvPicPr>
                       <a:picLocks noChangeAspect="1" noChangeArrowheads="1"/>
                     </pic:cNvPicPr>
@@ -4733,19 +4324,19 @@
                         </a:ext>
                       </a:extLst>
                     </a:blip>
-                    <a:srcRect t="-4151" b="-3808"/>
+                    <a:srcRect l="-3676" t="-5019" r="-2898" b="-4260"/>
                     <a:stretch/>
                   </pic:blipFill>
                   <pic:spPr bwMode="auto">
                     <a:xfrm>
                       <a:off x="0" y="0"/>
-                      <a:ext cx="3625850" cy="2480979"/>
+                      <a:ext cx="3875703" cy="1990890"/>
                     </a:xfrm>
                     <a:prstGeom prst="rect">
                       <a:avLst/>
                     </a:prstGeom>
                     <a:noFill/>
-                    <a:ln w="6350">
+                    <a:ln w="3175">
                       <a:solidFill>
                         <a:schemeClr val="tx1"/>
                       </a:solidFill>
@@ -4767,34 +4358,26 @@
       <w:pPr>
         <w:pStyle w:val="Beschriftung"/>
       </w:pPr>
-      <w:bookmarkStart w:id="17" w:name="_Ref20681155"/>
-      <w:bookmarkStart w:id="18" w:name="_Ref20681164"/>
+      <w:bookmarkStart w:id="19" w:name="_Ref20681155"/>
+      <w:bookmarkStart w:id="20" w:name="_Ref20681164"/>
+      <w:bookmarkStart w:id="21" w:name="_Toc20952104"/>
       <w:r>
         <w:t xml:space="preserve">Abbildung </w:t>
       </w:r>
-      <w:r>
-        <w:fldChar w:fldCharType="begin"/>
-      </w:r>
-      <w:r>
-        <w:instrText xml:space="preserve"> SEQ Abbildung \* ARABIC </w:instrText>
-      </w:r>
-      <w:r>
-        <w:fldChar w:fldCharType="separate"/>
-      </w:r>
-      <w:r>
-        <w:rPr>
-          <w:noProof/>
-        </w:rPr>
-        <w:t>2</w:t>
-      </w:r>
-      <w:r>
-        <w:fldChar w:fldCharType="end"/>
-      </w:r>
-      <w:bookmarkEnd w:id="17"/>
+      <w:fldSimple w:instr=" SEQ Abbildung \* ARABIC ">
+        <w:r>
+          <w:rPr>
+            <w:noProof/>
+          </w:rPr>
+          <w:t>2</w:t>
+        </w:r>
+      </w:fldSimple>
+      <w:bookmarkEnd w:id="19"/>
       <w:r>
         <w:t>: Kontextdiagramm (Festlegung der Systemgrenze)</w:t>
       </w:r>
-      <w:bookmarkEnd w:id="18"/>
+      <w:bookmarkEnd w:id="20"/>
+      <w:bookmarkEnd w:id="21"/>
     </w:p>
     <w:p>
       <w:pPr>
@@ -4826,6 +4409,11 @@
     </w:p>
     <w:p>
       <w:pPr>
+        <w:pStyle w:val="Textkrper"/>
+      </w:pPr>
+    </w:p>
+    <w:p>
+      <w:pPr>
         <w:pStyle w:val="berschrift3"/>
       </w:pPr>
       <w:r>
@@ -4857,6 +4445,11 @@
     </w:p>
     <w:p>
       <w:pPr>
+        <w:pStyle w:val="Textkrper"/>
+      </w:pPr>
+    </w:p>
+    <w:p>
+      <w:pPr>
         <w:pStyle w:val="berschrift3"/>
       </w:pPr>
       <w:r>
@@ -4955,6 +4548,10 @@
     <w:p>
       <w:pPr>
         <w:pStyle w:val="Textkrper"/>
+        <w:rPr>
+          <w:rStyle w:val="Hyperlink"/>
+          <w:sz w:val="20"/>
+        </w:rPr>
       </w:pPr>
       <w:r>
         <w:t xml:space="preserve">Information zur </w:t>
@@ -4990,6 +4587,11 @@
     </w:p>
     <w:p>
       <w:pPr>
+        <w:pStyle w:val="Textkrper"/>
+      </w:pPr>
+    </w:p>
+    <w:p>
+      <w:pPr>
         <w:pStyle w:val="berschrift3"/>
       </w:pPr>
       <w:r>
@@ -5048,209 +4650,18 @@
     </w:p>
     <w:p>
       <w:pPr>
-        <w:pStyle w:val="Comment"/>
-      </w:pPr>
-      <w:r>
-        <w:t>Definiere</w:t>
-      </w:r>
-      <w:r>
-        <w:t>n Sie</w:t>
-      </w:r>
-      <w:r>
-        <w:t xml:space="preserve"> das Umfeld des Systems mit</w:t>
-      </w:r>
-      <w:r>
-        <w:t xml:space="preserve"> den Schnittstellen des Systems zu seinem Umfeld</w:t>
-      </w:r>
-      <w:r>
-        <w:t xml:space="preserve"> und das System selbst. Hier muss die Systemgrenze in Form eines </w:t>
-      </w:r>
-      <w:r>
-        <w:t>Kontextdiagramms gezogen werden. Aus diesem Abschnitt muss eindeutig hervorgehen, was inner</w:t>
-      </w:r>
-      <w:r>
-        <w:softHyphen/>
-      </w:r>
-      <w:r>
-        <w:t>halb der Systemgrenze liegt (was muss entwickelt werden?) und was ausserhalb.</w:t>
-      </w:r>
-    </w:p>
-    <w:p>
-      <w:pPr>
-        <w:pStyle w:val="Comment"/>
-        <w:rPr>
-          <w:lang w:val="en-US"/>
-        </w:rPr>
-      </w:pPr>
-      <w:r>
-        <w:rPr>
-          <w:lang w:val="en-US"/>
-        </w:rPr>
-        <w:t>This subsection should also describe how the s</w:t>
-      </w:r>
-      <w:r>
-        <w:rPr>
-          <w:lang w:val="en-US"/>
-        </w:rPr>
-        <w:t>ystem</w:t>
-      </w:r>
-      <w:r>
-        <w:rPr>
-          <w:lang w:val="en-US"/>
-        </w:rPr>
-        <w:t xml:space="preserve"> operates inside various constraints. For example,</w:t>
-      </w:r>
-      <w:r>
-        <w:rPr>
-          <w:lang w:val="en-US"/>
-        </w:rPr>
-        <w:t xml:space="preserve"> </w:t>
-      </w:r>
-      <w:r>
-        <w:rPr>
-          <w:lang w:val="en-US"/>
-        </w:rPr>
-        <w:t>these constraints could include</w:t>
-      </w:r>
-    </w:p>
-    <w:p>
-      <w:pPr>
-        <w:pStyle w:val="Comment"/>
-        <w:ind w:left="720"/>
-        <w:rPr>
-          <w:lang w:val="en-US"/>
-        </w:rPr>
-      </w:pPr>
-      <w:r>
-        <w:rPr>
-          <w:lang w:val="en-US"/>
-        </w:rPr>
-        <w:t>a) System interfaces;</w:t>
-      </w:r>
-    </w:p>
-    <w:p>
-      <w:pPr>
-        <w:pStyle w:val="Comment"/>
-        <w:ind w:left="720"/>
-        <w:rPr>
-          <w:lang w:val="en-US"/>
-        </w:rPr>
-      </w:pPr>
-      <w:r>
-        <w:rPr>
-          <w:lang w:val="en-US"/>
-        </w:rPr>
-        <w:t>b) User interfaces;</w:t>
-      </w:r>
-    </w:p>
-    <w:p>
-      <w:pPr>
-        <w:pStyle w:val="Comment"/>
-        <w:ind w:left="720"/>
-        <w:rPr>
-          <w:lang w:val="en-US"/>
-        </w:rPr>
-      </w:pPr>
-      <w:r>
-        <w:rPr>
-          <w:lang w:val="en-US"/>
-        </w:rPr>
-        <w:lastRenderedPageBreak/>
-        <w:t>c) Hardware interfaces;</w:t>
-      </w:r>
-    </w:p>
-    <w:p>
-      <w:pPr>
-        <w:pStyle w:val="Comment"/>
-        <w:ind w:left="720"/>
-        <w:rPr>
-          <w:lang w:val="en-US"/>
-        </w:rPr>
-      </w:pPr>
-      <w:r>
-        <w:rPr>
-          <w:lang w:val="en-US"/>
-        </w:rPr>
-        <w:t>d) Software interfaces;</w:t>
-      </w:r>
-    </w:p>
-    <w:p>
-      <w:pPr>
-        <w:pStyle w:val="Comment"/>
-        <w:ind w:left="720"/>
-        <w:rPr>
-          <w:lang w:val="en-US"/>
-        </w:rPr>
-      </w:pPr>
-      <w:r>
-        <w:rPr>
-          <w:lang w:val="en-US"/>
-        </w:rPr>
-        <w:t>e) Communications interfaces;</w:t>
-      </w:r>
-    </w:p>
-    <w:p>
-      <w:pPr>
-        <w:pStyle w:val="Comment"/>
-        <w:ind w:left="720"/>
-        <w:rPr>
-          <w:lang w:val="en-US"/>
-        </w:rPr>
-      </w:pPr>
-      <w:r>
-        <w:rPr>
-          <w:lang w:val="en-US"/>
-        </w:rPr>
-        <w:t>f) Memory;</w:t>
-      </w:r>
-    </w:p>
-    <w:p>
-      <w:pPr>
-        <w:pStyle w:val="Comment"/>
-        <w:ind w:left="720"/>
-        <w:rPr>
-          <w:lang w:val="en-US"/>
-        </w:rPr>
-      </w:pPr>
-      <w:r>
-        <w:rPr>
-          <w:lang w:val="en-US"/>
-        </w:rPr>
-        <w:t>g) Operations;</w:t>
-      </w:r>
-    </w:p>
-    <w:p>
-      <w:pPr>
-        <w:pStyle w:val="Comment"/>
-        <w:ind w:left="720"/>
-        <w:rPr>
-          <w:lang w:val="en-US"/>
-        </w:rPr>
-      </w:pPr>
-      <w:r>
-        <w:rPr>
-          <w:lang w:val="en-US"/>
-        </w:rPr>
-        <w:t>h) Site adaptation requirements.</w:t>
-      </w:r>
-    </w:p>
-    <w:p>
-      <w:pPr>
         <w:pStyle w:val="Textkrper"/>
-        <w:rPr>
-          <w:lang w:val="en-US"/>
-        </w:rPr>
       </w:pPr>
     </w:p>
     <w:p>
       <w:pPr>
         <w:pStyle w:val="berschrift2"/>
       </w:pPr>
-      <w:bookmarkStart w:id="19" w:name="_Toc20673382"/>
+      <w:bookmarkStart w:id="22" w:name="_Toc20673382"/>
       <w:r>
         <w:t>Produktfunktionen</w:t>
       </w:r>
-      <w:bookmarkEnd w:id="19"/>
+      <w:bookmarkEnd w:id="22"/>
     </w:p>
     <w:p>
       <w:pPr>
@@ -5261,7 +4672,19 @@
         </w:numPr>
       </w:pPr>
       <w:r>
-        <w:t>Kommunikation starten (COM auswählen, Kontrollanzeige das eine Verbindung besteht)</w:t>
+        <w:t xml:space="preserve">Kommunikation starten </w:t>
+      </w:r>
+      <w:r>
+        <w:br/>
+      </w:r>
+      <w:r>
+        <w:t>(COM auswählen</w:t>
+      </w:r>
+      <w:r>
+        <w:t xml:space="preserve"> (falls nicht automatisch möglich)</w:t>
+      </w:r>
+      <w:r>
+        <w:t>, Kontrollanzeige das eine Verbindung besteht)</w:t>
       </w:r>
     </w:p>
     <w:p>
@@ -5296,91 +4719,30 @@
     </w:p>
     <w:p>
       <w:pPr>
-        <w:pStyle w:val="Comment"/>
-      </w:pPr>
-      <w:r>
-        <w:t xml:space="preserve">Hier soll eine </w:t>
-      </w:r>
-      <w:r>
-        <w:rPr>
-          <w:b/>
-        </w:rPr>
-        <w:t>Zusammenfassung</w:t>
-      </w:r>
-      <w:r>
-        <w:t xml:space="preserve"> der Hauptfunktionen angeboten werden, welche das System erfüllen soll.</w:t>
-      </w:r>
-    </w:p>
-    <w:p>
-      <w:pPr>
         <w:pStyle w:val="berschrift2"/>
       </w:pPr>
-      <w:bookmarkStart w:id="20" w:name="_Toc20673383"/>
-      <w:r>
+      <w:bookmarkStart w:id="23" w:name="_Toc20673383"/>
+      <w:r>
+        <w:lastRenderedPageBreak/>
         <w:t>Benutzereigenschaften</w:t>
       </w:r>
-      <w:bookmarkEnd w:id="20"/>
+      <w:bookmarkEnd w:id="23"/>
     </w:p>
     <w:p>
       <w:r>
         <w:t>Jeder Benutzer mit wenig technischem Hintergrund soll das Gerät verwenden können.</w:t>
       </w:r>
     </w:p>
-    <w:p>
-      <w:pPr>
-        <w:pStyle w:val="Comment"/>
-      </w:pPr>
-      <w:r>
-        <w:t xml:space="preserve">Festlegung der Benutzer (Benutzergruppen), welche </w:t>
-      </w:r>
-      <w:r>
-        <w:t>mit dem</w:t>
-      </w:r>
-      <w:r>
-        <w:t xml:space="preserve"> System </w:t>
-      </w:r>
-      <w:r>
-        <w:t>arbeiten</w:t>
-      </w:r>
-      <w:r>
-        <w:t xml:space="preserve"> sollen</w:t>
-      </w:r>
-      <w:r>
-        <w:t>, z.B. Routinebenutzer, Servicetechniker, Ad</w:t>
-      </w:r>
-      <w:r>
-        <w:softHyphen/>
-        <w:t>mi</w:t>
-      </w:r>
-      <w:r>
-        <w:softHyphen/>
-        <w:t>nistrator</w:t>
-      </w:r>
-      <w:r>
-        <w:t>. Dazu gehört auch die Definition der Kenntnisse und Erfahrungen der einzelnen Gruppen. Falls die funktionalen An</w:t>
-      </w:r>
-      <w:r>
-        <w:softHyphen/>
-      </w:r>
-      <w:r>
-        <w:t>forderungen mittels Use Case – Diagrammen formuliert werden, dann entspricht dies den Actors, welche Personen repräsentie</w:t>
-      </w:r>
-      <w:r>
-        <w:softHyphen/>
-      </w:r>
-      <w:r>
-        <w:t>ren.</w:t>
-      </w:r>
-    </w:p>
+    <w:p/>
     <w:p>
       <w:pPr>
         <w:pStyle w:val="berschrift2"/>
       </w:pPr>
-      <w:bookmarkStart w:id="21" w:name="_Toc20673384"/>
+      <w:bookmarkStart w:id="24" w:name="_Toc20673384"/>
       <w:r>
         <w:t>Einschränkungen</w:t>
       </w:r>
-      <w:bookmarkEnd w:id="21"/>
+      <w:bookmarkEnd w:id="24"/>
     </w:p>
     <w:p>
       <w:pPr>
@@ -5412,212 +4774,18 @@
     </w:p>
     <w:p>
       <w:pPr>
-        <w:pStyle w:val="Comment"/>
-        <w:rPr>
-          <w:lang w:val="en-US"/>
-        </w:rPr>
-      </w:pPr>
-      <w:r>
-        <w:rPr>
-          <w:lang w:val="en-US"/>
-        </w:rPr>
-        <w:t>This subsection of the SRS should provide a general description of any other items that will limit the developer</w:t>
-      </w:r>
-      <w:r>
-        <w:rPr>
-          <w:lang w:val="en-US"/>
-        </w:rPr>
-        <w:t>'s</w:t>
-      </w:r>
-      <w:r>
-        <w:rPr>
-          <w:lang w:val="en-US"/>
-        </w:rPr>
-        <w:t xml:space="preserve"> options. These include</w:t>
-      </w:r>
-    </w:p>
-    <w:p>
-      <w:pPr>
-        <w:pStyle w:val="Comment"/>
-        <w:ind w:left="720"/>
-        <w:rPr>
-          <w:lang w:val="en-US"/>
-        </w:rPr>
-      </w:pPr>
-      <w:r>
-        <w:rPr>
-          <w:lang w:val="en-US"/>
-        </w:rPr>
-        <w:t>a) Regulatory policies;</w:t>
-      </w:r>
-    </w:p>
-    <w:p>
-      <w:pPr>
-        <w:pStyle w:val="Comment"/>
-        <w:ind w:left="720"/>
-        <w:rPr>
-          <w:lang w:val="en-US"/>
-        </w:rPr>
-      </w:pPr>
-      <w:r>
-        <w:rPr>
-          <w:lang w:val="en-US"/>
-        </w:rPr>
-        <w:t>b) Hardware limitations (e.g., signal timing requirements);</w:t>
-      </w:r>
-    </w:p>
-    <w:p>
-      <w:pPr>
-        <w:pStyle w:val="Comment"/>
-        <w:ind w:left="720"/>
-        <w:rPr>
-          <w:lang w:val="en-US"/>
-        </w:rPr>
-      </w:pPr>
-      <w:r>
-        <w:rPr>
-          <w:lang w:val="en-US"/>
-        </w:rPr>
-        <w:t>c) Interfaces to other applications;</w:t>
-      </w:r>
-    </w:p>
-    <w:p>
-      <w:pPr>
-        <w:pStyle w:val="Comment"/>
-        <w:ind w:left="720"/>
-        <w:rPr>
-          <w:lang w:val="en-US"/>
-        </w:rPr>
-      </w:pPr>
-      <w:r>
-        <w:rPr>
-          <w:lang w:val="en-US"/>
-        </w:rPr>
-        <w:t>d) Parallel operation;</w:t>
-      </w:r>
-    </w:p>
-    <w:p>
-      <w:pPr>
-        <w:pStyle w:val="Comment"/>
-        <w:ind w:left="720"/>
-        <w:rPr>
-          <w:lang w:val="en-US"/>
-        </w:rPr>
-      </w:pPr>
-      <w:r>
-        <w:rPr>
-          <w:lang w:val="en-US"/>
-        </w:rPr>
-        <w:t>e) Audit functions;</w:t>
-      </w:r>
-    </w:p>
-    <w:p>
-      <w:pPr>
-        <w:pStyle w:val="Comment"/>
-        <w:ind w:left="720"/>
-        <w:rPr>
-          <w:lang w:val="en-US"/>
-        </w:rPr>
-      </w:pPr>
-      <w:r>
-        <w:rPr>
-          <w:lang w:val="en-US"/>
-        </w:rPr>
-        <w:t>f) Control functions;</w:t>
-      </w:r>
-    </w:p>
-    <w:p>
-      <w:pPr>
-        <w:pStyle w:val="Comment"/>
-        <w:ind w:left="720"/>
-        <w:rPr>
-          <w:lang w:val="en-US"/>
-        </w:rPr>
-      </w:pPr>
-      <w:r>
-        <w:rPr>
-          <w:lang w:val="en-US"/>
-        </w:rPr>
-        <w:t>g) Higher-order language requirements;</w:t>
-      </w:r>
-    </w:p>
-    <w:p>
-      <w:pPr>
-        <w:pStyle w:val="Comment"/>
-        <w:ind w:left="720"/>
-        <w:rPr>
-          <w:lang w:val="en-US"/>
-        </w:rPr>
-      </w:pPr>
-      <w:r>
-        <w:rPr>
-          <w:lang w:val="en-US"/>
-        </w:rPr>
-        <w:t>h) Signal handshake protocols (e.g., XON-XOFF, ACK-NACK);</w:t>
-      </w:r>
-    </w:p>
-    <w:p>
-      <w:pPr>
-        <w:pStyle w:val="Comment"/>
-        <w:ind w:left="720"/>
-        <w:rPr>
-          <w:lang w:val="en-US"/>
-        </w:rPr>
-      </w:pPr>
-      <w:proofErr w:type="spellStart"/>
-      <w:r>
-        <w:rPr>
-          <w:lang w:val="en-US"/>
-        </w:rPr>
-        <w:t>i</w:t>
-      </w:r>
-      <w:proofErr w:type="spellEnd"/>
-      <w:r>
-        <w:rPr>
-          <w:lang w:val="en-US"/>
-        </w:rPr>
-        <w:t>) Reliability requirements;</w:t>
-      </w:r>
-    </w:p>
-    <w:p>
-      <w:pPr>
-        <w:pStyle w:val="Comment"/>
-        <w:ind w:left="720"/>
-        <w:rPr>
-          <w:lang w:val="en-US"/>
-        </w:rPr>
-      </w:pPr>
-      <w:r>
-        <w:rPr>
-          <w:lang w:val="en-US"/>
-        </w:rPr>
-        <w:t>j) Criticality of the application;</w:t>
-      </w:r>
-    </w:p>
-    <w:p>
-      <w:pPr>
-        <w:pStyle w:val="Comment"/>
-        <w:ind w:left="720"/>
-        <w:rPr>
-          <w:lang w:val="en-US"/>
-        </w:rPr>
-      </w:pPr>
-      <w:r>
-        <w:rPr>
-          <w:lang w:val="en-US"/>
-        </w:rPr>
-        <w:t>k) Safety and security considerations.</w:t>
-      </w:r>
+        <w:pStyle w:val="Textkrper"/>
+      </w:pPr>
     </w:p>
     <w:p>
       <w:pPr>
         <w:pStyle w:val="berschrift2"/>
       </w:pPr>
-      <w:bookmarkStart w:id="22" w:name="_Toc20673385"/>
+      <w:bookmarkStart w:id="25" w:name="_Toc20673385"/>
       <w:r>
         <w:t>Annahmen und Abhängigkeiten</w:t>
       </w:r>
-      <w:bookmarkEnd w:id="22"/>
+      <w:bookmarkEnd w:id="25"/>
     </w:p>
     <w:p>
       <w:pPr>
@@ -5633,154 +4801,17 @@
     <w:p>
       <w:pPr>
         <w:pStyle w:val="Textkrper"/>
-        <w:rPr>
-          <w:i/>
-          <w:iCs/>
-          <w:color w:val="000080"/>
-          <w:sz w:val="18"/>
-          <w:lang w:val="en-US"/>
-        </w:rPr>
-      </w:pPr>
-      <w:r>
-        <w:rPr>
-          <w:i/>
-          <w:iCs/>
-          <w:color w:val="000080"/>
-          <w:sz w:val="18"/>
-          <w:lang w:val="en-US"/>
-        </w:rPr>
-        <w:t>This subsection of the SRS should list each of the factors that affect the requirements stated in the SRS.</w:t>
-      </w:r>
-      <w:r>
-        <w:rPr>
-          <w:i/>
-          <w:iCs/>
-          <w:color w:val="000080"/>
-          <w:sz w:val="18"/>
-          <w:lang w:val="en-US"/>
-        </w:rPr>
-        <w:t xml:space="preserve"> </w:t>
-      </w:r>
-      <w:r>
-        <w:rPr>
-          <w:i/>
-          <w:iCs/>
-          <w:color w:val="000080"/>
-          <w:sz w:val="18"/>
-          <w:lang w:val="en-US"/>
-        </w:rPr>
-        <w:t xml:space="preserve">These factors are not design constraints on the </w:t>
-      </w:r>
-      <w:r>
-        <w:rPr>
-          <w:i/>
-          <w:iCs/>
-          <w:color w:val="000080"/>
-          <w:sz w:val="18"/>
-          <w:lang w:val="en-US"/>
-        </w:rPr>
-        <w:t>system</w:t>
-      </w:r>
-      <w:r>
-        <w:rPr>
-          <w:i/>
-          <w:iCs/>
-          <w:color w:val="000080"/>
-          <w:sz w:val="18"/>
-          <w:lang w:val="en-US"/>
-        </w:rPr>
-        <w:t xml:space="preserve"> but are, rather, any changes to them that can affect</w:t>
-      </w:r>
-      <w:r>
-        <w:rPr>
-          <w:i/>
-          <w:iCs/>
-          <w:color w:val="000080"/>
-          <w:sz w:val="18"/>
-          <w:lang w:val="en-US"/>
-        </w:rPr>
-        <w:t xml:space="preserve"> </w:t>
-      </w:r>
-      <w:r>
-        <w:rPr>
-          <w:i/>
-          <w:iCs/>
-          <w:color w:val="000080"/>
-          <w:sz w:val="18"/>
-          <w:lang w:val="en-US"/>
-        </w:rPr>
-        <w:t>the requirements in the SRS. For example, an assumption may be that a speci</w:t>
-      </w:r>
-      <w:r>
-        <w:rPr>
-          <w:i/>
-          <w:iCs/>
-          <w:color w:val="000080"/>
-          <w:sz w:val="18"/>
-          <w:lang w:val="en-US"/>
-        </w:rPr>
-        <w:t>fi</w:t>
-      </w:r>
-      <w:r>
-        <w:rPr>
-          <w:i/>
-          <w:iCs/>
-          <w:color w:val="000080"/>
-          <w:sz w:val="18"/>
-          <w:lang w:val="en-US"/>
-        </w:rPr>
-        <w:t>c operating system will be</w:t>
-      </w:r>
-      <w:r>
-        <w:rPr>
-          <w:i/>
-          <w:iCs/>
-          <w:color w:val="000080"/>
-          <w:sz w:val="18"/>
-          <w:lang w:val="en-US"/>
-        </w:rPr>
-        <w:t xml:space="preserve"> </w:t>
-      </w:r>
-      <w:r>
-        <w:rPr>
-          <w:i/>
-          <w:iCs/>
-          <w:color w:val="000080"/>
-          <w:sz w:val="18"/>
-          <w:lang w:val="en-US"/>
-        </w:rPr>
-        <w:t>available on the hardware designated for the software product. If, in fact, the operating system is not available,</w:t>
-      </w:r>
-      <w:r>
-        <w:rPr>
-          <w:i/>
-          <w:iCs/>
-          <w:color w:val="000080"/>
-          <w:sz w:val="18"/>
-          <w:lang w:val="en-US"/>
-        </w:rPr>
-        <w:t xml:space="preserve"> </w:t>
-      </w:r>
-      <w:r>
-        <w:rPr>
-          <w:i/>
-          <w:iCs/>
-          <w:color w:val="000080"/>
-          <w:sz w:val="18"/>
-          <w:lang w:val="en-US"/>
-        </w:rPr>
-        <w:t>the SRS would then have to change accordingly.</w:t>
-      </w:r>
+      </w:pPr>
     </w:p>
     <w:p>
       <w:pPr>
         <w:pStyle w:val="berschrift2"/>
       </w:pPr>
-      <w:bookmarkStart w:id="23" w:name="_Toc20673386"/>
+      <w:bookmarkStart w:id="26" w:name="_Toc20673386"/>
       <w:r>
         <w:t>Priorisierung der Anforderungen</w:t>
       </w:r>
-      <w:bookmarkEnd w:id="23"/>
+      <w:bookmarkEnd w:id="26"/>
     </w:p>
     <w:p>
       <w:pPr>
@@ -5807,7 +4838,6 @@
         <w:pStyle w:val="berschrift3"/>
       </w:pPr>
       <w:r>
-        <w:lastRenderedPageBreak/>
         <w:t>Soll-Anforderungen</w:t>
       </w:r>
     </w:p>
@@ -5825,11 +4855,6 @@
     </w:p>
     <w:p>
       <w:pPr>
-        <w:pStyle w:val="Textkrper"/>
-      </w:pPr>
-    </w:p>
-    <w:p>
-      <w:pPr>
         <w:pStyle w:val="berschrift3"/>
         <w:rPr>
           <w:lang w:val="en-US"/>
@@ -5864,158 +4889,9 @@
     </w:p>
     <w:p>
       <w:pPr>
-        <w:pStyle w:val="Textkrper"/>
-        <w:rPr>
-          <w:lang w:val="en-US"/>
-        </w:rPr>
-      </w:pPr>
-    </w:p>
-    <w:p>
-      <w:pPr>
-        <w:pStyle w:val="Comment"/>
-      </w:pPr>
-      <w:r>
-        <w:t>Falls die Anforderungen unterschiedliche Prioritäten haben, bzw. einzelne Anforderungen erst</w:t>
-      </w:r>
-      <w:r>
-        <w:t xml:space="preserve"> in einer späteren Version imple</w:t>
-      </w:r>
-      <w:r>
-        <w:softHyphen/>
-      </w:r>
-      <w:r>
-        <w:t xml:space="preserve">mentiert werden sollen, dann </w:t>
-      </w:r>
-      <w:r>
-        <w:t>kann</w:t>
-      </w:r>
-      <w:r>
-        <w:t xml:space="preserve"> das hier aufgelistet werden, z.B.</w:t>
-      </w:r>
-    </w:p>
-    <w:p>
-      <w:pPr>
-        <w:pStyle w:val="Comment"/>
-        <w:numPr>
-          <w:ilvl w:val="0"/>
-          <w:numId w:val="21"/>
-        </w:numPr>
-      </w:pPr>
-      <w:r>
-        <w:t xml:space="preserve">Muss-Anforderung: dies </w:t>
-      </w:r>
-      <w:r>
-        <w:t>ist eine</w:t>
-      </w:r>
-      <w:r>
-        <w:t xml:space="preserve"> Anforderung, welche für das System </w:t>
-      </w:r>
-      <w:proofErr w:type="gramStart"/>
-      <w:r>
-        <w:t>essentiell</w:t>
-      </w:r>
-      <w:proofErr w:type="gramEnd"/>
-      <w:r>
-        <w:t xml:space="preserve"> </w:t>
-      </w:r>
-      <w:r>
-        <w:t xml:space="preserve">und unabdingbar </w:t>
-      </w:r>
-      <w:r>
-        <w:t>ist</w:t>
-      </w:r>
-      <w:r>
-        <w:t xml:space="preserve">, bzw. das System </w:t>
-      </w:r>
-      <w:r>
-        <w:t xml:space="preserve">würde </w:t>
-      </w:r>
-      <w:r>
-        <w:t xml:space="preserve">keinen Sinn </w:t>
-      </w:r>
-      <w:r>
-        <w:t>ergeben</w:t>
-      </w:r>
-      <w:r>
-        <w:t>, wenn diese Anforderung nicht implementiert wäre.</w:t>
-      </w:r>
-    </w:p>
-    <w:p>
-      <w:pPr>
-        <w:pStyle w:val="Comment"/>
-        <w:numPr>
-          <w:ilvl w:val="0"/>
-          <w:numId w:val="21"/>
-        </w:numPr>
-      </w:pPr>
-      <w:r>
-        <w:t>Soll-Anforderung: eine Soll-Anforderung ist nicht unabdingbar, trägt jedoch zur wesentlichen Verbesserung des Sy</w:t>
-      </w:r>
-      <w:r>
-        <w:softHyphen/>
-        <w:t xml:space="preserve">stems bei. Sie </w:t>
-      </w:r>
-      <w:proofErr w:type="gramStart"/>
-      <w:r>
-        <w:t>soll</w:t>
-      </w:r>
-      <w:proofErr w:type="gramEnd"/>
-      <w:r>
-        <w:t xml:space="preserve"> wenn möglich realisiert werden.</w:t>
-      </w:r>
-    </w:p>
-    <w:p>
-      <w:pPr>
-        <w:pStyle w:val="Comment"/>
-        <w:numPr>
-          <w:ilvl w:val="0"/>
-          <w:numId w:val="21"/>
-        </w:numPr>
-      </w:pPr>
-      <w:r>
-        <w:t xml:space="preserve">Wunsch-Anforderung (nice </w:t>
-      </w:r>
-      <w:proofErr w:type="spellStart"/>
-      <w:r>
-        <w:t>to</w:t>
-      </w:r>
-      <w:proofErr w:type="spellEnd"/>
-      <w:r>
-        <w:t xml:space="preserve"> </w:t>
-      </w:r>
-      <w:proofErr w:type="spellStart"/>
-      <w:r>
-        <w:t>have</w:t>
-      </w:r>
-      <w:proofErr w:type="spellEnd"/>
-      <w:r>
-        <w:t>): diese Anforderung trägt zur Verbesserung des Systems bei, ist jedoch nicht unbe</w:t>
-      </w:r>
-      <w:r>
-        <w:softHyphen/>
-      </w:r>
-      <w:r>
-        <w:t xml:space="preserve">dingt notwendig. Es ist ein </w:t>
-      </w:r>
-      <w:proofErr w:type="gramStart"/>
-      <w:r>
-        <w:t>Plus</w:t>
-      </w:r>
-      <w:proofErr w:type="gramEnd"/>
-      <w:r>
-        <w:t xml:space="preserve"> wenn diese Anforderung realisiert werden kann.</w:t>
-      </w:r>
-    </w:p>
-    <w:p>
-      <w:pPr>
-        <w:pStyle w:val="Textkrper"/>
-      </w:pPr>
-    </w:p>
-    <w:p>
-      <w:pPr>
         <w:pStyle w:val="berschrift1"/>
       </w:pPr>
-      <w:bookmarkStart w:id="24" w:name="_Toc20673387"/>
+      <w:bookmarkStart w:id="27" w:name="_Toc20673387"/>
       <w:r>
         <w:lastRenderedPageBreak/>
         <w:t xml:space="preserve">Externe </w:t>
@@ -6023,7 +4899,7 @@
       <w:r>
         <w:t>Schnittstellen</w:t>
       </w:r>
-      <w:bookmarkEnd w:id="24"/>
+      <w:bookmarkEnd w:id="27"/>
     </w:p>
     <w:p>
       <w:pPr>
@@ -6163,40 +5039,37 @@
       <w:pPr>
         <w:pStyle w:val="Beschriftung"/>
       </w:pPr>
+      <w:bookmarkStart w:id="28" w:name="_Toc20952105"/>
       <w:r>
         <w:t xml:space="preserve">Abbildung </w:t>
       </w:r>
-      <w:r>
-        <w:fldChar w:fldCharType="begin"/>
-      </w:r>
-      <w:r>
-        <w:instrText xml:space="preserve"> SEQ Abbildung \* ARABIC </w:instrText>
-      </w:r>
-      <w:r>
-        <w:fldChar w:fldCharType="separate"/>
-      </w:r>
-      <w:r>
-        <w:rPr>
-          <w:noProof/>
-        </w:rPr>
-        <w:t>3</w:t>
-      </w:r>
-      <w:r>
-        <w:fldChar w:fldCharType="end"/>
-      </w:r>
+      <w:fldSimple w:instr=" SEQ Abbildung \* ARABIC ">
+        <w:r>
+          <w:rPr>
+            <w:noProof/>
+          </w:rPr>
+          <w:t>3</w:t>
+        </w:r>
+      </w:fldSimple>
       <w:r>
         <w:t>: Hardwareschnittstellen</w:t>
       </w:r>
+      <w:bookmarkEnd w:id="28"/>
+    </w:p>
+    <w:p>
+      <w:pPr>
+        <w:pStyle w:val="Textkrper"/>
+      </w:pPr>
     </w:p>
     <w:p>
       <w:pPr>
         <w:pStyle w:val="berschrift2"/>
       </w:pPr>
-      <w:bookmarkStart w:id="25" w:name="_Toc20673388"/>
+      <w:bookmarkStart w:id="29" w:name="_Toc20673388"/>
       <w:r>
         <w:t>Benutzerschnittstellen</w:t>
       </w:r>
-      <w:bookmarkEnd w:id="25"/>
+      <w:bookmarkEnd w:id="29"/>
     </w:p>
     <w:p>
       <w:pPr>
@@ -6205,6 +5078,11 @@
       <w:r>
         <w:t>Dem User steht ein GUI auf dem PC zur Verfügung, welches einfach zu bedienen ist.</w:t>
       </w:r>
+    </w:p>
+    <w:p>
+      <w:pPr>
+        <w:pStyle w:val="Textkrper"/>
+      </w:pPr>
     </w:p>
     <w:p>
       <w:pPr>
@@ -6291,413 +5169,344 @@
       <w:pPr>
         <w:pStyle w:val="Beschriftung"/>
       </w:pPr>
+      <w:bookmarkStart w:id="30" w:name="_Toc20952106"/>
       <w:r>
         <w:t xml:space="preserve">Abbildung </w:t>
       </w:r>
+      <w:fldSimple w:instr=" SEQ Abbildung \* ARABIC ">
+        <w:r>
+          <w:rPr>
+            <w:noProof/>
+          </w:rPr>
+          <w:t>4</w:t>
+        </w:r>
+      </w:fldSimple>
+      <w:r>
+        <w:t>: Softwareaufbau</w:t>
+      </w:r>
+      <w:bookmarkEnd w:id="30"/>
+    </w:p>
+    <w:p>
+      <w:pPr>
+        <w:pStyle w:val="berschrift3"/>
+      </w:pPr>
+      <w:r>
+        <w:t>GUI</w:t>
+      </w:r>
+      <w:r>
+        <w:t>-</w:t>
+      </w:r>
+      <w:r>
+        <w:t>Handler</w:t>
+      </w:r>
+    </w:p>
+    <w:p>
+      <w:pPr>
+        <w:pStyle w:val="Textkrper"/>
+      </w:pPr>
+      <w:r>
+        <w:t xml:space="preserve">Der GUI-Handler hat die Aufgabe die Eingaben vom GUI entgegen zu nehmen und diese </w:t>
+      </w:r>
+      <w:r>
+        <w:t>dem Communication-Handler zukommen zu lassen. Die Schnittstelle zwischen GUI-Handler und Communication ist noch zu definieren (in welchem Format die Daten geschickt werden und wie sie zu interpretieren sind). Weiter hat der GUI-Handler die Aufgabe die Kommunikation mit dem Arduino aufzunehmen.</w:t>
+      </w:r>
+    </w:p>
+    <w:p>
+      <w:pPr>
+        <w:pStyle w:val="Textkrper"/>
+      </w:pPr>
+    </w:p>
+    <w:p>
+      <w:pPr>
+        <w:pStyle w:val="berschrift3"/>
+      </w:pPr>
+      <w:r>
+        <w:t>Communication–Handler</w:t>
+      </w:r>
+    </w:p>
+    <w:p>
+      <w:pPr>
+        <w:pStyle w:val="Textkrper"/>
+      </w:pPr>
+      <w:r>
+        <w:t>Der Communication-Handler nimmt vom GUI-Handler die gesendeten Informationen entgegen</w:t>
+      </w:r>
+      <w:r>
+        <w:t>, interpretiert diese und macht die Ausgabe über den Block Ansteuerung LED-Cube.</w:t>
+      </w:r>
+    </w:p>
+    <w:p>
+      <w:pPr>
+        <w:pStyle w:val="Textkrper"/>
+      </w:pPr>
+    </w:p>
+    <w:p>
+      <w:pPr>
+        <w:pStyle w:val="berschrift3"/>
+      </w:pPr>
+      <w:r>
+        <w:t>Ansteuerung LED-Cube</w:t>
+      </w:r>
+    </w:p>
+    <w:p>
+      <w:pPr>
+        <w:pStyle w:val="Textkrper"/>
+      </w:pPr>
+      <w:r>
+        <w:t xml:space="preserve">Dieser Block enthält Funktionen, die der Communication-Handler aufrufen </w:t>
+      </w:r>
+      <w:proofErr w:type="gramStart"/>
+      <w:r>
+        <w:t>kann</w:t>
+      </w:r>
+      <w:proofErr w:type="gramEnd"/>
+      <w:r>
+        <w:t xml:space="preserve"> um den LED-Cube anzusteuern.</w:t>
+      </w:r>
+    </w:p>
+    <w:p>
+      <w:pPr>
+        <w:pStyle w:val="berschrift1"/>
+      </w:pPr>
+      <w:bookmarkStart w:id="31" w:name="_Toc20673389"/>
+      <w:r>
+        <w:lastRenderedPageBreak/>
+        <w:t>Funktionale Anforderungen</w:t>
+      </w:r>
+      <w:bookmarkEnd w:id="31"/>
+    </w:p>
+    <w:p>
+      <w:pPr>
+        <w:pStyle w:val="berschrift2"/>
+      </w:pPr>
+      <w:bookmarkStart w:id="32" w:name="_Toc20673390"/>
+      <w:r>
+        <w:t>Überblick über die Systemfunktionen</w:t>
+      </w:r>
+      <w:bookmarkEnd w:id="32"/>
+    </w:p>
+    <w:p>
+      <w:r>
+        <w:t xml:space="preserve">Die folgenden Use Cases beziehen sich auf die </w:t>
+      </w:r>
       <w:r>
         <w:fldChar w:fldCharType="begin"/>
       </w:r>
       <w:r>
-        <w:instrText xml:space="preserve"> SEQ Abbildung \* ARABIC </w:instrText>
+        <w:instrText xml:space="preserve"> REF _Ref20681155 \h </w:instrText>
       </w:r>
       <w:r>
         <w:fldChar w:fldCharType="separate"/>
       </w:r>
       <w:r>
-        <w:rPr>
-          <w:noProof/>
-        </w:rPr>
-        <w:t>4</w:t>
+        <w:t xml:space="preserve">Abbildung </w:t>
+      </w:r>
+      <w:r>
+        <w:rPr>
+          <w:noProof/>
+        </w:rPr>
+        <w:t>2</w:t>
       </w:r>
       <w:r>
         <w:fldChar w:fldCharType="end"/>
       </w:r>
       <w:r>
-        <w:t>: Softwareaufbau</w:t>
-      </w:r>
+        <w:t xml:space="preserve"> auf der Seite </w:t>
+      </w:r>
+      <w:r>
+        <w:fldChar w:fldCharType="begin"/>
+      </w:r>
+      <w:r>
+        <w:instrText xml:space="preserve"> PAGEREF _Ref20681164 \h </w:instrText>
+      </w:r>
+      <w:r>
+        <w:fldChar w:fldCharType="separate"/>
+      </w:r>
+      <w:r>
+        <w:rPr>
+          <w:noProof/>
+        </w:rPr>
+        <w:t>6</w:t>
+      </w:r>
+      <w:r>
+        <w:fldChar w:fldCharType="end"/>
+      </w:r>
+      <w:r>
+        <w:t>.</w:t>
+      </w:r>
+    </w:p>
+    <w:p>
+      <w:pPr>
+        <w:pStyle w:val="berschrift2"/>
+      </w:pPr>
+      <w:bookmarkStart w:id="33" w:name="_Toc20673391"/>
+      <w:r>
+        <w:t>Actors</w:t>
+      </w:r>
+      <w:bookmarkEnd w:id="33"/>
     </w:p>
     <w:p>
       <w:pPr>
         <w:pStyle w:val="Textkrper"/>
       </w:pPr>
-      <w:r>
-        <w:t>Die Blöcke der Software haben folgende Aufgaben:</w:t>
-      </w:r>
-    </w:p>
-    <w:p>
-      <w:pPr>
-        <w:pStyle w:val="berschrift3"/>
-      </w:pPr>
-      <w:r>
-        <w:t>GUI</w:t>
-      </w:r>
-      <w:r>
-        <w:t>-</w:t>
-      </w:r>
-      <w:r>
-        <w:t>Handler</w:t>
-      </w:r>
-    </w:p>
-    <w:p>
-      <w:pPr>
-        <w:pStyle w:val="Textkrper"/>
-      </w:pPr>
-      <w:r>
-        <w:t>Der GUI-Handler hat die Aufgabe die Eingaben vom GUI entgegen zu nehmen und diese per UART</w:t>
-      </w:r>
-      <w:r>
-        <w:t xml:space="preserve"> dem Communication-Handler zukommen zu lassen. Die Schnittstelle zwischen GUI-Handler und Communication ist noch zu definieren (in welchem Format die Daten geschickt werden und wie sie zu interpretieren sind). Weiter hat der GUI-Handler die Aufgabe die Kommunikation mit dem Arduino aufzunehmen.</w:t>
-      </w:r>
-    </w:p>
-    <w:p>
-      <w:pPr>
-        <w:pStyle w:val="berschrift3"/>
-      </w:pPr>
-      <w:r>
-        <w:t>Communication–Handler</w:t>
-      </w:r>
-    </w:p>
-    <w:p>
-      <w:pPr>
-        <w:pStyle w:val="Textkrper"/>
-      </w:pPr>
-      <w:r>
-        <w:t>Der Communication-Handler nimmt vom GUI-Handler die gesendeten Informationen entgegen</w:t>
-      </w:r>
-      <w:r>
-        <w:t>, interpretiert diese und macht die Ausgabe über den Block Ansteuerung LED-Cube.</w:t>
-      </w:r>
-    </w:p>
-    <w:p>
-      <w:pPr>
-        <w:pStyle w:val="berschrift3"/>
-      </w:pPr>
-      <w:r>
-        <w:t>Ansteuerung LED-Cube</w:t>
-      </w:r>
-    </w:p>
-    <w:p>
-      <w:pPr>
-        <w:pStyle w:val="Textkrper"/>
-      </w:pPr>
-      <w:r>
-        <w:t xml:space="preserve">Dieser Block enthält Funktionen, die der Communication-Handler aufrufen </w:t>
-      </w:r>
-      <w:proofErr w:type="gramStart"/>
-      <w:r>
-        <w:t>kann</w:t>
-      </w:r>
-      <w:proofErr w:type="gramEnd"/>
-      <w:r>
-        <w:t xml:space="preserve"> um den LED-Cube anzusteuern.</w:t>
-      </w:r>
-    </w:p>
-    <w:p>
-      <w:pPr>
-        <w:pStyle w:val="Comment"/>
-      </w:pPr>
-      <w:r>
-        <w:t>Ab diesem Abschnitt sollen alle Anforderungen in einem Detai</w:t>
-      </w:r>
-      <w:r>
-        <w:t>llierungsgrad geschrieben sein, der es den Entwicklern ermöglicht, ein System zu entwerfen, welches diese Anforderungen erfüllt, d.h. der Entwickler sollte nun klar wissen, welche Anforderungen umgesetzt werden müssen. Ebenfalls müssen Testingenieure aufgrund dieser Anforderungen ihre (System-)Testfälle definieren können.</w:t>
-      </w:r>
-    </w:p>
-    <w:p>
-      <w:pPr>
-        <w:pStyle w:val="Comment"/>
-      </w:pPr>
-      <w:r>
-        <w:t>Jede Anforderung sollte eindeutig identifizierbar sein, beispielsweise durch eine eindeutige Nummer.</w:t>
-      </w:r>
-    </w:p>
-    <w:p>
-      <w:pPr>
-        <w:pStyle w:val="Textkrper"/>
-      </w:pPr>
-    </w:p>
-    <w:p>
-      <w:pPr>
-        <w:pStyle w:val="Comment"/>
-      </w:pPr>
-      <w:r>
-        <w:t>In diesem Kapitel sollen, allenfalls in Abschnitten organisiert, die folgend</w:t>
-      </w:r>
-      <w:r>
-        <w:t>en Schnittstellen beschrieben we</w:t>
-      </w:r>
-      <w:r>
-        <w:t>rden:</w:t>
-      </w:r>
-    </w:p>
-    <w:p>
-      <w:pPr>
-        <w:pStyle w:val="Comment"/>
+    </w:p>
+    <w:p>
+      <w:pPr>
+        <w:pStyle w:val="Beschriftung"/>
+        <w:keepNext/>
+        <w:ind w:left="0"/>
+      </w:pPr>
+      <w:bookmarkStart w:id="34" w:name="_Toc20952342"/>
+      <w:r>
+        <w:t xml:space="preserve">Tabelle </w:t>
+      </w:r>
+      <w:fldSimple w:instr=" SEQ Tabelle \* ARABIC ">
+        <w:r>
+          <w:rPr>
+            <w:noProof/>
+          </w:rPr>
+          <w:t>1</w:t>
+        </w:r>
+      </w:fldSimple>
+      <w:r>
+        <w:t>: Actors-Liste</w:t>
+      </w:r>
+      <w:bookmarkEnd w:id="34"/>
+    </w:p>
+    <w:tbl>
+      <w:tblPr>
+        <w:tblStyle w:val="Tabellenraster"/>
+        <w:tblW w:w="0" w:type="auto"/>
+        <w:tblLook w:val="04A0" w:firstRow="1" w:lastRow="0" w:firstColumn="1" w:lastColumn="0" w:noHBand="0" w:noVBand="1"/>
+      </w:tblPr>
+      <w:tblGrid>
+        <w:gridCol w:w="4672"/>
+        <w:gridCol w:w="4673"/>
+      </w:tblGrid>
+      <w:tr>
+        <w:tc>
+          <w:tcPr>
+            <w:tcW w:w="4672" w:type="dxa"/>
+          </w:tcPr>
+          <w:p>
+            <w:pPr>
+              <w:pStyle w:val="Textkrper"/>
+              <w:rPr>
+                <w:i/>
+                <w:iCs/>
+                <w:sz w:val="18"/>
+                <w:szCs w:val="18"/>
+              </w:rPr>
+            </w:pPr>
+            <w:r>
+              <w:rPr>
+                <w:i/>
+                <w:iCs/>
+                <w:sz w:val="18"/>
+                <w:szCs w:val="18"/>
+              </w:rPr>
+              <w:t>Actor</w:t>
+            </w:r>
+          </w:p>
+        </w:tc>
+        <w:tc>
+          <w:tcPr>
+            <w:tcW w:w="4673" w:type="dxa"/>
+          </w:tcPr>
+          <w:p>
+            <w:pPr>
+              <w:pStyle w:val="Textkrper"/>
+              <w:rPr>
+                <w:i/>
+                <w:iCs/>
+                <w:sz w:val="18"/>
+                <w:szCs w:val="18"/>
+              </w:rPr>
+            </w:pPr>
+            <w:r>
+              <w:rPr>
+                <w:i/>
+                <w:iCs/>
+                <w:sz w:val="18"/>
+                <w:szCs w:val="18"/>
+              </w:rPr>
+              <w:t>Beschreibung</w:t>
+            </w:r>
+          </w:p>
+        </w:tc>
+      </w:tr>
+      <w:tr>
+        <w:tc>
+          <w:tcPr>
+            <w:tcW w:w="4672" w:type="dxa"/>
+          </w:tcPr>
+          <w:p>
+            <w:pPr>
+              <w:pStyle w:val="Textkrper"/>
+              <w:rPr>
+                <w:sz w:val="18"/>
+                <w:szCs w:val="18"/>
+              </w:rPr>
+            </w:pPr>
+            <w:r>
+              <w:rPr>
+                <w:sz w:val="18"/>
+                <w:szCs w:val="18"/>
+              </w:rPr>
+              <w:t>User</w:t>
+            </w:r>
+          </w:p>
+        </w:tc>
+        <w:tc>
+          <w:tcPr>
+            <w:tcW w:w="4673" w:type="dxa"/>
+          </w:tcPr>
+          <w:p>
+            <w:pPr>
+              <w:pStyle w:val="Textkrper"/>
+              <w:rPr>
+                <w:sz w:val="18"/>
+                <w:szCs w:val="18"/>
+              </w:rPr>
+            </w:pPr>
+            <w:r>
+              <w:rPr>
+                <w:sz w:val="18"/>
+                <w:szCs w:val="18"/>
+              </w:rPr>
+              <w:t>wählt gewünschtes Programm per Klick aus</w:t>
+            </w:r>
+            <w:r>
+              <w:rPr>
+                <w:sz w:val="18"/>
+                <w:szCs w:val="18"/>
+              </w:rPr>
+              <w:t xml:space="preserve"> oder konfiguriert eigenes Programm</w:t>
+            </w:r>
+            <w:r>
+              <w:rPr>
+                <w:sz w:val="18"/>
+                <w:szCs w:val="18"/>
+              </w:rPr>
+              <w:t>.</w:t>
+            </w:r>
+          </w:p>
+        </w:tc>
+      </w:tr>
+    </w:tbl>
+    <w:p>
+      <w:pPr>
+        <w:pStyle w:val="berschrift2"/>
+        <w:keepLines/>
+        <w:widowControl/>
         <w:numPr>
           <w:ilvl w:val="0"/>
-          <w:numId w:val="23"/>
+          <w:numId w:val="0"/>
         </w:numPr>
-      </w:pPr>
-      <w:r>
-        <w:t>Benutzerschnittstellen</w:t>
-      </w:r>
-    </w:p>
-    <w:p>
-      <w:pPr>
-        <w:pStyle w:val="Comment"/>
-        <w:numPr>
-          <w:ilvl w:val="0"/>
-          <w:numId w:val="23"/>
-        </w:numPr>
-      </w:pPr>
-      <w:r>
-        <w:t>Hardwareschnittstellen</w:t>
-      </w:r>
-    </w:p>
-    <w:p>
-      <w:pPr>
-        <w:pStyle w:val="Comment"/>
-        <w:numPr>
-          <w:ilvl w:val="0"/>
-          <w:numId w:val="23"/>
-        </w:numPr>
-      </w:pPr>
-      <w:r>
-        <w:t>Softwareschnittstellen</w:t>
-      </w:r>
-    </w:p>
-    <w:p>
-      <w:pPr>
-        <w:pStyle w:val="Comment"/>
-        <w:numPr>
-          <w:ilvl w:val="0"/>
-          <w:numId w:val="23"/>
-        </w:numPr>
-      </w:pPr>
-      <w:r>
-        <w:t>Kommunikationsschnittstellen</w:t>
-      </w:r>
-    </w:p>
-    <w:p>
-      <w:pPr>
-        <w:pStyle w:val="Textkrper"/>
-      </w:pPr>
-    </w:p>
-    <w:p>
-      <w:pPr>
-        <w:pStyle w:val="berschrift1"/>
-      </w:pPr>
-      <w:bookmarkStart w:id="26" w:name="_Toc20673389"/>
-      <w:r>
-        <w:lastRenderedPageBreak/>
-        <w:t>Funktionale Anforderungen</w:t>
-      </w:r>
-      <w:bookmarkEnd w:id="26"/>
-    </w:p>
-    <w:p>
-      <w:pPr>
-        <w:pStyle w:val="Comment"/>
-      </w:pPr>
-      <w:r>
-        <w:t xml:space="preserve">Die funktionalen Anforderungen sind die wichtigsten </w:t>
-      </w:r>
-      <w:r>
-        <w:t>T</w:t>
-      </w:r>
-      <w:r>
-        <w:t xml:space="preserve">eile </w:t>
-      </w:r>
-      <w:r>
-        <w:t>zur B</w:t>
-      </w:r>
-      <w:r>
-        <w:t>eschreib</w:t>
-      </w:r>
-      <w:r>
-        <w:t>ung des Systems.</w:t>
-      </w:r>
-      <w:r>
-        <w:t xml:space="preserve"> Für die Beschreibung der funktionalen Anforderungen bieten sich Use Cases an, nicht nur für Software, sondern auch für das ganze System. Jeder Use Case beschreibt dabei eine Funktion. Im folgenden Raster ist vorgesehen, dass bei jedem Use Case auch nicht funktionale Anforderungen wie Ant</w:t>
-      </w:r>
-      <w:r>
-        <w:softHyphen/>
-        <w:t>wortzeiten, etc. direkt beim Use Case stehen, falls diese zu dieser Funktion gehören.</w:t>
-      </w:r>
-    </w:p>
-    <w:p>
-      <w:pPr>
-        <w:pStyle w:val="Comment"/>
-      </w:pPr>
-      <w:r>
-        <w:t>Bei der Use Case Definition ist wichtig, dass die Granularität nicht zu fein gewählt wird. Allfällige Ausnahmefälle einer Funk</w:t>
-      </w:r>
-      <w:r>
-        <w:softHyphen/>
-        <w:t xml:space="preserve">tion sollen beispielsweise in der Beschreibung des entsprechenden Use Cases geschehen und nicht allenfalls in einem "Unter-Use Case". </w:t>
-      </w:r>
-    </w:p>
-    <w:p>
-      <w:pPr>
-        <w:pStyle w:val="Comment"/>
-      </w:pPr>
-      <w:r>
-        <w:t xml:space="preserve">Statt mittels Use Cases kann dieses Kapitel auch mit </w:t>
-      </w:r>
-      <w:r>
-        <w:rPr>
-          <w:b/>
-        </w:rPr>
-        <w:t>Systemfunktion 1</w:t>
-      </w:r>
-      <w:r>
-        <w:t xml:space="preserve">, </w:t>
-      </w:r>
-      <w:r>
-        <w:rPr>
-          <w:b/>
-        </w:rPr>
-        <w:t>Systemfunktion 2</w:t>
-      </w:r>
-      <w:r>
-        <w:t>, etc. gegliedert werden.</w:t>
-      </w:r>
-    </w:p>
-    <w:p>
-      <w:pPr>
-        <w:pStyle w:val="berschrift2"/>
-      </w:pPr>
-      <w:bookmarkStart w:id="27" w:name="_Toc20673390"/>
-      <w:r>
-        <w:t>Überblick über die Systemfunktionen</w:t>
-      </w:r>
-      <w:bookmarkEnd w:id="27"/>
-    </w:p>
-    <w:p>
-      <w:r>
-        <w:t xml:space="preserve">Die folgenden Use Cases beziehen sich auf die </w:t>
-      </w:r>
-      <w:r>
-        <w:fldChar w:fldCharType="begin"/>
-      </w:r>
-      <w:r>
-        <w:instrText xml:space="preserve"> REF _Ref20681155 \h </w:instrText>
-      </w:r>
-      <w:r>
-        <w:fldChar w:fldCharType="separate"/>
-      </w:r>
-      <w:r>
-        <w:t xml:space="preserve">Abbildung </w:t>
-      </w:r>
-      <w:r>
-        <w:rPr>
-          <w:noProof/>
-        </w:rPr>
-        <w:t>2</w:t>
-      </w:r>
-      <w:r>
-        <w:fldChar w:fldCharType="end"/>
-      </w:r>
-      <w:r>
-        <w:t xml:space="preserve"> auf der Seite </w:t>
-      </w:r>
-      <w:r>
-        <w:fldChar w:fldCharType="begin"/>
-      </w:r>
-      <w:r>
-        <w:instrText xml:space="preserve"> PAGEREF _Ref20681164 \h </w:instrText>
-      </w:r>
-      <w:r>
-        <w:fldChar w:fldCharType="separate"/>
-      </w:r>
-      <w:r>
-        <w:rPr>
-          <w:noProof/>
-        </w:rPr>
-        <w:t>6</w:t>
-      </w:r>
-      <w:r>
-        <w:fldChar w:fldCharType="end"/>
-      </w:r>
-      <w:r>
-        <w:t>.</w:t>
-      </w:r>
-    </w:p>
-    <w:p>
-      <w:pPr>
-        <w:pStyle w:val="Comment"/>
-      </w:pPr>
-      <w:r>
-        <w:t>Hier kommt e</w:t>
-      </w:r>
-      <w:r>
-        <w:t xml:space="preserve">in Use Case Diagramm hinein, das alle Funktionen zeigt. Allenfalls genügt ein Link zu Abschnitt </w:t>
-      </w:r>
-      <w:r>
-        <w:fldChar w:fldCharType="begin"/>
-      </w:r>
-      <w:r>
-        <w:instrText xml:space="preserve"> REF _Ref367954635 \r \h  \* MERGEFORMAT </w:instrText>
-      </w:r>
-      <w:r>
-        <w:fldChar w:fldCharType="separate"/>
-      </w:r>
-      <w:r>
-        <w:t>2.1</w:t>
-      </w:r>
-      <w:r>
-        <w:fldChar w:fldCharType="end"/>
-      </w:r>
-      <w:r>
-        <w:t xml:space="preserve"> </w:t>
-      </w:r>
-      <w:r>
-        <w:fldChar w:fldCharType="begin"/>
-      </w:r>
-      <w:r>
-        <w:instrText xml:space="preserve"> REF _Ref367954640 \h  \* MERGEFORMAT </w:instrText>
-      </w:r>
-      <w:r>
-        <w:fldChar w:fldCharType="separate"/>
-      </w:r>
-      <w:r>
-        <w:t>Systemübersicht</w:t>
-      </w:r>
-      <w:r>
-        <w:fldChar w:fldCharType="end"/>
-      </w:r>
-      <w:r>
-        <w:t>.</w:t>
-      </w:r>
-    </w:p>
-    <w:p>
-      <w:pPr>
-        <w:pStyle w:val="berschrift2"/>
-      </w:pPr>
-      <w:bookmarkStart w:id="28" w:name="_Toc20673391"/>
-      <w:r>
-        <w:t>Actors</w:t>
-      </w:r>
-      <w:bookmarkEnd w:id="28"/>
-    </w:p>
-    <w:p>
-      <w:pPr>
-        <w:pStyle w:val="Textkrper"/>
-      </w:pPr>
-      <w:r>
-        <w:t>User:</w:t>
-      </w:r>
-      <w:r>
-        <w:tab/>
-        <w:t>wählt gewünschtes Programm per Klick aus</w:t>
-      </w:r>
-    </w:p>
-    <w:p>
-      <w:pPr>
-        <w:pStyle w:val="Comment"/>
-      </w:pPr>
-      <w:r>
-        <w:t>Kurzbeschreibung der Actors.</w:t>
-      </w:r>
+        <w:spacing w:before="180"/>
+        <w:ind w:left="576"/>
+      </w:pPr>
+      <w:bookmarkStart w:id="35" w:name="_Toc20673392"/>
     </w:p>
     <w:p>
       <w:pPr>
@@ -6707,11 +5516,38 @@
         <w:spacing w:before="180"/>
         <w:ind w:left="576" w:hanging="576"/>
       </w:pPr>
-      <w:bookmarkStart w:id="29" w:name="_Toc20673392"/>
       <w:r>
         <w:t>Kurzbeschreibung der Use Cases</w:t>
       </w:r>
-      <w:bookmarkEnd w:id="29"/>
+      <w:bookmarkEnd w:id="35"/>
+    </w:p>
+    <w:p>
+      <w:pPr>
+        <w:pStyle w:val="Textkrper"/>
+      </w:pPr>
+    </w:p>
+    <w:p>
+      <w:pPr>
+        <w:pStyle w:val="Beschriftung"/>
+        <w:keepNext/>
+        <w:ind w:left="0"/>
+      </w:pPr>
+      <w:bookmarkStart w:id="36" w:name="_Toc20952343"/>
+      <w:r>
+        <w:t xml:space="preserve">Tabelle </w:t>
+      </w:r>
+      <w:fldSimple w:instr=" SEQ Tabelle \* ARABIC ">
+        <w:r>
+          <w:rPr>
+            <w:noProof/>
+          </w:rPr>
+          <w:t>2</w:t>
+        </w:r>
+      </w:fldSimple>
+      <w:r>
+        <w:t>: Use Cases</w:t>
+      </w:r>
+      <w:bookmarkEnd w:id="36"/>
     </w:p>
     <w:tbl>
       <w:tblPr>
@@ -6821,7 +5657,21 @@
                 <w:sz w:val="18"/>
                 <w:szCs w:val="18"/>
               </w:rPr>
-              <w:t>, dass ein Arduino angeschlossen wurde und verbindet sich automatisch mit dem Arduino. Falls eine automatische Verbindung möglich ist, kann der COM manuell ausgewählt werden. Eine Anzeige signalisiert, ob das Arduino verbunden ist oder nicht.</w:t>
+              <w:t>, dass ein Arduino angeschlossen wurde und verbindet sich automatisch mit dem Arduino. Falls eine automatische Verbindung</w:t>
+            </w:r>
+            <w:r>
+              <w:rPr>
+                <w:sz w:val="18"/>
+                <w:szCs w:val="18"/>
+              </w:rPr>
+              <w:t xml:space="preserve"> nicht</w:t>
+            </w:r>
+            <w:r>
+              <w:rPr>
+                <w:sz w:val="18"/>
+                <w:szCs w:val="18"/>
+              </w:rPr>
+              <w:t xml:space="preserve"> möglich ist, kann der COM manuell ausgewählt werden. Eine Anzeige signalisiert, ob das Arduino verbunden ist oder nicht.</w:t>
             </w:r>
           </w:p>
         </w:tc>
@@ -6949,14 +5799,6 @@
     </w:tbl>
     <w:p>
       <w:pPr>
-        <w:pStyle w:val="Comment"/>
-      </w:pPr>
-      <w:r>
-        <w:t>Jeder einzelne Use Case soll kurz beschrieben werden.</w:t>
-      </w:r>
-    </w:p>
-    <w:p>
-      <w:pPr>
         <w:widowControl/>
         <w:rPr>
           <w:i/>
@@ -6980,7 +5822,7 @@
           <w:lang w:val="en-GB"/>
         </w:rPr>
       </w:pPr>
-      <w:bookmarkStart w:id="30" w:name="_Toc20673393"/>
+      <w:bookmarkStart w:id="37" w:name="_Toc20673393"/>
       <w:r>
         <w:rPr>
           <w:lang w:val="en-GB"/>
@@ -6988,7 +5830,7 @@
         <w:lastRenderedPageBreak/>
         <w:t xml:space="preserve">Use Case </w:t>
       </w:r>
-      <w:bookmarkEnd w:id="30"/>
+      <w:bookmarkEnd w:id="37"/>
       <w:r>
         <w:rPr>
           <w:lang w:val="en-GB"/>
@@ -7026,14 +5868,11 @@
     </w:p>
     <w:p>
       <w:pPr>
-        <w:pStyle w:val="Comment"/>
-      </w:pPr>
-      <w:r>
-        <w:t>Ist für jeden Use zu beschreiben.</w:t>
-      </w:r>
-      <w:r>
-        <w:t xml:space="preserve"> Die folgenden Unterkapitel sollen für jeden einzelnen Use Case vollständig vorhanden sein. Falls bei einem Abschnitt nichts zu schreiben ist, dann soll dies entsprechend vermerkt werden, z.B. falls ein Use Case keine Vorbedingungen braucht oder keine nicht-funktionalen Anforderungen vorhanden sind, kann bei diesem Abschnitt einfach das Wort "keine" stehen.</w:t>
-      </w:r>
+        <w:pStyle w:val="Textkrper"/>
+        <w:rPr>
+          <w:lang w:val="en-GB"/>
+        </w:rPr>
+      </w:pPr>
     </w:p>
     <w:p>
       <w:pPr>
@@ -7056,16 +5895,9 @@
     </w:p>
     <w:p>
       <w:pPr>
-        <w:pStyle w:val="Comment"/>
-      </w:pPr>
-      <w:r>
-        <w:t xml:space="preserve">Zustand des Systems bevor der </w:t>
-      </w:r>
-      <w:r>
-        <w:t>Use Case eintritt, z.B. kann hier stehen, dass ein System erfolgreich initialisiert sein muss, damit diese Funktion ausgeführt werden kann.</w:t>
-      </w:r>
-    </w:p>
-    <w:p/>
+        <w:pStyle w:val="Textkrper"/>
+      </w:pPr>
+    </w:p>
     <w:p>
       <w:pPr>
         <w:pStyle w:val="berschrift3"/>
@@ -7085,35 +5917,26 @@
         <w:t>Die Kommunikation mit dem System wurde aufgenommen.</w:t>
       </w:r>
       <w:r>
-        <w:t xml:space="preserve"> Anzeige Verbunden ist grün.</w:t>
-      </w:r>
-    </w:p>
-    <w:p>
-      <w:pPr>
-        <w:pStyle w:val="Comment"/>
-      </w:pPr>
-      <w:r>
-        <w:t xml:space="preserve">Zustand des Systems nachdem der </w:t>
-      </w:r>
-      <w:r>
-        <w:t>Use Case</w:t>
-      </w:r>
-      <w:r>
-        <w:t xml:space="preserve"> durchlaufen ist</w:t>
-      </w:r>
-      <w:r>
-        <w:t xml:space="preserve">, z.B. kann hier bei einem </w:t>
-      </w:r>
-      <w:proofErr w:type="spellStart"/>
-      <w:r>
-        <w:t>Kalibrations</w:t>
-      </w:r>
-      <w:proofErr w:type="spellEnd"/>
-      <w:r>
-        <w:t>-Use Case stehen, dass das System kalibriert oder allenfalls in einem Fehlerzustand ist.</w:t>
-      </w:r>
-    </w:p>
-    <w:p/>
+        <w:t xml:space="preserve"> Anzeige </w:t>
+      </w:r>
+      <w:r>
+        <w:t>«</w:t>
+      </w:r>
+      <w:r>
+        <w:t>Verbunden</w:t>
+      </w:r>
+      <w:r>
+        <w:t>»</w:t>
+      </w:r>
+      <w:r>
+        <w:t xml:space="preserve"> ist grün.</w:t>
+      </w:r>
+    </w:p>
+    <w:p>
+      <w:pPr>
+        <w:pStyle w:val="Textkrper"/>
+      </w:pPr>
+    </w:p>
     <w:p>
       <w:pPr>
         <w:pStyle w:val="berschrift3"/>
@@ -7135,22 +5958,6 @@
     </w:p>
     <w:p>
       <w:pPr>
-        <w:pStyle w:val="Comment"/>
-      </w:pPr>
-      <w:r>
-        <w:t>Zusicherungen, die für Design und Realisierung wichtig sind, wie z.B. Antwortzeit, Häufigkeit, Priorität usw.</w:t>
-      </w:r>
-    </w:p>
-    <w:p>
-      <w:pPr>
-        <w:pStyle w:val="Fuzeile"/>
-        <w:rPr>
-          <w:lang w:val="de-DE"/>
-        </w:rPr>
-      </w:pPr>
-    </w:p>
-    <w:p>
-      <w:pPr>
         <w:pStyle w:val="berschrift3"/>
         <w:keepNext w:val="0"/>
         <w:keepLines/>
@@ -7170,120 +5977,9 @@
     </w:p>
     <w:p>
       <w:pPr>
-        <w:pStyle w:val="Comment"/>
-      </w:pPr>
-      <w:r>
-        <w:t xml:space="preserve">Beschreibung des </w:t>
-      </w:r>
-      <w:r>
-        <w:t>Use Cases</w:t>
-      </w:r>
-      <w:r>
-        <w:t>, ggf. gegliedert in Einzelpunkte. Beschrieben wird der Normalfall. Variationen werden mit Unter</w:t>
-      </w:r>
-      <w:r>
-        <w:softHyphen/>
-      </w:r>
-      <w:r>
-        <w:t>szenario-Nummer erwähnt (</w:t>
-      </w:r>
-      <w:r>
-        <w:rPr>
-          <w:b/>
-        </w:rPr>
-        <w:t>[S-1</w:t>
-      </w:r>
-      <w:proofErr w:type="gramStart"/>
-      <w:r>
-        <w:rPr>
-          <w:b/>
-        </w:rPr>
-        <w:t>]</w:t>
-      </w:r>
-      <w:r>
-        <w:t xml:space="preserve"> ,</w:t>
-      </w:r>
-      <w:proofErr w:type="gramEnd"/>
-      <w:r>
-        <w:t xml:space="preserve"> </w:t>
-      </w:r>
-      <w:r>
-        <w:rPr>
-          <w:b/>
-        </w:rPr>
-        <w:t>[S-2]</w:t>
-      </w:r>
-      <w:r>
-        <w:t xml:space="preserve"> usw.) und separat als Unterszenarien beschrieben. Fehlerfälle werden mit Fehlerszena</w:t>
-      </w:r>
-      <w:r>
-        <w:softHyphen/>
-      </w:r>
-      <w:r>
-        <w:t>rio-Nummern angegeben ([E-1], [E-2] usw.) und separat als Fehlerszenarien beschrieben.</w:t>
-      </w:r>
-    </w:p>
-    <w:p>
-      <w:pPr>
-        <w:pStyle w:val="Comment"/>
-      </w:pPr>
-      <w:r>
-        <w:t>Beispiele:</w:t>
-      </w:r>
-    </w:p>
-    <w:p>
-      <w:pPr>
-        <w:pStyle w:val="Comment"/>
-      </w:pPr>
-      <w:r>
-        <w:t xml:space="preserve">Falls gewünscht können zusätzliche Informationen erfasst werden </w:t>
-      </w:r>
-      <w:r>
-        <w:rPr>
-          <w:b/>
-        </w:rPr>
-        <w:t>[S-1]</w:t>
-      </w:r>
-      <w:r>
-        <w:t>.</w:t>
-      </w:r>
-    </w:p>
-    <w:p>
-      <w:pPr>
-        <w:pStyle w:val="Comment"/>
-      </w:pPr>
-      <w:r>
-        <w:t xml:space="preserve">Beim Einlesen der Daten können die Fehler </w:t>
-      </w:r>
-      <w:r>
-        <w:rPr>
-          <w:b/>
-        </w:rPr>
-        <w:t>[E-1]</w:t>
-      </w:r>
-      <w:r>
-        <w:t xml:space="preserve">, </w:t>
-      </w:r>
-      <w:r>
-        <w:rPr>
-          <w:b/>
-        </w:rPr>
-        <w:t>[E-2]</w:t>
-      </w:r>
-      <w:r>
-        <w:t xml:space="preserve"> oder </w:t>
-      </w:r>
-      <w:r>
-        <w:rPr>
-          <w:b/>
-        </w:rPr>
-        <w:t>[E-3]</w:t>
-      </w:r>
-      <w:r>
-        <w:t xml:space="preserve"> auftreten.</w:t>
-      </w:r>
-    </w:p>
-    <w:p/>
+        <w:pStyle w:val="Textkrper"/>
+      </w:pPr>
+    </w:p>
     <w:p>
       <w:pPr>
         <w:pStyle w:val="berschrift3"/>
@@ -7302,9 +5998,12 @@
       <w:r>
         <w:t>Programm mit dem GUI läuft bereits. Ein USB-Gerät wird eingesteckt. Das Programm prüft, ob es sich um das Arduino handelt und falls dies der Fall verbindet sich das Programm damit.</w:t>
       </w:r>
-    </w:p>
-    <w:p>
-      <w:bookmarkStart w:id="31" w:name="_Ref422554654"/>
+      <w:bookmarkStart w:id="38" w:name="_Ref422554654"/>
+    </w:p>
+    <w:p>
+      <w:pPr>
+        <w:pStyle w:val="Textkrper"/>
+      </w:pPr>
     </w:p>
     <w:p>
       <w:pPr>
@@ -7317,7 +6016,7 @@
         <w:t>Fehlerszenarien</w:t>
       </w:r>
     </w:p>
-    <w:bookmarkEnd w:id="31"/>
+    <w:bookmarkEnd w:id="38"/>
     <w:p>
       <w:pPr>
         <w:pStyle w:val="berschrift4"/>
@@ -7365,6 +6064,11 @@
       <w:r>
         <w:t>Wenn dies nicht möglich ist, ist der User gezwungen den COM manuell auszuwählen.</w:t>
       </w:r>
+    </w:p>
+    <w:p>
+      <w:pPr>
+        <w:pStyle w:val="Textkrper"/>
+      </w:pPr>
     </w:p>
     <w:p>
       <w:pPr>
@@ -7387,11 +6091,8 @@
     </w:p>
     <w:p>
       <w:pPr>
-        <w:pStyle w:val="Comment"/>
-      </w:pPr>
-      <w:r>
-        <w:t>Gültigkeits- und Validierungsregeln, Berechnungsformeln usw.</w:t>
-      </w:r>
+        <w:pStyle w:val="Textkrper"/>
+      </w:pPr>
     </w:p>
     <w:p>
       <w:pPr>
@@ -7418,7 +6119,6 @@
         <w:widowControl/>
       </w:pPr>
       <w:r>
-        <w:lastRenderedPageBreak/>
         <w:t>Beispiele</w:t>
       </w:r>
     </w:p>
@@ -7487,14 +6187,11 @@
     </w:p>
     <w:p>
       <w:pPr>
-        <w:pStyle w:val="Comment"/>
-      </w:pPr>
-      <w:r>
-        <w:t>Ist für jeden Use zu beschreiben.</w:t>
-      </w:r>
-      <w:r>
-        <w:t xml:space="preserve"> Die folgenden Unterkapitel sollen für jeden einzelnen Use Case vollständig vorhanden sein. Falls bei einem Abschnitt nichts zu schreiben ist, dann soll dies entsprechend vermerkt werden, z.B. falls ein Use Case keine Vorbedingungen braucht oder keine nicht-funktionalen Anforderungen vorhanden sind, kann bei diesem Abschnitt einfach das Wort "keine" stehen.</w:t>
-      </w:r>
+        <w:pStyle w:val="Textkrper"/>
+        <w:rPr>
+          <w:lang w:val="en-GB"/>
+        </w:rPr>
+      </w:pPr>
     </w:p>
     <w:p>
       <w:pPr>
@@ -7518,14 +6215,6 @@
         <w:t>.</w:t>
       </w:r>
     </w:p>
-    <w:p>
-      <w:pPr>
-        <w:pStyle w:val="Comment"/>
-      </w:pPr>
-      <w:r>
-        <w:t>Zustand des Systems bevor der Use Case eintritt, z.B. kann hier stehen, dass ein System erfolgreich initialisiert sein muss, damit diese Funktion ausgeführt werden kann.</w:t>
-      </w:r>
-    </w:p>
     <w:p/>
     <w:p>
       <w:pPr>
@@ -7549,22 +6238,6 @@
         <w:t xml:space="preserve"> wird auf dem Würfel abgespielt.</w:t>
       </w:r>
     </w:p>
-    <w:p>
-      <w:pPr>
-        <w:pStyle w:val="Comment"/>
-      </w:pPr>
-      <w:r>
-        <w:t xml:space="preserve">Zustand des Systems nachdem der Use Case durchlaufen ist, z.B. kann hier bei einem </w:t>
-      </w:r>
-      <w:proofErr w:type="spellStart"/>
-      <w:r>
-        <w:t>Kalibrations</w:t>
-      </w:r>
-      <w:proofErr w:type="spellEnd"/>
-      <w:r>
-        <w:t>-Use Case stehen, dass das System kalibriert oder allenfalls in einem Fehlerzustand ist.</w:t>
-      </w:r>
-    </w:p>
     <w:p/>
     <w:p>
       <w:pPr>
@@ -7586,15 +6259,12 @@
       </w:r>
       <w:r>
         <w:br/>
-        <w:t>Für den ersten Wurf wird mit 6 Programmen gearbeitet.</w:t>
-      </w:r>
-    </w:p>
-    <w:p>
-      <w:pPr>
-        <w:pStyle w:val="Comment"/>
-      </w:pPr>
-      <w:r>
-        <w:t>Zusicherungen, die für Design und Realisierung wichtig sind, wie z.B. Antwortzeit, Häufigkeit, Priorität usw.</w:t>
+      </w:r>
+      <w:r>
+        <w:t>In der ersten Version der Software</w:t>
+      </w:r>
+      <w:r>
+        <w:t xml:space="preserve"> wird mit 6 Programmen gearbeitet.</w:t>
       </w:r>
     </w:p>
     <w:p>
@@ -7624,111 +6294,6 @@
         <w:t>Programm ist gestartet, Verbindung mit dem Arduino steht. Es wird die Taste für das Programm X gedrückt.</w:t>
       </w:r>
     </w:p>
-    <w:p>
-      <w:pPr>
-        <w:pStyle w:val="Comment"/>
-      </w:pPr>
-      <w:r>
-        <w:t>Beschreibung des Use Cases, ggf. gegliedert in Einzelpunkte. Beschrieben wird der Normalfall. Variationen werden mit Unter</w:t>
-      </w:r>
-      <w:r>
-        <w:softHyphen/>
-        <w:t>szenario-Nummer erwähnt (</w:t>
-      </w:r>
-      <w:r>
-        <w:rPr>
-          <w:b/>
-        </w:rPr>
-        <w:t>[S-1</w:t>
-      </w:r>
-      <w:proofErr w:type="gramStart"/>
-      <w:r>
-        <w:rPr>
-          <w:b/>
-        </w:rPr>
-        <w:t>]</w:t>
-      </w:r>
-      <w:r>
-        <w:t xml:space="preserve"> ,</w:t>
-      </w:r>
-      <w:proofErr w:type="gramEnd"/>
-      <w:r>
-        <w:t xml:space="preserve"> </w:t>
-      </w:r>
-      <w:r>
-        <w:rPr>
-          <w:b/>
-        </w:rPr>
-        <w:t>[S-2]</w:t>
-      </w:r>
-      <w:r>
-        <w:t xml:space="preserve"> usw.) und separat als Unterszenarien beschrieben. Fehlerfälle werden mit Fehlerszena</w:t>
-      </w:r>
-      <w:r>
-        <w:softHyphen/>
-        <w:t>rio-Nummern angegeben ([E-1], [E-2] usw.) und separat als Fehlerszenarien beschrieben.</w:t>
-      </w:r>
-    </w:p>
-    <w:p>
-      <w:pPr>
-        <w:pStyle w:val="Comment"/>
-      </w:pPr>
-      <w:r>
-        <w:t>Beispiele:</w:t>
-      </w:r>
-    </w:p>
-    <w:p>
-      <w:pPr>
-        <w:pStyle w:val="Comment"/>
-      </w:pPr>
-      <w:r>
-        <w:t xml:space="preserve">Falls gewünscht können zusätzliche Informationen erfasst werden </w:t>
-      </w:r>
-      <w:r>
-        <w:rPr>
-          <w:b/>
-        </w:rPr>
-        <w:t>[S-1]</w:t>
-      </w:r>
-      <w:r>
-        <w:t>.</w:t>
-      </w:r>
-    </w:p>
-    <w:p>
-      <w:pPr>
-        <w:pStyle w:val="Comment"/>
-      </w:pPr>
-      <w:r>
-        <w:t xml:space="preserve">Beim Einlesen der Daten können die Fehler </w:t>
-      </w:r>
-      <w:r>
-        <w:rPr>
-          <w:b/>
-        </w:rPr>
-        <w:t>[E-1]</w:t>
-      </w:r>
-      <w:r>
-        <w:t xml:space="preserve">, </w:t>
-      </w:r>
-      <w:r>
-        <w:rPr>
-          <w:b/>
-        </w:rPr>
-        <w:t>[E-2]</w:t>
-      </w:r>
-      <w:r>
-        <w:t xml:space="preserve"> oder </w:t>
-      </w:r>
-      <w:r>
-        <w:rPr>
-          <w:b/>
-        </w:rPr>
-        <w:t>[E-3]</w:t>
-      </w:r>
-      <w:r>
-        <w:t xml:space="preserve"> auftreten.</w:t>
-      </w:r>
-    </w:p>
     <w:p/>
     <w:p>
       <w:pPr>
@@ -7754,16 +6319,31 @@
         <w:pStyle w:val="Textkrper"/>
       </w:pPr>
       <w:r>
-        <w:t xml:space="preserve">Aus irgendeinem Grund wird </w:t>
-      </w:r>
-      <w:proofErr w:type="gramStart"/>
-      <w:r>
-        <w:t>der gesendete Information</w:t>
-      </w:r>
-      <w:proofErr w:type="gramEnd"/>
+        <w:t>Aus irgendeinem Grund w</w:t>
+      </w:r>
+      <w:r>
+        <w:t>erden die</w:t>
+      </w:r>
+      <w:r>
+        <w:t xml:space="preserve"> gesendete</w:t>
+      </w:r>
+      <w:r>
+        <w:t>n</w:t>
+      </w:r>
+      <w:r>
+        <w:t xml:space="preserve"> Information</w:t>
+      </w:r>
+      <w:r>
+        <w:t>en</w:t>
+      </w:r>
       <w:r>
         <w:t xml:space="preserve"> vom Arduino nicht empfangen.</w:t>
       </w:r>
+    </w:p>
+    <w:p>
+      <w:pPr>
+        <w:pStyle w:val="Textkrper"/>
+      </w:pPr>
     </w:p>
     <w:p>
       <w:pPr>
@@ -7786,11 +6366,8 @@
     </w:p>
     <w:p>
       <w:pPr>
-        <w:pStyle w:val="Comment"/>
-      </w:pPr>
-      <w:r>
-        <w:t>Gültigkeits- und Validierungsregeln, Berechnungsformeln usw.</w:t>
-      </w:r>
+        <w:pStyle w:val="Textkrper"/>
+      </w:pPr>
     </w:p>
     <w:p>
       <w:pPr>
@@ -7841,25 +6418,13 @@
       </w:r>
       <w:r>
         <w:lastRenderedPageBreak/>
-        <w:t xml:space="preserve">Use Case “Programm </w:t>
-      </w:r>
-      <w:r>
-        <w:t>selbst definieren</w:t>
-      </w:r>
-      <w:r>
-        <w:t>”</w:t>
-      </w:r>
-    </w:p>
-    <w:p>
-      <w:pPr>
-        <w:pStyle w:val="Comment"/>
-      </w:pPr>
-      <w:r>
-        <w:t>Ist für jeden Use zu beschreiben.</w:t>
-      </w:r>
-      <w:r>
-        <w:t xml:space="preserve"> Die folgenden Unterkapitel sollen für jeden einzelnen Use Case vollständig vorhanden sein. Falls bei einem Abschnitt nichts zu schreiben ist, dann soll dies entsprechend vermerkt werden, z.B. falls ein Use Case keine Vorbedingungen braucht oder keine nicht-funktionalen Anforderungen vorhanden sind, kann bei diesem Abschnitt einfach das Wort "keine" stehen.</w:t>
-      </w:r>
+        <w:t>Use Case “Programm selbst definieren”</w:t>
+      </w:r>
+    </w:p>
+    <w:p>
+      <w:pPr>
+        <w:pStyle w:val="Textkrper"/>
+      </w:pPr>
     </w:p>
     <w:p>
       <w:pPr>
@@ -7880,14 +6445,6 @@
         <w:t>Das Arduino ist mit dem PC verbunden und die Kommunikation zwischen Programm und Arduino steht.</w:t>
       </w:r>
     </w:p>
-    <w:p>
-      <w:pPr>
-        <w:pStyle w:val="Comment"/>
-      </w:pPr>
-      <w:r>
-        <w:t>Zustand des Systems bevor der Use Case eintritt, z.B. kann hier stehen, dass ein System erfolgreich initialisiert sein muss, damit diese Funktion ausgeführt werden kann.</w:t>
-      </w:r>
-    </w:p>
     <w:p/>
     <w:p>
       <w:pPr>
@@ -7908,22 +6465,6 @@
         <w:t>Programm wird auf dem Würfel abgespielt.</w:t>
       </w:r>
     </w:p>
-    <w:p>
-      <w:pPr>
-        <w:pStyle w:val="Comment"/>
-      </w:pPr>
-      <w:r>
-        <w:t xml:space="preserve">Zustand des Systems nachdem der Use Case durchlaufen ist, z.B. kann hier bei einem </w:t>
-      </w:r>
-      <w:proofErr w:type="spellStart"/>
-      <w:r>
-        <w:t>Kalibrations</w:t>
-      </w:r>
-      <w:proofErr w:type="spellEnd"/>
-      <w:r>
-        <w:t>-Use Case stehen, dass das System kalibriert oder allenfalls in einem Fehlerzustand ist.</w:t>
-      </w:r>
-    </w:p>
     <w:p/>
     <w:p>
       <w:pPr>
@@ -7946,14 +6487,6 @@
     </w:p>
     <w:p>
       <w:pPr>
-        <w:pStyle w:val="Comment"/>
-      </w:pPr>
-      <w:r>
-        <w:t>Zusicherungen, die für Design und Realisierung wichtig sind, wie z.B. Antwortzeit, Häufigkeit, Priorität usw.</w:t>
-      </w:r>
-    </w:p>
-    <w:p>
-      <w:pPr>
         <w:pStyle w:val="Fuzeile"/>
         <w:rPr>
           <w:lang w:val="de-DE"/>
@@ -7976,115 +6509,13 @@
         <w:pStyle w:val="Textkrper"/>
       </w:pPr>
       <w:r>
-        <w:t>Programm ist gestartet, Verbindung mit dem Arduino steht.</w:t>
-      </w:r>
-      <w:r>
-        <w:t xml:space="preserve"> Es wird ein Muster auf dem 8x8 Tastenfeld erstellt. Es wird die Taste Start gedrückt.</w:t>
-      </w:r>
-    </w:p>
-    <w:p>
-      <w:pPr>
-        <w:pStyle w:val="Comment"/>
-      </w:pPr>
-      <w:r>
-        <w:t>Beschreibung des Use Cases, ggf. gegliedert in Einzelpunkte. Beschrieben wird der Normalfall. Variationen werden mit Unter</w:t>
-      </w:r>
-      <w:r>
-        <w:softHyphen/>
-        <w:t>szenario-Nummer erwähnt (</w:t>
-      </w:r>
-      <w:r>
-        <w:rPr>
-          <w:b/>
-        </w:rPr>
-        <w:t>[S-1</w:t>
-      </w:r>
-      <w:proofErr w:type="gramStart"/>
-      <w:r>
-        <w:rPr>
-          <w:b/>
-        </w:rPr>
-        <w:t>]</w:t>
-      </w:r>
-      <w:r>
-        <w:t xml:space="preserve"> ,</w:t>
-      </w:r>
-      <w:proofErr w:type="gramEnd"/>
-      <w:r>
-        <w:t xml:space="preserve"> </w:t>
-      </w:r>
-      <w:r>
-        <w:rPr>
-          <w:b/>
-        </w:rPr>
-        <w:t>[S-2]</w:t>
-      </w:r>
-      <w:r>
-        <w:t xml:space="preserve"> usw.) und separat als Unterszenarien beschrieben. Fehlerfälle werden mit Fehlerszena</w:t>
-      </w:r>
-      <w:r>
-        <w:softHyphen/>
-        <w:t>rio-Nummern angegeben ([E-1], [E-2] usw.) und separat als Fehlerszenarien beschrieben.</w:t>
-      </w:r>
-    </w:p>
-    <w:p>
-      <w:pPr>
-        <w:pStyle w:val="Comment"/>
-      </w:pPr>
-      <w:r>
-        <w:t>Beispiele:</w:t>
-      </w:r>
-    </w:p>
-    <w:p>
-      <w:pPr>
-        <w:pStyle w:val="Comment"/>
-      </w:pPr>
-      <w:r>
-        <w:t xml:space="preserve">Falls gewünscht können zusätzliche Informationen erfasst werden </w:t>
-      </w:r>
-      <w:r>
-        <w:rPr>
-          <w:b/>
-        </w:rPr>
-        <w:t>[S-1]</w:t>
-      </w:r>
-      <w:r>
-        <w:t>.</w:t>
-      </w:r>
-    </w:p>
-    <w:p>
-      <w:pPr>
-        <w:pStyle w:val="Comment"/>
-      </w:pPr>
-      <w:r>
-        <w:t xml:space="preserve">Beim Einlesen der Daten können die Fehler </w:t>
-      </w:r>
-      <w:r>
-        <w:rPr>
-          <w:b/>
-        </w:rPr>
-        <w:t>[E-1]</w:t>
-      </w:r>
-      <w:r>
-        <w:t xml:space="preserve">, </w:t>
-      </w:r>
-      <w:r>
-        <w:rPr>
-          <w:b/>
-        </w:rPr>
-        <w:t>[E-2]</w:t>
-      </w:r>
-      <w:r>
-        <w:t xml:space="preserve"> oder </w:t>
-      </w:r>
-      <w:r>
-        <w:rPr>
-          <w:b/>
-        </w:rPr>
-        <w:t>[E-3]</w:t>
-      </w:r>
-      <w:r>
-        <w:t xml:space="preserve"> auftreten.</w:t>
+        <w:t>Programm ist gestartet, Verbindung mit dem Arduino steht. Es wird ein Muster auf dem 8x8 Tastenfeld erstellt</w:t>
+      </w:r>
+      <w:r>
+        <w:t xml:space="preserve"> oder ein Text eingegeben.</w:t>
+      </w:r>
+      <w:r>
+        <w:t xml:space="preserve"> Es wird die Taste Start gedrückt.</w:t>
       </w:r>
     </w:p>
     <w:p/>
@@ -8112,13 +6543,7 @@
         <w:pStyle w:val="Textkrper"/>
       </w:pPr>
       <w:r>
-        <w:t>Aus irgendeinem Grund wird d</w:t>
-      </w:r>
-      <w:r>
-        <w:t xml:space="preserve">ie </w:t>
-      </w:r>
-      <w:r>
-        <w:t>gesendete Information vom Arduino nicht empfangen.</w:t>
+        <w:t>Aus irgendeinem Grund wird die gesendete Information vom Arduino nicht empfangen.</w:t>
       </w:r>
     </w:p>
     <w:p>
@@ -8136,8 +6561,11 @@
       <w:r>
         <w:t>Es wird eine Information dem Communication-Handler gesendet, doch dieser kann die Information nicht interpretieren.</w:t>
       </w:r>
-      <w:bookmarkStart w:id="32" w:name="_GoBack"/>
-      <w:bookmarkEnd w:id="32"/>
+    </w:p>
+    <w:p>
+      <w:pPr>
+        <w:pStyle w:val="Textkrper"/>
+      </w:pPr>
     </w:p>
     <w:p>
       <w:pPr>
@@ -8160,11 +6588,8 @@
     </w:p>
     <w:p>
       <w:pPr>
-        <w:pStyle w:val="Comment"/>
-      </w:pPr>
-      <w:r>
-        <w:t>Gültigkeits- und Validierungsregeln, Berechnungsformeln usw.</w:t>
-      </w:r>
+        <w:pStyle w:val="Textkrper"/>
+      </w:pPr>
     </w:p>
     <w:p>
       <w:pPr>
@@ -8217,8 +6642,8 @@
           <w:lang w:val="en-US"/>
         </w:rPr>
       </w:pPr>
-      <w:bookmarkStart w:id="33" w:name="_Toc20673394"/>
-      <w:bookmarkEnd w:id="12"/>
+      <w:bookmarkStart w:id="39" w:name="_Toc20673394"/>
+      <w:bookmarkEnd w:id="15"/>
       <w:proofErr w:type="spellStart"/>
       <w:r>
         <w:rPr>
@@ -8241,149 +6666,16 @@
         </w:rPr>
         <w:t>Anforderungen</w:t>
       </w:r>
-      <w:bookmarkEnd w:id="33"/>
+      <w:bookmarkEnd w:id="39"/>
       <w:proofErr w:type="spellEnd"/>
     </w:p>
     <w:p>
       <w:pPr>
-        <w:pStyle w:val="Comment"/>
-      </w:pPr>
-      <w:r>
-        <w:t xml:space="preserve">In </w:t>
-      </w:r>
-      <w:proofErr w:type="spellStart"/>
-      <w:r>
-        <w:t>diesesm</w:t>
-      </w:r>
-      <w:proofErr w:type="spellEnd"/>
-      <w:r>
-        <w:t xml:space="preserve"> Kapitel sollen alle bisher noch nicht spezifizierten Anforderungen</w:t>
-      </w:r>
-      <w:r>
-        <w:t>, möglicherweise in Unterabschnitten,</w:t>
-      </w:r>
-      <w:r>
-        <w:t xml:space="preserve"> definiert w</w:t>
-      </w:r>
-      <w:r>
-        <w:t>e</w:t>
-      </w:r>
-      <w:r>
-        <w:t>rden, z.B.</w:t>
-      </w:r>
-    </w:p>
-    <w:p>
-      <w:pPr>
-        <w:pStyle w:val="Comment"/>
-        <w:numPr>
-          <w:ilvl w:val="0"/>
-          <w:numId w:val="24"/>
-        </w:numPr>
-      </w:pPr>
-      <w:r>
-        <w:t>Leistungsanforderungen (Performance), die nicht direkt einer Systemfunktion zugeordnet werden konnten.</w:t>
-      </w:r>
-    </w:p>
-    <w:p>
-      <w:pPr>
-        <w:pStyle w:val="Comment"/>
-        <w:numPr>
-          <w:ilvl w:val="0"/>
-          <w:numId w:val="24"/>
-        </w:numPr>
-      </w:pPr>
-      <w:r>
-        <w:t xml:space="preserve">Entwurfseinschränkungen (Design </w:t>
-      </w:r>
-      <w:proofErr w:type="spellStart"/>
-      <w:r>
-        <w:t>Constraints</w:t>
-      </w:r>
-      <w:proofErr w:type="spellEnd"/>
-      <w:r>
-        <w:t>): Anforderungen, welche die Entwickler bei der Wahl des Designs einschränken.</w:t>
-      </w:r>
-    </w:p>
-    <w:p>
-      <w:pPr>
-        <w:pStyle w:val="Comment"/>
-        <w:numPr>
-          <w:ilvl w:val="0"/>
-          <w:numId w:val="24"/>
-        </w:numPr>
-      </w:pPr>
-      <w:r>
-        <w:t>Qualitätsanforderungen</w:t>
-      </w:r>
-      <w:r>
-        <w:t xml:space="preserve"> wie Zuverlässigkeit, Verfügbarkeit, Sicherheit (</w:t>
-      </w:r>
-      <w:proofErr w:type="spellStart"/>
-      <w:r>
-        <w:t>Safety</w:t>
-      </w:r>
-      <w:proofErr w:type="spellEnd"/>
-      <w:r>
-        <w:t xml:space="preserve"> und Security, ist nicht dasselbe!)</w:t>
-      </w:r>
-    </w:p>
-    <w:p>
-      <w:pPr>
-        <w:pStyle w:val="Comment"/>
-        <w:numPr>
-          <w:ilvl w:val="0"/>
-          <w:numId w:val="24"/>
-        </w:numPr>
-      </w:pPr>
-      <w:r>
-        <w:t>Wartbarkeit</w:t>
-      </w:r>
-    </w:p>
-    <w:p>
-      <w:pPr>
-        <w:pStyle w:val="Comment"/>
-        <w:numPr>
-          <w:ilvl w:val="0"/>
-          <w:numId w:val="24"/>
-        </w:numPr>
-      </w:pPr>
-      <w:r>
-        <w:t>Portabilität</w:t>
-      </w:r>
-    </w:p>
-    <w:p>
-      <w:pPr>
-        <w:pStyle w:val="Comment"/>
-        <w:numPr>
-          <w:ilvl w:val="0"/>
-          <w:numId w:val="24"/>
-        </w:numPr>
-      </w:pPr>
-      <w:proofErr w:type="spellStart"/>
-      <w:r>
-        <w:t>Logging</w:t>
-      </w:r>
-      <w:proofErr w:type="spellEnd"/>
-      <w:r>
-        <w:t xml:space="preserve"> und Tracing</w:t>
-      </w:r>
-    </w:p>
-    <w:p>
-      <w:pPr>
-        <w:pStyle w:val="Comment"/>
-        <w:numPr>
-          <w:ilvl w:val="0"/>
-          <w:numId w:val="24"/>
-        </w:numPr>
-      </w:pPr>
-      <w:r>
-        <w:t>Service und Support</w:t>
-      </w:r>
-    </w:p>
-    <w:p>
-      <w:pPr>
         <w:pStyle w:val="Textkrper"/>
       </w:pPr>
+      <w:r>
+        <w:t>keine</w:t>
+      </w:r>
     </w:p>
     <w:p>
       <w:pPr>
@@ -8400,14 +6692,14 @@
       <w:pPr>
         <w:pStyle w:val="Anhang1"/>
       </w:pPr>
-      <w:bookmarkStart w:id="34" w:name="_Ref67367505"/>
-      <w:bookmarkStart w:id="35" w:name="_Toc20673395"/>
+      <w:bookmarkStart w:id="40" w:name="_Ref67367505"/>
+      <w:bookmarkStart w:id="41" w:name="_Toc20673395"/>
       <w:r>
         <w:lastRenderedPageBreak/>
         <w:t>Referenzen</w:t>
       </w:r>
-      <w:bookmarkEnd w:id="34"/>
-      <w:bookmarkEnd w:id="35"/>
+      <w:bookmarkEnd w:id="40"/>
+      <w:bookmarkEnd w:id="41"/>
     </w:p>
     <w:p>
       <w:pPr>
@@ -8420,8 +6712,8 @@
           <w:lang w:val="en-AU"/>
         </w:rPr>
       </w:pPr>
-      <w:bookmarkStart w:id="36" w:name="_Ref367742229"/>
-      <w:bookmarkStart w:id="37" w:name="_Ref16332332"/>
+      <w:bookmarkStart w:id="42" w:name="_Ref367742229"/>
+      <w:bookmarkStart w:id="43" w:name="_Ref16332332"/>
       <w:r>
         <w:rPr>
           <w:lang w:val="en-AU"/>
@@ -8452,51 +6744,21 @@
         </w:rPr>
         <w:t>98</w:t>
       </w:r>
-      <w:bookmarkEnd w:id="36"/>
-    </w:p>
-    <w:bookmarkEnd w:id="37"/>
-    <w:p>
-      <w:pPr>
-        <w:pStyle w:val="Textkrper"/>
-        <w:rPr>
-          <w:lang w:val="en-AU"/>
-        </w:rPr>
-      </w:pPr>
-    </w:p>
-    <w:p>
-      <w:pPr>
-        <w:pStyle w:val="Comment"/>
-        <w:rPr>
-          <w:lang w:val="en-US"/>
-        </w:rPr>
-      </w:pPr>
-      <w:r>
-        <w:rPr>
-          <w:lang w:val="en-US"/>
-        </w:rPr>
-        <w:t>Do not repeat items covered in other documents or in a global project definitions and acronyms document</w:t>
-      </w:r>
-    </w:p>
-    <w:p>
-      <w:pPr>
-        <w:pStyle w:val="Textkrper"/>
-        <w:rPr>
-          <w:lang w:val="en-US"/>
-        </w:rPr>
-      </w:pPr>
+      <w:bookmarkEnd w:id="42"/>
+      <w:bookmarkEnd w:id="43"/>
     </w:p>
     <w:p>
       <w:pPr>
         <w:pStyle w:val="Anhang1"/>
       </w:pPr>
-      <w:bookmarkStart w:id="38" w:name="_Ref20667393"/>
-      <w:bookmarkStart w:id="39" w:name="_Toc20673396"/>
+      <w:bookmarkStart w:id="44" w:name="_Ref20667393"/>
+      <w:bookmarkStart w:id="45" w:name="_Toc20673396"/>
       <w:r>
         <w:lastRenderedPageBreak/>
         <w:t>Schema Hardware LED-Cube</w:t>
       </w:r>
-      <w:bookmarkEnd w:id="38"/>
-      <w:bookmarkEnd w:id="39"/>
+      <w:bookmarkEnd w:id="44"/>
+      <w:bookmarkEnd w:id="45"/>
     </w:p>
     <w:p>
       <w:pPr>
@@ -8563,14 +6825,14 @@
       <w:pPr>
         <w:pStyle w:val="Anhang1"/>
       </w:pPr>
-      <w:bookmarkStart w:id="40" w:name="_Ref20670628"/>
-      <w:bookmarkStart w:id="41" w:name="_Ref20670672"/>
-      <w:bookmarkStart w:id="42" w:name="_Toc20673397"/>
+      <w:bookmarkStart w:id="46" w:name="_Ref20670628"/>
+      <w:bookmarkStart w:id="47" w:name="_Ref20670672"/>
+      <w:bookmarkStart w:id="48" w:name="_Toc20673397"/>
       <w:r>
         <w:lastRenderedPageBreak/>
         <w:t xml:space="preserve">Schema Hardware </w:t>
       </w:r>
-      <w:bookmarkEnd w:id="40"/>
+      <w:bookmarkEnd w:id="46"/>
       <w:r>
         <w:t xml:space="preserve">Arduino </w:t>
       </w:r>
@@ -8582,8 +6844,8 @@
       <w:r>
         <w:t xml:space="preserve"> V3</w:t>
       </w:r>
-      <w:bookmarkEnd w:id="41"/>
-      <w:bookmarkEnd w:id="42"/>
+      <w:bookmarkEnd w:id="47"/>
+      <w:bookmarkEnd w:id="48"/>
     </w:p>
     <w:p>
       <w:pPr>
@@ -9690,7 +7952,7 @@
         <w:bCs/>
         <w:noProof/>
       </w:rPr>
-      <w:t>4</w:t>
+      <w:t>5</w:t>
     </w:r>
     <w:r>
       <w:rPr>
@@ -9739,7 +8001,7 @@
         <w:bCs/>
         <w:noProof/>
       </w:rPr>
-      <w:t>Funktionale Anforderungen</w:t>
+      <w:t>Sonstige Anforderungen</w:t>
     </w:r>
     <w:r>
       <w:rPr>
@@ -13034,9 +11296,11 @@
     <w:rsid w:val="00684A55"/>
     <w:rsid w:val="00867ED6"/>
     <w:rsid w:val="00880AFB"/>
+    <w:rsid w:val="00901C48"/>
     <w:rsid w:val="00A158D5"/>
     <w:rsid w:val="00A84E0C"/>
     <w:rsid w:val="00D24E4E"/>
+    <w:rsid w:val="00F41447"/>
   </w:rsids>
   <m:mathPr>
     <m:mathFont m:val="Cambria Math"/>
@@ -13823,7 +12087,7 @@
 </file>
 
 <file path=customXml/itemProps2.xml><?xml version="1.0" encoding="utf-8"?>
-<ds:datastoreItem xmlns:ds="http://schemas.openxmlformats.org/officeDocument/2006/customXml" ds:itemID="{B2BFE405-5F87-449E-8429-F22114B1E747}">
+<ds:datastoreItem xmlns:ds="http://schemas.openxmlformats.org/officeDocument/2006/customXml" ds:itemID="{7AE255BF-6320-4742-8F92-D30DEACFD83D}">
   <ds:schemaRefs>
     <ds:schemaRef ds:uri="http://schemas.openxmlformats.org/officeDocument/2006/bibliography"/>
   </ds:schemaRefs>

</xml_diff>

<commit_message>
Pflichtenheft V1.1 (besprochen & angepasst)
</commit_message>
<xml_diff>
--- a/Dokumentation/Pflichtenheft.docx
+++ b/Dokumentation/Pflichtenheft.docx
@@ -146,7 +146,16 @@
               <w:sz w:val="28"/>
               <w:szCs w:val="28"/>
             </w:rPr>
-            <w:t>1.0</w:t>
+            <w:t>1.</w:t>
+          </w:r>
+          <w:r>
+            <w:rPr>
+              <w:rStyle w:val="Platzhaltertext"/>
+              <w:color w:val="auto"/>
+              <w:sz w:val="28"/>
+              <w:szCs w:val="28"/>
+            </w:rPr>
+            <w:t>1</w:t>
           </w:r>
         </w:sdtContent>
       </w:sdt>
@@ -343,36 +352,7 @@
                 <w:sz w:val="22"/>
                 <w:lang w:val="de-DE"/>
               </w:rPr>
-              <w:fldChar w:fldCharType="begin"/>
-            </w:r>
-            <w:r>
-              <w:rPr>
-                <w:sz w:val="22"/>
-                <w:lang w:val="de-DE"/>
-              </w:rPr>
-              <w:instrText xml:space="preserve"> DATE   \* MERGEFORMAT </w:instrText>
-            </w:r>
-            <w:r>
-              <w:rPr>
-                <w:sz w:val="22"/>
-                <w:lang w:val="de-DE"/>
-              </w:rPr>
-              <w:fldChar w:fldCharType="separate"/>
-            </w:r>
-            <w:r>
-              <w:rPr>
-                <w:noProof/>
-                <w:sz w:val="22"/>
-                <w:lang w:val="de-DE"/>
-              </w:rPr>
-              <w:t>02.10.2019</w:t>
-            </w:r>
-            <w:r>
-              <w:rPr>
-                <w:sz w:val="22"/>
-                <w:lang w:val="de-DE"/>
-              </w:rPr>
-              <w:fldChar w:fldCharType="end"/>
+              <w:t>03.10.2019</w:t>
             </w:r>
           </w:p>
         </w:tc>
@@ -433,36 +413,7 @@
                 <w:sz w:val="22"/>
                 <w:lang w:val="de-DE"/>
               </w:rPr>
-              <w:fldChar w:fldCharType="begin"/>
-            </w:r>
-            <w:r>
-              <w:rPr>
-                <w:sz w:val="22"/>
-                <w:lang w:val="de-DE"/>
-              </w:rPr>
-              <w:instrText xml:space="preserve"> DATE   \* MERGEFORMAT </w:instrText>
-            </w:r>
-            <w:r>
-              <w:rPr>
-                <w:sz w:val="22"/>
-                <w:lang w:val="de-DE"/>
-              </w:rPr>
-              <w:fldChar w:fldCharType="separate"/>
-            </w:r>
-            <w:r>
-              <w:rPr>
-                <w:noProof/>
-                <w:sz w:val="22"/>
-                <w:lang w:val="de-DE"/>
-              </w:rPr>
-              <w:t>02.10.2019</w:t>
-            </w:r>
-            <w:r>
-              <w:rPr>
-                <w:sz w:val="22"/>
-                <w:lang w:val="de-DE"/>
-              </w:rPr>
-              <w:fldChar w:fldCharType="end"/>
+              <w:t>03.10.2019</w:t>
             </w:r>
           </w:p>
         </w:tc>
@@ -523,36 +474,7 @@
                 <w:sz w:val="22"/>
                 <w:lang w:val="de-DE"/>
               </w:rPr>
-              <w:fldChar w:fldCharType="begin"/>
-            </w:r>
-            <w:r>
-              <w:rPr>
-                <w:sz w:val="22"/>
-                <w:lang w:val="de-DE"/>
-              </w:rPr>
-              <w:instrText xml:space="preserve"> DATE   \* MERGEFORMAT </w:instrText>
-            </w:r>
-            <w:r>
-              <w:rPr>
-                <w:sz w:val="22"/>
-                <w:lang w:val="de-DE"/>
-              </w:rPr>
-              <w:fldChar w:fldCharType="separate"/>
-            </w:r>
-            <w:r>
-              <w:rPr>
-                <w:noProof/>
-                <w:sz w:val="22"/>
-                <w:lang w:val="de-DE"/>
-              </w:rPr>
-              <w:t>02.10.2019</w:t>
-            </w:r>
-            <w:r>
-              <w:rPr>
-                <w:sz w:val="22"/>
-                <w:lang w:val="de-DE"/>
-              </w:rPr>
-              <w:fldChar w:fldCharType="end"/>
+              <w:t>03.10.2019</w:t>
             </w:r>
           </w:p>
         </w:tc>
@@ -613,36 +535,7 @@
                 <w:sz w:val="22"/>
                 <w:lang w:val="de-DE"/>
               </w:rPr>
-              <w:fldChar w:fldCharType="begin"/>
-            </w:r>
-            <w:r>
-              <w:rPr>
-                <w:sz w:val="22"/>
-                <w:lang w:val="de-DE"/>
-              </w:rPr>
-              <w:instrText xml:space="preserve"> DATE   \* MERGEFORMAT </w:instrText>
-            </w:r>
-            <w:r>
-              <w:rPr>
-                <w:sz w:val="22"/>
-                <w:lang w:val="de-DE"/>
-              </w:rPr>
-              <w:fldChar w:fldCharType="separate"/>
-            </w:r>
-            <w:r>
-              <w:rPr>
-                <w:noProof/>
-                <w:sz w:val="22"/>
-                <w:lang w:val="de-DE"/>
-              </w:rPr>
-              <w:t>02.10.2019</w:t>
-            </w:r>
-            <w:r>
-              <w:rPr>
-                <w:sz w:val="22"/>
-                <w:lang w:val="de-DE"/>
-              </w:rPr>
-              <w:fldChar w:fldCharType="end"/>
+              <w:t>03.10.2019</w:t>
             </w:r>
           </w:p>
         </w:tc>
@@ -866,6 +759,20 @@
               <w:t>19</w:t>
             </w:r>
           </w:p>
+          <w:p>
+            <w:pPr>
+              <w:pStyle w:val="Textkrper"/>
+              <w:rPr>
+                <w:lang w:val="de-DE"/>
+              </w:rPr>
+            </w:pPr>
+            <w:r>
+              <w:rPr>
+                <w:lang w:val="de-DE"/>
+              </w:rPr>
+              <w:t>2019-10-03</w:t>
+            </w:r>
+          </w:p>
         </w:tc>
         <w:tc>
           <w:tcPr>
@@ -884,6 +791,15 @@
             </w:r>
             <w:r>
               <w:t>0</w:t>
+            </w:r>
+          </w:p>
+          <w:p>
+            <w:pPr>
+              <w:pStyle w:val="Textkrper"/>
+              <w:jc w:val="center"/>
+            </w:pPr>
+            <w:r>
+              <w:t>1.1</w:t>
             </w:r>
           </w:p>
         </w:tc>
@@ -905,6 +821,14 @@
               <w:t>Carlucci</w:t>
             </w:r>
           </w:p>
+          <w:p>
+            <w:pPr>
+              <w:pStyle w:val="Textkrper"/>
+            </w:pPr>
+            <w:r>
+              <w:t>T. Kuhn</w:t>
+            </w:r>
+          </w:p>
         </w:tc>
         <w:tc>
           <w:tcPr>
@@ -920,6 +844,29 @@
           </w:p>
           <w:p>
             <w:pPr>
+              <w:pStyle w:val="Textkrper"/>
+            </w:pPr>
+            <w:r>
+              <w:t xml:space="preserve">Pflichtenheft dem Projekt angepasst, </w:t>
+            </w:r>
+            <w:r>
+              <w:t>mit</w:t>
+            </w:r>
+            <w:r>
+              <w:t xml:space="preserve"> Team besprochen</w:t>
+            </w:r>
+            <w:r>
+              <w:t>,</w:t>
+            </w:r>
+            <w:r>
+              <w:br/>
+              <w:t>überarbeitet, von Team abgesegnet &amp; unterschrieben</w:t>
+            </w:r>
+            <w:bookmarkStart w:id="1" w:name="_GoBack"/>
+            <w:bookmarkEnd w:id="1"/>
+          </w:p>
+          <w:p>
+            <w:pPr>
               <w:pStyle w:val="Comment"/>
             </w:pPr>
           </w:p>
@@ -929,9 +876,6 @@
     <w:p>
       <w:pPr>
         <w:pStyle w:val="Comment"/>
-        <w:rPr>
-          <w:lang w:val="en-US"/>
-        </w:rPr>
         <w:sectPr>
           <w:headerReference w:type="default" r:id="rId12"/>
           <w:footerReference w:type="default" r:id="rId13"/>
@@ -941,9 +885,6 @@
         </w:sectPr>
       </w:pPr>
       <w:r>
-        <w:rPr>
-          <w:lang w:val="en-US"/>
-        </w:rPr>
         <w:t>.</w:t>
       </w:r>
     </w:p>
@@ -2804,7 +2745,7 @@
           <w:noProof/>
           <w:sz w:val="22"/>
           <w:szCs w:val="22"/>
-          <w:lang w:val="en-GB" w:eastAsia="en-GB"/>
+          <w:lang w:eastAsia="en-GB"/>
         </w:rPr>
       </w:pPr>
       <w:r>
@@ -2821,7 +2762,7 @@
           <w:noProof/>
           <w:sz w:val="22"/>
           <w:szCs w:val="22"/>
-          <w:lang w:val="en-GB" w:eastAsia="en-GB"/>
+          <w:lang w:eastAsia="en-GB"/>
         </w:rPr>
         <w:tab/>
       </w:r>
@@ -2911,8 +2852,8 @@
           <w:lang w:val="de-DE"/>
         </w:rPr>
       </w:pPr>
-      <w:bookmarkStart w:id="1" w:name="_Ref53501931"/>
-      <w:bookmarkStart w:id="2" w:name="_Toc436203381"/>
+      <w:bookmarkStart w:id="2" w:name="_Ref53501931"/>
+      <w:bookmarkStart w:id="3" w:name="_Toc436203381"/>
       <w:r>
         <w:rPr>
           <w:rFonts w:asciiTheme="majorHAnsi" w:hAnsiTheme="majorHAnsi"/>
@@ -3432,8 +3373,6 @@
         </w:rPr>
         <w:fldChar w:fldCharType="end"/>
       </w:r>
-      <w:bookmarkStart w:id="3" w:name="_GoBack"/>
-      <w:bookmarkEnd w:id="3"/>
     </w:p>
     <w:p>
       <w:pPr>
@@ -3454,7 +3393,7 @@
         <w:lastRenderedPageBreak/>
         <w:t>Einleitung</w:t>
       </w:r>
-      <w:bookmarkEnd w:id="1"/>
+      <w:bookmarkEnd w:id="2"/>
       <w:bookmarkEnd w:id="4"/>
       <w:bookmarkEnd w:id="5"/>
     </w:p>
@@ -3635,93 +3574,35 @@
         <w:rPr>
           <w:i/>
         </w:rPr>
-        <w:t xml:space="preserve">IEEE Recommended Practice </w:t>
-      </w:r>
-      <w:proofErr w:type="spellStart"/>
+        <w:t>IEEE Recommended Practice for Software Requirements Specification. ANSI/IEEE Std 830-1998</w:t>
+      </w:r>
       <w:r>
         <w:rPr>
           <w:i/>
         </w:rPr>
-        <w:t>for</w:t>
-      </w:r>
-      <w:proofErr w:type="spellEnd"/>
+        <w:fldChar w:fldCharType="end"/>
+      </w:r>
+      <w:r>
+        <w:t xml:space="preserve"> ver</w:t>
+      </w:r>
+      <w:r>
+        <w:softHyphen/>
+      </w:r>
+      <w:r>
+        <w:t>wen</w:t>
+      </w:r>
+      <w:r>
+        <w:softHyphen/>
+      </w:r>
+      <w:r>
+        <w:t xml:space="preserve">det. Die dort definierte </w:t>
+      </w:r>
       <w:r>
         <w:rPr>
           <w:i/>
         </w:rPr>
-        <w:t xml:space="preserve"> Software </w:t>
-      </w:r>
-      <w:proofErr w:type="spellStart"/>
-      <w:r>
-        <w:rPr>
-          <w:i/>
-        </w:rPr>
-        <w:t>Requirements</w:t>
-      </w:r>
-      <w:proofErr w:type="spellEnd"/>
-      <w:r>
-        <w:rPr>
-          <w:i/>
-        </w:rPr>
-        <w:t xml:space="preserve"> </w:t>
-      </w:r>
-      <w:proofErr w:type="spellStart"/>
-      <w:r>
-        <w:rPr>
-          <w:i/>
-        </w:rPr>
-        <w:t>Specification</w:t>
-      </w:r>
-      <w:proofErr w:type="spellEnd"/>
-      <w:r>
-        <w:rPr>
-          <w:i/>
-        </w:rPr>
-        <w:t>. ANSI/IEEE Std 830-1998</w:t>
-      </w:r>
-      <w:r>
-        <w:rPr>
-          <w:i/>
-        </w:rPr>
-        <w:fldChar w:fldCharType="end"/>
-      </w:r>
-      <w:r>
-        <w:t xml:space="preserve"> ver</w:t>
-      </w:r>
-      <w:r>
-        <w:softHyphen/>
-      </w:r>
-      <w:r>
-        <w:t>wen</w:t>
-      </w:r>
-      <w:r>
-        <w:softHyphen/>
-      </w:r>
-      <w:r>
-        <w:t xml:space="preserve">det. Die dort definierte </w:t>
-      </w:r>
-      <w:proofErr w:type="spellStart"/>
-      <w:r>
-        <w:rPr>
-          <w:i/>
-        </w:rPr>
-        <w:t>Requirements</w:t>
-      </w:r>
-      <w:proofErr w:type="spellEnd"/>
-      <w:r>
-        <w:rPr>
-          <w:i/>
-        </w:rPr>
-        <w:t xml:space="preserve"> </w:t>
-      </w:r>
-      <w:proofErr w:type="spellStart"/>
-      <w:r>
-        <w:rPr>
-          <w:i/>
-        </w:rPr>
-        <w:t>Specification</w:t>
-      </w:r>
-      <w:proofErr w:type="spellEnd"/>
+        <w:t>Requirements Specification</w:t>
+      </w:r>
       <w:r>
         <w:t xml:space="preserve"> beinhaltet sowohl die Benutzeranforderungen (</w:t>
       </w:r>
@@ -3883,18 +3764,28 @@
         <w:fldChar w:fldCharType="begin"/>
       </w:r>
       <w:r>
+        <w:instrText xml:space="preserve"> REF _Ref21009690 \h </w:instrText>
+      </w:r>
+      <w:r>
+        <w:fldChar w:fldCharType="separate"/>
+      </w:r>
+      <w:r>
+        <w:t xml:space="preserve">Abbildung </w:t>
+      </w:r>
+      <w:r>
+        <w:rPr>
+          <w:noProof/>
+        </w:rPr>
+        <w:t>1</w:t>
+      </w:r>
+      <w:r>
+        <w:fldChar w:fldCharType="end"/>
+      </w:r>
+      <w:r>
+        <w:fldChar w:fldCharType="begin"/>
+      </w:r>
+      <w:r>
         <w:instrText xml:space="preserve"> REF _Ref526864032 \h </w:instrText>
-      </w:r>
-      <w:r>
-        <w:fldChar w:fldCharType="separate"/>
-      </w:r>
-      <w:r>
-        <w:rPr>
-          <w:b/>
-          <w:bCs/>
-          <w:lang w:val="de-DE"/>
-        </w:rPr>
-        <w:t>Fehler! Verweisquelle konnte nicht gefunden werden.</w:t>
       </w:r>
       <w:r>
         <w:fldChar w:fldCharType="end"/>
@@ -3975,7 +3866,8 @@
       <w:pPr>
         <w:pStyle w:val="Beschriftung"/>
       </w:pPr>
-      <w:bookmarkStart w:id="9" w:name="_Toc20952103"/>
+      <w:bookmarkStart w:id="9" w:name="_Ref21009690"/>
+      <w:bookmarkStart w:id="10" w:name="_Toc20952103"/>
       <w:r>
         <w:t xml:space="preserve">Abbildung </w:t>
       </w:r>
@@ -3987,13 +3879,14 @@
           <w:t>1</w:t>
         </w:r>
       </w:fldSimple>
+      <w:bookmarkEnd w:id="9"/>
       <w:r>
         <w:t>:</w:t>
       </w:r>
       <w:r>
         <w:t xml:space="preserve"> erste grobe Systemübersicht des LED-Cubes</w:t>
       </w:r>
-      <w:bookmarkEnd w:id="9"/>
+      <w:bookmarkEnd w:id="10"/>
     </w:p>
     <w:p>
       <w:pPr>
@@ -4007,13 +3900,13 @@
       <w:pPr>
         <w:pStyle w:val="berschrift2"/>
       </w:pPr>
-      <w:bookmarkStart w:id="10" w:name="_Toc28098625"/>
-      <w:bookmarkStart w:id="11" w:name="_Toc20673378"/>
+      <w:bookmarkStart w:id="11" w:name="_Toc28098625"/>
+      <w:bookmarkStart w:id="12" w:name="_Toc20673378"/>
       <w:r>
         <w:t>Definitionen, Akronyme und Abkürzungen</w:t>
       </w:r>
-      <w:bookmarkEnd w:id="10"/>
       <w:bookmarkEnd w:id="11"/>
+      <w:bookmarkEnd w:id="12"/>
     </w:p>
     <w:p>
       <w:pPr>
@@ -4028,21 +3921,8 @@
       <w:r>
         <w:tab/>
       </w:r>
-      <w:proofErr w:type="spellStart"/>
-      <w:r>
-        <w:t>graphical</w:t>
-      </w:r>
-      <w:proofErr w:type="spellEnd"/>
-      <w:r>
-        <w:t xml:space="preserve"> </w:t>
-      </w:r>
-      <w:proofErr w:type="spellStart"/>
-      <w:r>
-        <w:t>user</w:t>
-      </w:r>
-      <w:proofErr w:type="spellEnd"/>
-      <w:r>
-        <w:t xml:space="preserve"> interface</w:t>
+      <w:r>
+        <w:t>graphical user interface</w:t>
       </w:r>
       <w:r>
         <w:t xml:space="preserve"> (grafische Benutzeroberfläche)</w:t>
@@ -4147,13 +4027,13 @@
       <w:pPr>
         <w:pStyle w:val="berschrift2"/>
       </w:pPr>
-      <w:bookmarkStart w:id="12" w:name="_Toc28098626"/>
-      <w:bookmarkStart w:id="13" w:name="_Toc20673379"/>
+      <w:bookmarkStart w:id="13" w:name="_Toc28098626"/>
+      <w:bookmarkStart w:id="14" w:name="_Toc20673379"/>
       <w:r>
         <w:t>Referenzen</w:t>
       </w:r>
-      <w:bookmarkEnd w:id="12"/>
       <w:bookmarkEnd w:id="13"/>
+      <w:bookmarkEnd w:id="14"/>
     </w:p>
     <w:p>
       <w:pPr>
@@ -4239,29 +4119,21 @@
       <w:pPr>
         <w:pStyle w:val="berschrift1"/>
       </w:pPr>
-      <w:bookmarkStart w:id="14" w:name="_Toc20673380"/>
-      <w:bookmarkStart w:id="15" w:name="_Toc28098627"/>
-      <w:bookmarkEnd w:id="2"/>
+      <w:bookmarkStart w:id="15" w:name="_Toc20673380"/>
+      <w:bookmarkStart w:id="16" w:name="_Toc28098627"/>
+      <w:bookmarkEnd w:id="3"/>
       <w:r>
         <w:lastRenderedPageBreak/>
         <w:t>Allgemeine Beschreibung</w:t>
       </w:r>
-      <w:bookmarkEnd w:id="14"/>
+      <w:bookmarkEnd w:id="15"/>
     </w:p>
     <w:p>
       <w:pPr>
         <w:pStyle w:val="Textkrper"/>
       </w:pPr>
       <w:r>
-        <w:t xml:space="preserve">Der bestehende LED-Cube wird momentan über einen Arduino angesteuert, das bedeutet es kann ein fixes Programm auf dem Würfel abgespielt werden. Nun soll ein GUI entwickelt werden, </w:t>
-      </w:r>
-      <w:proofErr w:type="gramStart"/>
-      <w:r>
-        <w:t>über welches verschiedene Programme</w:t>
-      </w:r>
-      <w:proofErr w:type="gramEnd"/>
-      <w:r>
-        <w:t xml:space="preserve"> auf dem Würfel abgespielt werden können.</w:t>
+        <w:t>Der bestehende LED-Cube wird momentan über einen Arduino angesteuert, das bedeutet es kann ein fixes Programm auf dem Würfel abgespielt werden. Nun soll ein GUI entwickelt werden, über welches verschiedene Programme auf dem Würfel abgespielt werden können.</w:t>
       </w:r>
       <w:r>
         <w:t xml:space="preserve"> Der Arduino wird weiterhin Bestandteil des Systems bleiben, da dieser die IOs zum Ansteuern des Würfels besitzt.</w:t>
@@ -4276,18 +4148,18 @@
       <w:pPr>
         <w:pStyle w:val="berschrift2"/>
       </w:pPr>
-      <w:bookmarkStart w:id="16" w:name="_Ref367954635"/>
-      <w:bookmarkStart w:id="17" w:name="_Ref367954640"/>
-      <w:bookmarkStart w:id="18" w:name="_Toc20673381"/>
+      <w:bookmarkStart w:id="17" w:name="_Ref367954635"/>
+      <w:bookmarkStart w:id="18" w:name="_Ref367954640"/>
+      <w:bookmarkStart w:id="19" w:name="_Toc20673381"/>
       <w:r>
         <w:t>Systemü</w:t>
       </w:r>
       <w:r>
         <w:t>bersicht</w:t>
       </w:r>
-      <w:bookmarkEnd w:id="16"/>
       <w:bookmarkEnd w:id="17"/>
       <w:bookmarkEnd w:id="18"/>
+      <w:bookmarkEnd w:id="19"/>
     </w:p>
     <w:p>
       <w:pPr>
@@ -4358,9 +4230,9 @@
       <w:pPr>
         <w:pStyle w:val="Beschriftung"/>
       </w:pPr>
-      <w:bookmarkStart w:id="19" w:name="_Ref20681155"/>
-      <w:bookmarkStart w:id="20" w:name="_Ref20681164"/>
-      <w:bookmarkStart w:id="21" w:name="_Toc20952104"/>
+      <w:bookmarkStart w:id="20" w:name="_Ref20681155"/>
+      <w:bookmarkStart w:id="21" w:name="_Ref20681164"/>
+      <w:bookmarkStart w:id="22" w:name="_Toc20952104"/>
       <w:r>
         <w:t xml:space="preserve">Abbildung </w:t>
       </w:r>
@@ -4372,12 +4244,12 @@
           <w:t>2</w:t>
         </w:r>
       </w:fldSimple>
-      <w:bookmarkEnd w:id="19"/>
+      <w:bookmarkEnd w:id="20"/>
       <w:r>
         <w:t>: Kontextdiagramm (Festlegung der Systemgrenze)</w:t>
       </w:r>
-      <w:bookmarkEnd w:id="20"/>
       <w:bookmarkEnd w:id="21"/>
+      <w:bookmarkEnd w:id="22"/>
     </w:p>
     <w:p>
       <w:pPr>
@@ -4453,15 +4325,7 @@
         <w:pStyle w:val="berschrift3"/>
       </w:pPr>
       <w:r>
-        <w:t xml:space="preserve">Arduino </w:t>
-      </w:r>
-      <w:proofErr w:type="spellStart"/>
-      <w:r>
-        <w:t>Mega</w:t>
-      </w:r>
-      <w:proofErr w:type="spellEnd"/>
-      <w:r>
-        <w:t xml:space="preserve"> V3</w:t>
+        <w:t>Arduino Mega V3</w:t>
       </w:r>
     </w:p>
     <w:p>
@@ -4477,15 +4341,7 @@
         <w:pStyle w:val="Textkrper"/>
       </w:pPr>
       <w:r>
-        <w:t xml:space="preserve">Schema des Arduino </w:t>
-      </w:r>
-      <w:proofErr w:type="spellStart"/>
-      <w:r>
-        <w:t>Mega</w:t>
-      </w:r>
-      <w:proofErr w:type="spellEnd"/>
-      <w:r>
-        <w:t xml:space="preserve"> V3 im Anhang </w:t>
+        <w:t xml:space="preserve">Schema des Arduino Mega V3 im Anhang </w:t>
       </w:r>
       <w:r>
         <w:fldChar w:fldCharType="begin"/>
@@ -4515,15 +4371,7 @@
         <w:fldChar w:fldCharType="separate"/>
       </w:r>
       <w:r>
-        <w:t xml:space="preserve">Schema Hardware Arduino </w:t>
-      </w:r>
-      <w:proofErr w:type="spellStart"/>
-      <w:r>
-        <w:t>Mega</w:t>
-      </w:r>
-      <w:proofErr w:type="spellEnd"/>
-      <w:r>
-        <w:t xml:space="preserve"> V3</w:t>
+        <w:t>Schema Hardware Arduino Mega V3</w:t>
       </w:r>
       <w:r>
         <w:fldChar w:fldCharType="end"/>
@@ -4537,13 +4385,8 @@
         <w:pStyle w:val="berschrift4"/>
       </w:pPr>
       <w:r>
-        <w:t>Software Bibliothek UART-</w:t>
-      </w:r>
-      <w:proofErr w:type="spellStart"/>
-      <w:r>
-        <w:t>Libary</w:t>
-      </w:r>
-      <w:proofErr w:type="spellEnd"/>
+        <w:t>Software Bibliothek UART-Libary</w:t>
+      </w:r>
     </w:p>
     <w:p>
       <w:pPr>
@@ -4557,23 +4400,7 @@
         <w:t xml:space="preserve">Information zur </w:t>
       </w:r>
       <w:r>
-        <w:t>UART-</w:t>
-      </w:r>
-      <w:proofErr w:type="spellStart"/>
-      <w:r>
-        <w:t>Libary</w:t>
-      </w:r>
-      <w:proofErr w:type="spellEnd"/>
-      <w:r>
-        <w:t xml:space="preserve"> vom Arduino </w:t>
-      </w:r>
-      <w:proofErr w:type="spellStart"/>
-      <w:r>
-        <w:t>Mega</w:t>
-      </w:r>
-      <w:proofErr w:type="spellEnd"/>
-      <w:r>
-        <w:t xml:space="preserve"> V3: </w:t>
+        <w:t xml:space="preserve">UART-Libary vom Arduino Mega V3: </w:t>
       </w:r>
       <w:hyperlink r:id="rId17" w:history="1">
         <w:r>
@@ -4657,11 +4484,143 @@
       <w:pPr>
         <w:pStyle w:val="berschrift2"/>
       </w:pPr>
-      <w:bookmarkStart w:id="22" w:name="_Toc20673382"/>
+      <w:bookmarkStart w:id="23" w:name="_Toc20673382"/>
       <w:r>
         <w:t>Produktfunktionen</w:t>
       </w:r>
-      <w:bookmarkEnd w:id="22"/>
+      <w:bookmarkEnd w:id="23"/>
+    </w:p>
+    <w:p>
+      <w:pPr>
+        <w:pStyle w:val="Textkrper"/>
+        <w:numPr>
+          <w:ilvl w:val="0"/>
+          <w:numId w:val="27"/>
+        </w:numPr>
+      </w:pPr>
+      <w:r>
+        <w:t>Plug &amp; Play</w:t>
+      </w:r>
+    </w:p>
+    <w:p>
+      <w:pPr>
+        <w:pStyle w:val="Textkrper"/>
+        <w:numPr>
+          <w:ilvl w:val="0"/>
+          <w:numId w:val="27"/>
+        </w:numPr>
+      </w:pPr>
+      <w:r>
+        <w:t>vordefinierte Programme abspielen</w:t>
+      </w:r>
+    </w:p>
+    <w:p>
+      <w:pPr>
+        <w:pStyle w:val="Textkrper"/>
+        <w:numPr>
+          <w:ilvl w:val="0"/>
+          <w:numId w:val="27"/>
+        </w:numPr>
+      </w:pPr>
+      <w:r>
+        <w:t>Programme selbst definieren und abspielen</w:t>
+      </w:r>
+    </w:p>
+    <w:p>
+      <w:pPr>
+        <w:pStyle w:val="berschrift2"/>
+      </w:pPr>
+      <w:bookmarkStart w:id="24" w:name="_Toc20673383"/>
+      <w:r>
+        <w:lastRenderedPageBreak/>
+        <w:t>Benutzereigenschaften</w:t>
+      </w:r>
+      <w:bookmarkEnd w:id="24"/>
+    </w:p>
+    <w:p>
+      <w:r>
+        <w:t>Jeder Benutzer mit wenig technischem Hintergrund soll das Gerät verwenden können.</w:t>
+      </w:r>
+    </w:p>
+    <w:p/>
+    <w:p>
+      <w:pPr>
+        <w:pStyle w:val="berschrift2"/>
+      </w:pPr>
+      <w:bookmarkStart w:id="25" w:name="_Toc20673384"/>
+      <w:r>
+        <w:t>Einschränkungen</w:t>
+      </w:r>
+      <w:bookmarkEnd w:id="25"/>
+    </w:p>
+    <w:p>
+      <w:pPr>
+        <w:pStyle w:val="Textkrper"/>
+      </w:pPr>
+      <w:r>
+        <w:t>Einschränkungen sind gegeben durch</w:t>
+      </w:r>
+      <w:r>
+        <w:t xml:space="preserve"> den Clock-Speed 16 MHz und die maximale Baudrate von </w:t>
+      </w:r>
+      <w:r>
+        <w:t>115200</w:t>
+      </w:r>
+      <w:r>
+        <w:t xml:space="preserve"> des</w:t>
+      </w:r>
+      <w:r>
+        <w:t xml:space="preserve"> Arduino Mega V3.0 und der Rechenleistung des verwendet PCs.</w:t>
+      </w:r>
+    </w:p>
+    <w:p>
+      <w:pPr>
+        <w:pStyle w:val="Textkrper"/>
+      </w:pPr>
+    </w:p>
+    <w:p>
+      <w:pPr>
+        <w:pStyle w:val="berschrift2"/>
+      </w:pPr>
+      <w:bookmarkStart w:id="26" w:name="_Toc20673385"/>
+      <w:r>
+        <w:t>Annahmen und Abhängigkeiten</w:t>
+      </w:r>
+      <w:bookmarkEnd w:id="26"/>
+    </w:p>
+    <w:p>
+      <w:pPr>
+        <w:pStyle w:val="Textkrper"/>
+      </w:pPr>
+      <w:r>
+        <w:t>Es wird angenommen, dass d</w:t>
+      </w:r>
+      <w:r>
+        <w:t>ie vorhandene Hardware einwandfrei läuft.</w:t>
+      </w:r>
+    </w:p>
+    <w:p>
+      <w:pPr>
+        <w:pStyle w:val="Textkrper"/>
+      </w:pPr>
+    </w:p>
+    <w:p>
+      <w:pPr>
+        <w:pStyle w:val="berschrift2"/>
+      </w:pPr>
+      <w:bookmarkStart w:id="27" w:name="_Toc20673386"/>
+      <w:r>
+        <w:t>Priorisierung der Anforderungen</w:t>
+      </w:r>
+      <w:bookmarkEnd w:id="27"/>
+    </w:p>
+    <w:p>
+      <w:pPr>
+        <w:pStyle w:val="berschrift3"/>
+      </w:pPr>
+      <w:r>
+        <w:t>Muss-Anforderungen</w:t>
+      </w:r>
     </w:p>
     <w:p>
       <w:pPr>
@@ -4672,19 +4631,15 @@
         </w:numPr>
       </w:pPr>
       <w:r>
-        <w:t xml:space="preserve">Kommunikation starten </w:t>
-      </w:r>
-      <w:r>
-        <w:br/>
-      </w:r>
-      <w:r>
-        <w:t>(COM auswählen</w:t>
-      </w:r>
-      <w:r>
-        <w:t xml:space="preserve"> (falls nicht automatisch möglich)</w:t>
-      </w:r>
-      <w:r>
-        <w:t>, Kontrollanzeige das eine Verbindung besteht)</w:t>
+        <w:t>Programm auswählen, welches anschliessend auf dem LED-Cube wiedergegeben wird</w:t>
+      </w:r>
+    </w:p>
+    <w:p>
+      <w:pPr>
+        <w:pStyle w:val="berschrift3"/>
+      </w:pPr>
+      <w:r>
+        <w:t>Soll-Anforderungen</w:t>
       </w:r>
     </w:p>
     <w:p>
@@ -4696,7 +4651,21 @@
         </w:numPr>
       </w:pPr>
       <w:r>
-        <w:t>Programm auswählen, welches anschliessend auf dem LED-Cube wiedergegeben wird</w:t>
+        <w:t>Kommunikation starten (COM auswählen, Kontrollanzeige das eine Verbindung besteht)</w:t>
+      </w:r>
+    </w:p>
+    <w:p>
+      <w:pPr>
+        <w:pStyle w:val="berschrift3"/>
+        <w:rPr>
+          <w:lang w:val="en-US"/>
+        </w:rPr>
+      </w:pPr>
+      <w:r>
+        <w:rPr>
+          <w:lang w:val="en-US"/>
+        </w:rPr>
+        <w:t>Wunsch-Anforderungen</w:t>
       </w:r>
     </w:p>
     <w:p>
@@ -4708,182 +4677,6 @@
         </w:numPr>
       </w:pPr>
       <w:r>
-        <w:t xml:space="preserve">Programm </w:t>
-      </w:r>
-      <w:r>
-        <w:t>selbst</w:t>
-      </w:r>
-      <w:r>
-        <w:t xml:space="preserve"> definieren</w:t>
-      </w:r>
-    </w:p>
-    <w:p>
-      <w:pPr>
-        <w:pStyle w:val="berschrift2"/>
-      </w:pPr>
-      <w:bookmarkStart w:id="23" w:name="_Toc20673383"/>
-      <w:r>
-        <w:lastRenderedPageBreak/>
-        <w:t>Benutzereigenschaften</w:t>
-      </w:r>
-      <w:bookmarkEnd w:id="23"/>
-    </w:p>
-    <w:p>
-      <w:r>
-        <w:t>Jeder Benutzer mit wenig technischem Hintergrund soll das Gerät verwenden können.</w:t>
-      </w:r>
-    </w:p>
-    <w:p/>
-    <w:p>
-      <w:pPr>
-        <w:pStyle w:val="berschrift2"/>
-      </w:pPr>
-      <w:bookmarkStart w:id="24" w:name="_Toc20673384"/>
-      <w:r>
-        <w:t>Einschränkungen</w:t>
-      </w:r>
-      <w:bookmarkEnd w:id="24"/>
-    </w:p>
-    <w:p>
-      <w:pPr>
-        <w:pStyle w:val="Textkrper"/>
-      </w:pPr>
-      <w:r>
-        <w:t>Einschränkungen sind gegeben durch</w:t>
-      </w:r>
-      <w:r>
-        <w:t xml:space="preserve"> den Clock-Speed 16 MHz und die maximale Baudrate von </w:t>
-      </w:r>
-      <w:r>
-        <w:t>115200</w:t>
-      </w:r>
-      <w:r>
-        <w:t xml:space="preserve"> des</w:t>
-      </w:r>
-      <w:r>
-        <w:t xml:space="preserve"> Arduino </w:t>
-      </w:r>
-      <w:proofErr w:type="spellStart"/>
-      <w:r>
-        <w:t>Mega</w:t>
-      </w:r>
-      <w:proofErr w:type="spellEnd"/>
-      <w:r>
-        <w:t xml:space="preserve"> V3.0 und der Rechenleistung des verwendet PCs.</w:t>
-      </w:r>
-    </w:p>
-    <w:p>
-      <w:pPr>
-        <w:pStyle w:val="Textkrper"/>
-      </w:pPr>
-    </w:p>
-    <w:p>
-      <w:pPr>
-        <w:pStyle w:val="berschrift2"/>
-      </w:pPr>
-      <w:bookmarkStart w:id="25" w:name="_Toc20673385"/>
-      <w:r>
-        <w:t>Annahmen und Abhängigkeiten</w:t>
-      </w:r>
-      <w:bookmarkEnd w:id="25"/>
-    </w:p>
-    <w:p>
-      <w:pPr>
-        <w:pStyle w:val="Textkrper"/>
-      </w:pPr>
-      <w:r>
-        <w:t>Es wird angenommen, dass d</w:t>
-      </w:r>
-      <w:r>
-        <w:t>ie vorhandene Hardware einwandfrei läuft.</w:t>
-      </w:r>
-    </w:p>
-    <w:p>
-      <w:pPr>
-        <w:pStyle w:val="Textkrper"/>
-      </w:pPr>
-    </w:p>
-    <w:p>
-      <w:pPr>
-        <w:pStyle w:val="berschrift2"/>
-      </w:pPr>
-      <w:bookmarkStart w:id="26" w:name="_Toc20673386"/>
-      <w:r>
-        <w:t>Priorisierung der Anforderungen</w:t>
-      </w:r>
-      <w:bookmarkEnd w:id="26"/>
-    </w:p>
-    <w:p>
-      <w:pPr>
-        <w:pStyle w:val="berschrift3"/>
-      </w:pPr>
-      <w:r>
-        <w:t>Muss-Anforderungen</w:t>
-      </w:r>
-    </w:p>
-    <w:p>
-      <w:pPr>
-        <w:pStyle w:val="Textkrper"/>
-        <w:numPr>
-          <w:ilvl w:val="0"/>
-          <w:numId w:val="25"/>
-        </w:numPr>
-      </w:pPr>
-      <w:r>
-        <w:t>Programm auswählen, welches anschliessend auf dem LED-Cube wiedergegeben wird</w:t>
-      </w:r>
-    </w:p>
-    <w:p>
-      <w:pPr>
-        <w:pStyle w:val="berschrift3"/>
-      </w:pPr>
-      <w:r>
-        <w:t>Soll-Anforderungen</w:t>
-      </w:r>
-    </w:p>
-    <w:p>
-      <w:pPr>
-        <w:pStyle w:val="Textkrper"/>
-        <w:numPr>
-          <w:ilvl w:val="0"/>
-          <w:numId w:val="25"/>
-        </w:numPr>
-      </w:pPr>
-      <w:r>
-        <w:t>Kommunikation starten (COM auswählen, Kontrollanzeige das eine Verbindung besteht)</w:t>
-      </w:r>
-    </w:p>
-    <w:p>
-      <w:pPr>
-        <w:pStyle w:val="berschrift3"/>
-        <w:rPr>
-          <w:lang w:val="en-US"/>
-        </w:rPr>
-      </w:pPr>
-      <w:r>
-        <w:rPr>
-          <w:lang w:val="en-US"/>
-        </w:rPr>
-        <w:t>Wunsch-</w:t>
-      </w:r>
-      <w:proofErr w:type="spellStart"/>
-      <w:r>
-        <w:rPr>
-          <w:lang w:val="en-US"/>
-        </w:rPr>
-        <w:t>Anforderungen</w:t>
-      </w:r>
-      <w:proofErr w:type="spellEnd"/>
-    </w:p>
-    <w:p>
-      <w:pPr>
-        <w:pStyle w:val="Textkrper"/>
-        <w:numPr>
-          <w:ilvl w:val="0"/>
-          <w:numId w:val="25"/>
-        </w:numPr>
-      </w:pPr>
-      <w:r>
         <w:t>Programm selbst definieren</w:t>
       </w:r>
     </w:p>
@@ -4891,7 +4684,7 @@
       <w:pPr>
         <w:pStyle w:val="berschrift1"/>
       </w:pPr>
-      <w:bookmarkStart w:id="27" w:name="_Toc20673387"/>
+      <w:bookmarkStart w:id="28" w:name="_Toc20673387"/>
       <w:r>
         <w:lastRenderedPageBreak/>
         <w:t xml:space="preserve">Externe </w:t>
@@ -4899,7 +4692,7 @@
       <w:r>
         <w:t>Schnittstellen</w:t>
       </w:r>
-      <w:bookmarkEnd w:id="27"/>
+      <w:bookmarkEnd w:id="28"/>
     </w:p>
     <w:p>
       <w:pPr>
@@ -4914,7 +4707,7 @@
         <w:pStyle w:val="berschrift3"/>
       </w:pPr>
       <w:r>
-        <w:t>über Arduino zu</w:t>
+        <w:t>zu</w:t>
       </w:r>
       <w:r>
         <w:t xml:space="preserve"> LED-Cube</w:t>
@@ -4925,7 +4718,7 @@
         <w:pStyle w:val="Textkrper"/>
       </w:pPr>
       <w:r>
-        <w:t>Die Schnittstelle von PC zu Arduino ist ein USB-Kabel realisiert. Die Schnittstelle zwischen Arduino und LED-Cube</w:t>
+        <w:t>Die Schnittstelle zwischen Arduino und LED-Cube</w:t>
       </w:r>
       <w:r>
         <w:t xml:space="preserve"> ist bereits bestehend und detailliert ersichtlich im Anhang </w:t>
@@ -4981,10 +4774,10 @@
           <w:noProof/>
         </w:rPr>
         <w:drawing>
-          <wp:inline distT="0" distB="0" distL="0" distR="0" wp14:anchorId="569AB460" wp14:editId="47592AED">
-            <wp:extent cx="3460831" cy="502883"/>
-            <wp:effectExtent l="19050" t="19050" r="6350" b="12065"/>
-            <wp:docPr id="10" name="Grafik 10"/>
+          <wp:inline distT="0" distB="0" distL="0" distR="0" wp14:anchorId="0CB23A90" wp14:editId="57C2A2EE">
+            <wp:extent cx="3727939" cy="1139190"/>
+            <wp:effectExtent l="19050" t="19050" r="25400" b="22860"/>
+            <wp:docPr id="7" name="Grafik 7"/>
             <wp:cNvGraphicFramePr>
               <a:graphicFrameLocks xmlns:a="http://schemas.openxmlformats.org/drawingml/2006/main" noChangeAspect="1"/>
             </wp:cNvGraphicFramePr>
@@ -4992,7 +4785,7 @@
               <a:graphicData uri="http://schemas.openxmlformats.org/drawingml/2006/picture">
                 <pic:pic xmlns:pic="http://schemas.openxmlformats.org/drawingml/2006/picture">
                   <pic:nvPicPr>
-                    <pic:cNvPr id="0" name="Picture 13"/>
+                    <pic:cNvPr id="0" name="Picture 3"/>
                     <pic:cNvPicPr>
                       <a:picLocks noChangeAspect="1" noChangeArrowheads="1"/>
                     </pic:cNvPicPr>
@@ -5005,13 +4798,13 @@
                         </a:ext>
                       </a:extLst>
                     </a:blip>
-                    <a:srcRect l="-1733" t="-17899" r="-1903" b="-11939"/>
+                    <a:srcRect l="-2788" t="-8026" r="-2864" b="-10247"/>
                     <a:stretch/>
                   </pic:blipFill>
                   <pic:spPr bwMode="auto">
                     <a:xfrm>
                       <a:off x="0" y="0"/>
-                      <a:ext cx="3466841" cy="503756"/>
+                      <a:ext cx="3730829" cy="1140073"/>
                     </a:xfrm>
                     <a:prstGeom prst="rect">
                       <a:avLst/>
@@ -5039,7 +4832,7 @@
       <w:pPr>
         <w:pStyle w:val="Beschriftung"/>
       </w:pPr>
-      <w:bookmarkStart w:id="28" w:name="_Toc20952105"/>
+      <w:bookmarkStart w:id="29" w:name="_Toc20952105"/>
       <w:r>
         <w:t xml:space="preserve">Abbildung </w:t>
       </w:r>
@@ -5054,7 +4847,7 @@
       <w:r>
         <w:t>: Hardwareschnittstellen</w:t>
       </w:r>
-      <w:bookmarkEnd w:id="28"/>
+      <w:bookmarkEnd w:id="29"/>
     </w:p>
     <w:p>
       <w:pPr>
@@ -5065,11 +4858,11 @@
       <w:pPr>
         <w:pStyle w:val="berschrift2"/>
       </w:pPr>
-      <w:bookmarkStart w:id="29" w:name="_Toc20673388"/>
+      <w:bookmarkStart w:id="30" w:name="_Toc20673388"/>
       <w:r>
         <w:t>Benutzerschnittstellen</w:t>
       </w:r>
-      <w:bookmarkEnd w:id="29"/>
+      <w:bookmarkEnd w:id="30"/>
     </w:p>
     <w:p>
       <w:pPr>
@@ -5097,107 +4890,20 @@
         <w:pStyle w:val="Textkrper"/>
       </w:pPr>
       <w:r>
-        <w:t>Die zu schreibenden Software wird in drei Blöcke aufgeteilt, wie die Abbildung unten zeigt.</w:t>
+        <w:t>keine Softwareschnittstellen vorhanden</w:t>
       </w:r>
     </w:p>
     <w:p>
       <w:pPr>
         <w:pStyle w:val="Textkrper"/>
-        <w:keepNext/>
-        <w:ind w:firstLine="720"/>
-      </w:pPr>
-      <w:r>
-        <w:rPr>
-          <w:noProof/>
-        </w:rPr>
-        <w:drawing>
-          <wp:inline distT="0" distB="0" distL="0" distR="0" wp14:anchorId="78773F40" wp14:editId="4E36C616">
-            <wp:extent cx="3546475" cy="2332299"/>
-            <wp:effectExtent l="19050" t="19050" r="15875" b="11430"/>
-            <wp:docPr id="11" name="Grafik 11"/>
-            <wp:cNvGraphicFramePr>
-              <a:graphicFrameLocks xmlns:a="http://schemas.openxmlformats.org/drawingml/2006/main" noChangeAspect="1"/>
-            </wp:cNvGraphicFramePr>
-            <a:graphic xmlns:a="http://schemas.openxmlformats.org/drawingml/2006/main">
-              <a:graphicData uri="http://schemas.openxmlformats.org/drawingml/2006/picture">
-                <pic:pic xmlns:pic="http://schemas.openxmlformats.org/drawingml/2006/picture">
-                  <pic:nvPicPr>
-                    <pic:cNvPr id="0" name="Picture 15"/>
-                    <pic:cNvPicPr>
-                      <a:picLocks noChangeAspect="1" noChangeArrowheads="1"/>
-                    </pic:cNvPicPr>
-                  </pic:nvPicPr>
-                  <pic:blipFill rotWithShape="1">
-                    <a:blip r:embed="rId19">
-                      <a:extLst>
-                        <a:ext uri="{28A0092B-C50C-407E-A947-70E740481C1C}">
-                          <a14:useLocalDpi xmlns:a14="http://schemas.microsoft.com/office/drawing/2010/main" val="0"/>
-                        </a:ext>
-                      </a:extLst>
-                    </a:blip>
-                    <a:srcRect l="-4781" t="-3793" r="-3724" b="-5478"/>
-                    <a:stretch/>
-                  </pic:blipFill>
-                  <pic:spPr bwMode="auto">
-                    <a:xfrm>
-                      <a:off x="0" y="0"/>
-                      <a:ext cx="3565841" cy="2345035"/>
-                    </a:xfrm>
-                    <a:prstGeom prst="rect">
-                      <a:avLst/>
-                    </a:prstGeom>
-                    <a:noFill/>
-                    <a:ln w="6350">
-                      <a:solidFill>
-                        <a:schemeClr val="tx1"/>
-                      </a:solidFill>
-                    </a:ln>
-                    <a:extLst>
-                      <a:ext uri="{53640926-AAD7-44D8-BBD7-CCE9431645EC}">
-                        <a14:shadowObscured xmlns:a14="http://schemas.microsoft.com/office/drawing/2010/main"/>
-                      </a:ext>
-                    </a:extLst>
-                  </pic:spPr>
-                </pic:pic>
-              </a:graphicData>
-            </a:graphic>
-          </wp:inline>
-        </w:drawing>
-      </w:r>
-    </w:p>
-    <w:p>
-      <w:pPr>
-        <w:pStyle w:val="Beschriftung"/>
-      </w:pPr>
-      <w:bookmarkStart w:id="30" w:name="_Toc20952106"/>
-      <w:r>
-        <w:t xml:space="preserve">Abbildung </w:t>
-      </w:r>
-      <w:fldSimple w:instr=" SEQ Abbildung \* ARABIC ">
-        <w:r>
-          <w:rPr>
-            <w:noProof/>
-          </w:rPr>
-          <w:t>4</w:t>
-        </w:r>
-      </w:fldSimple>
-      <w:r>
-        <w:t>: Softwareaufbau</w:t>
-      </w:r>
-      <w:bookmarkEnd w:id="30"/>
-    </w:p>
-    <w:p>
-      <w:pPr>
-        <w:pStyle w:val="berschrift3"/>
-      </w:pPr>
-      <w:r>
-        <w:t>GUI</w:t>
-      </w:r>
-      <w:r>
-        <w:t>-</w:t>
-      </w:r>
-      <w:r>
-        <w:t>Handler</w:t>
+      </w:pPr>
+    </w:p>
+    <w:p>
+      <w:pPr>
+        <w:pStyle w:val="berschrift2"/>
+      </w:pPr>
+      <w:r>
+        <w:t>Kommunikationsschnittstellen</w:t>
       </w:r>
     </w:p>
     <w:p>
@@ -5205,64 +4911,13 @@
         <w:pStyle w:val="Textkrper"/>
       </w:pPr>
       <w:r>
-        <w:t xml:space="preserve">Der GUI-Handler hat die Aufgabe die Eingaben vom GUI entgegen zu nehmen und diese </w:t>
-      </w:r>
-      <w:r>
-        <w:t>dem Communication-Handler zukommen zu lassen. Die Schnittstelle zwischen GUI-Handler und Communication ist noch zu definieren (in welchem Format die Daten geschickt werden und wie sie zu interpretieren sind). Weiter hat der GUI-Handler die Aufgabe die Kommunikation mit dem Arduino aufzunehmen.</w:t>
+        <w:t>keine Kommunikationsschnittstellen vorhanden</w:t>
       </w:r>
     </w:p>
     <w:p>
       <w:pPr>
         <w:pStyle w:val="Textkrper"/>
       </w:pPr>
-    </w:p>
-    <w:p>
-      <w:pPr>
-        <w:pStyle w:val="berschrift3"/>
-      </w:pPr>
-      <w:r>
-        <w:t>Communication–Handler</w:t>
-      </w:r>
-    </w:p>
-    <w:p>
-      <w:pPr>
-        <w:pStyle w:val="Textkrper"/>
-      </w:pPr>
-      <w:r>
-        <w:t>Der Communication-Handler nimmt vom GUI-Handler die gesendeten Informationen entgegen</w:t>
-      </w:r>
-      <w:r>
-        <w:t>, interpretiert diese und macht die Ausgabe über den Block Ansteuerung LED-Cube.</w:t>
-      </w:r>
-    </w:p>
-    <w:p>
-      <w:pPr>
-        <w:pStyle w:val="Textkrper"/>
-      </w:pPr>
-    </w:p>
-    <w:p>
-      <w:pPr>
-        <w:pStyle w:val="berschrift3"/>
-      </w:pPr>
-      <w:r>
-        <w:t>Ansteuerung LED-Cube</w:t>
-      </w:r>
-    </w:p>
-    <w:p>
-      <w:pPr>
-        <w:pStyle w:val="Textkrper"/>
-      </w:pPr>
-      <w:r>
-        <w:t xml:space="preserve">Dieser Block enthält Funktionen, die der Communication-Handler aufrufen </w:t>
-      </w:r>
-      <w:proofErr w:type="gramStart"/>
-      <w:r>
-        <w:t>kann</w:t>
-      </w:r>
-      <w:proofErr w:type="gramEnd"/>
-      <w:r>
-        <w:t xml:space="preserve"> um den LED-Cube anzusteuern.</w:t>
-      </w:r>
     </w:p>
     <w:p>
       <w:pPr>
@@ -5335,6 +4990,7 @@
         <w:t>.</w:t>
       </w:r>
     </w:p>
+    <w:p/>
     <w:p>
       <w:pPr>
         <w:pStyle w:val="berschrift2"/>
@@ -5495,17 +5151,6 @@
       </w:tr>
     </w:tbl>
     <w:p>
-      <w:pPr>
-        <w:pStyle w:val="berschrift2"/>
-        <w:keepLines/>
-        <w:widowControl/>
-        <w:numPr>
-          <w:ilvl w:val="0"/>
-          <w:numId w:val="0"/>
-        </w:numPr>
-        <w:spacing w:before="180"/>
-        <w:ind w:left="576"/>
-      </w:pPr>
       <w:bookmarkStart w:id="35" w:name="_Toc20673392"/>
     </w:p>
     <w:p>
@@ -5657,7 +5302,35 @@
                 <w:sz w:val="18"/>
                 <w:szCs w:val="18"/>
               </w:rPr>
-              <w:t>, dass ein Arduino angeschlossen wurde und verbindet sich automatisch mit dem Arduino. Falls eine automatische Verbindung</w:t>
+              <w:t xml:space="preserve">, dass </w:t>
+            </w:r>
+            <w:r>
+              <w:rPr>
+                <w:sz w:val="18"/>
+                <w:szCs w:val="18"/>
+              </w:rPr>
+              <w:t>der LED-Cube</w:t>
+            </w:r>
+            <w:r>
+              <w:rPr>
+                <w:sz w:val="18"/>
+                <w:szCs w:val="18"/>
+              </w:rPr>
+              <w:t xml:space="preserve"> angeschlossen wurde und verbindet sich automatisch. Falls </w:t>
+            </w:r>
+            <w:r>
+              <w:rPr>
+                <w:sz w:val="18"/>
+                <w:szCs w:val="18"/>
+              </w:rPr>
+              <w:t>k</w:t>
+            </w:r>
+            <w:r>
+              <w:rPr>
+                <w:sz w:val="18"/>
+                <w:szCs w:val="18"/>
+              </w:rPr>
+              <w:t>eine automatische Verbindung</w:t>
             </w:r>
             <w:r>
               <w:rPr>
@@ -5671,7 +5344,21 @@
                 <w:sz w:val="18"/>
                 <w:szCs w:val="18"/>
               </w:rPr>
-              <w:t xml:space="preserve"> möglich ist, kann der COM manuell ausgewählt werden. Eine Anzeige signalisiert, ob das Arduino verbunden ist oder nicht.</w:t>
+              <w:t xml:space="preserve"> möglich ist, kann der COM manuell ausgewählt werden. Eine Anzeige signalisiert, ob </w:t>
+            </w:r>
+            <w:r>
+              <w:rPr>
+                <w:sz w:val="18"/>
+                <w:szCs w:val="18"/>
+              </w:rPr>
+              <w:t xml:space="preserve">der LED-Cube </w:t>
+            </w:r>
+            <w:r>
+              <w:rPr>
+                <w:sz w:val="18"/>
+                <w:szCs w:val="18"/>
+              </w:rPr>
+              <w:t>verbunden ist oder nicht.</w:t>
             </w:r>
           </w:p>
         </w:tc>
@@ -5754,6 +5441,7 @@
                 <w:szCs w:val="18"/>
               </w:rPr>
             </w:pPr>
+            <w:bookmarkStart w:id="37" w:name="_Hlk21024900"/>
             <w:r>
               <w:rPr>
                 <w:sz w:val="18"/>
@@ -5767,6 +5455,34 @@
                 <w:szCs w:val="18"/>
               </w:rPr>
               <w:t xml:space="preserve"> Ebene nach hinten geschoben.</w:t>
+            </w:r>
+            <w:r>
+              <w:rPr>
+                <w:sz w:val="18"/>
+                <w:szCs w:val="18"/>
+              </w:rPr>
+              <w:t xml:space="preserve"> Ist das Muster</w:t>
+            </w:r>
+            <w:r>
+              <w:rPr>
+                <w:sz w:val="18"/>
+                <w:szCs w:val="18"/>
+              </w:rPr>
+              <w:t xml:space="preserve"> an der hintersten</w:t>
+            </w:r>
+            <w:r>
+              <w:rPr>
+                <w:sz w:val="18"/>
+                <w:szCs w:val="18"/>
+              </w:rPr>
+              <w:t xml:space="preserve"> Ebene</w:t>
+            </w:r>
+            <w:r>
+              <w:rPr>
+                <w:sz w:val="18"/>
+                <w:szCs w:val="18"/>
+              </w:rPr>
+              <w:t xml:space="preserve"> angekommen, wird es wieder auf der vordersten Ebene angezeigt und wieder zyklisch nach hinten geschoben.</w:t>
             </w:r>
           </w:p>
           <w:p>
@@ -5791,7 +5507,43 @@
                 <w:sz w:val="18"/>
                 <w:szCs w:val="18"/>
               </w:rPr>
-              <w:t>Auf dem GUI befindet sich ein Textfeld. Der User kann ein Text eingeben und mit dem Knopf Start wird der Text auf dem Würfel abgespielt.</w:t>
+              <w:t xml:space="preserve">Auf dem GUI befindet sich ein Textfeld. Der User kann ein Text eingeben und mit dem Knopf Start wird der Text </w:t>
+            </w:r>
+            <w:r>
+              <w:rPr>
+                <w:sz w:val="18"/>
+                <w:szCs w:val="18"/>
+              </w:rPr>
+              <w:t xml:space="preserve">buchstabenweise </w:t>
+            </w:r>
+            <w:r>
+              <w:rPr>
+                <w:sz w:val="18"/>
+                <w:szCs w:val="18"/>
+              </w:rPr>
+              <w:t>auf dem Würfel abgespielt.</w:t>
+            </w:r>
+            <w:r>
+              <w:rPr>
+                <w:sz w:val="18"/>
+                <w:szCs w:val="18"/>
+              </w:rPr>
+              <w:t xml:space="preserve"> Das heisst der erste Buchstabe wird auf der vordersten Ebene dargestellt und zyklisch bis zur hintersten Ebene durchgeschoben. Danach wird dieser Vorgang für die alle anderen Buchstaben wiederholt.</w:t>
+            </w:r>
+            <w:bookmarkEnd w:id="37"/>
+            <w:r>
+              <w:rPr>
+                <w:sz w:val="18"/>
+                <w:szCs w:val="18"/>
+              </w:rPr>
+              <w:t xml:space="preserve"> </w:t>
+            </w:r>
+            <w:r>
+              <w:rPr>
+                <w:sz w:val="18"/>
+                <w:szCs w:val="18"/>
+              </w:rPr>
+              <w:t>Wenn alle Buchstaben durch sind beginnt der Text wieder von vorne.</w:t>
             </w:r>
           </w:p>
         </w:tc>
@@ -5822,7 +5574,7 @@
           <w:lang w:val="en-GB"/>
         </w:rPr>
       </w:pPr>
-      <w:bookmarkStart w:id="37" w:name="_Toc20673393"/>
+      <w:bookmarkStart w:id="38" w:name="_Toc20673393"/>
       <w:r>
         <w:rPr>
           <w:lang w:val="en-GB"/>
@@ -5830,35 +5582,19 @@
         <w:lastRenderedPageBreak/>
         <w:t xml:space="preserve">Use Case </w:t>
       </w:r>
-      <w:bookmarkEnd w:id="37"/>
+      <w:bookmarkEnd w:id="38"/>
       <w:r>
         <w:rPr>
           <w:lang w:val="en-GB"/>
         </w:rPr>
         <w:t>“</w:t>
       </w:r>
-      <w:proofErr w:type="spellStart"/>
       <w:r>
         <w:rPr>
           <w:lang w:val="en-GB"/>
         </w:rPr>
-        <w:t>Kommunikation</w:t>
-      </w:r>
-      <w:proofErr w:type="spellEnd"/>
-      <w:r>
-        <w:rPr>
-          <w:lang w:val="en-GB"/>
-        </w:rPr>
-        <w:t xml:space="preserve"> </w:t>
-      </w:r>
-      <w:proofErr w:type="spellStart"/>
-      <w:r>
-        <w:rPr>
-          <w:lang w:val="en-GB"/>
-        </w:rPr>
-        <w:t>starten</w:t>
-      </w:r>
-      <w:proofErr w:type="spellEnd"/>
+        <w:t>Kommunikation starten</w:t>
+      </w:r>
       <w:r>
         <w:rPr>
           <w:lang w:val="en-GB"/>
@@ -5890,7 +5626,19 @@
         <w:pStyle w:val="Textkrper"/>
       </w:pPr>
       <w:r>
-        <w:t>Das USB-Kabel zum System ist noch nicht eingesteckt.</w:t>
+        <w:t xml:space="preserve">Das USB-Kabel zum </w:t>
+      </w:r>
+      <w:r>
+        <w:t>Arduino</w:t>
+      </w:r>
+      <w:r>
+        <w:t xml:space="preserve"> </w:t>
+      </w:r>
+      <w:r>
+        <w:t xml:space="preserve">des LED-Cubes </w:t>
+      </w:r>
+      <w:r>
+        <w:t>ist noch nicht eingesteckt.</w:t>
       </w:r>
     </w:p>
     <w:p>
@@ -5914,7 +5662,19 @@
         <w:pStyle w:val="Textkrper"/>
       </w:pPr>
       <w:r>
-        <w:t>Die Kommunikation mit dem System wurde aufgenommen.</w:t>
+        <w:t xml:space="preserve">Die Kommunikation mit dem </w:t>
+      </w:r>
+      <w:r>
+        <w:t>Arduino</w:t>
+      </w:r>
+      <w:r>
+        <w:t xml:space="preserve"> </w:t>
+      </w:r>
+      <w:r>
+        <w:t xml:space="preserve">des LED-Cubes </w:t>
+      </w:r>
+      <w:r>
+        <w:t>wurde aufgenommen.</w:t>
       </w:r>
       <w:r>
         <w:t xml:space="preserve"> Anzeige </w:t>
@@ -5972,7 +5732,13 @@
         <w:pStyle w:val="Textkrper"/>
       </w:pPr>
       <w:r>
-        <w:t>Programm mit dem GUI wird gestartet. Dann wird nach dem Arduino gesucht und falls vorhanden verbunden.</w:t>
+        <w:t>Programm mit dem GUI wird gestartet. Dann wird nach dem Arduino</w:t>
+      </w:r>
+      <w:r>
+        <w:t xml:space="preserve"> des LED-Cubes</w:t>
+      </w:r>
+      <w:r>
+        <w:t xml:space="preserve"> gesucht und falls vorhanden verbunden.</w:t>
       </w:r>
     </w:p>
     <w:p>
@@ -5988,7 +5754,10 @@
         <w:widowControl/>
       </w:pPr>
       <w:r>
-        <w:t>Unterszenarien</w:t>
+        <w:t>Unterszenari</w:t>
+      </w:r>
+      <w:r>
+        <w:t>o</w:t>
       </w:r>
     </w:p>
     <w:p>
@@ -5996,9 +5765,15 @@
         <w:pStyle w:val="Textkrper"/>
       </w:pPr>
       <w:r>
-        <w:t>Programm mit dem GUI läuft bereits. Ein USB-Gerät wird eingesteckt. Das Programm prüft, ob es sich um das Arduino handelt und falls dies der Fall verbindet sich das Programm damit.</w:t>
-      </w:r>
-      <w:bookmarkStart w:id="38" w:name="_Ref422554654"/>
+        <w:t>Programm mit dem GUI läuft bereits. Ein USB-Gerät wird eingesteckt. Das Programm prüft, ob es sich um das Arduino</w:t>
+      </w:r>
+      <w:r>
+        <w:t xml:space="preserve"> des LED-Cubes</w:t>
+      </w:r>
+      <w:r>
+        <w:t xml:space="preserve"> handelt und falls dies der Fall verbindet sich das Programm damit.</w:t>
+      </w:r>
+      <w:bookmarkStart w:id="39" w:name="_Ref422554654"/>
     </w:p>
     <w:p>
       <w:pPr>
@@ -6016,13 +5791,19 @@
         <w:t>Fehlerszenarien</w:t>
       </w:r>
     </w:p>
-    <w:bookmarkEnd w:id="38"/>
+    <w:bookmarkEnd w:id="39"/>
     <w:p>
       <w:pPr>
         <w:pStyle w:val="berschrift4"/>
       </w:pPr>
       <w:r>
-        <w:t>Arduino wird nicht erkannt</w:t>
+        <w:t>Arduino</w:t>
+      </w:r>
+      <w:r>
+        <w:t xml:space="preserve"> des LED-Cubes</w:t>
+      </w:r>
+      <w:r>
+        <w:t xml:space="preserve"> wird nicht erkannt</w:t>
       </w:r>
     </w:p>
     <w:p>
@@ -6030,7 +5811,13 @@
         <w:pStyle w:val="Textkrper"/>
       </w:pPr>
       <w:r>
-        <w:t>Falls das das Arduino nicht erkannt wird, kann der User den COM manuell auswählen.</w:t>
+        <w:t>Falls das das Arduino</w:t>
+      </w:r>
+      <w:r>
+        <w:t xml:space="preserve"> des LED-Cubes</w:t>
+      </w:r>
+      <w:r>
+        <w:t xml:space="preserve"> nicht erkannt wird, kann der User den COM manuell auswählen.</w:t>
       </w:r>
     </w:p>
     <w:p>
@@ -6046,21 +5833,23 @@
         <w:pStyle w:val="Textkrper"/>
       </w:pPr>
       <w:r>
-        <w:t xml:space="preserve">Falls vorhanden bestimmte Nummer vom Arduino auslesen und anhand von dem mit </w:t>
-      </w:r>
-      <w:proofErr w:type="gramStart"/>
-      <w:r>
-        <w:t>dem richtigen verbinden</w:t>
-      </w:r>
-      <w:proofErr w:type="gramEnd"/>
-      <w:r>
-        <w:t>.</w:t>
-      </w:r>
-    </w:p>
-    <w:p>
-      <w:pPr>
-        <w:pStyle w:val="Textkrper"/>
-      </w:pPr>
+        <w:t xml:space="preserve">Falls vorhanden bestimmte Nummer vom Arduino auslesen und anhand von </w:t>
+      </w:r>
+      <w:r>
+        <w:t xml:space="preserve">dieser Nummer </w:t>
+      </w:r>
+      <w:r>
+        <w:t>mit dem richtigen</w:t>
+      </w:r>
+      <w:r>
+        <w:t xml:space="preserve"> Arduino</w:t>
+      </w:r>
+      <w:r>
+        <w:t xml:space="preserve"> verbinden.</w:t>
+      </w:r>
+      <w:r>
+        <w:t xml:space="preserve"> </w:t>
+      </w:r>
       <w:r>
         <w:t>Wenn dies nicht möglich ist, ist der User gezwungen den COM manuell auszuwählen.</w:t>
       </w:r>
@@ -6154,30 +5943,14 @@
           <w:lang w:val="en-GB"/>
         </w:rPr>
         <w:lastRenderedPageBreak/>
-        <w:t>Use Case “</w:t>
-      </w:r>
-      <w:proofErr w:type="spellStart"/>
+        <w:t>Use Case “Programm</w:t>
+      </w:r>
       <w:r>
         <w:rPr>
           <w:lang w:val="en-GB"/>
         </w:rPr>
-        <w:t>Programm</w:t>
-      </w:r>
-      <w:proofErr w:type="spellEnd"/>
-      <w:r>
-        <w:rPr>
-          <w:lang w:val="en-GB"/>
-        </w:rPr>
-        <w:t xml:space="preserve"> </w:t>
-      </w:r>
-      <w:proofErr w:type="spellStart"/>
-      <w:r>
-        <w:rPr>
-          <w:lang w:val="en-GB"/>
-        </w:rPr>
-        <w:t>auswählen</w:t>
-      </w:r>
-      <w:proofErr w:type="spellEnd"/>
+        <w:t xml:space="preserve"> auswählen</w:t>
+      </w:r>
       <w:r>
         <w:rPr>
           <w:lang w:val="en-GB"/>
@@ -6209,7 +5982,10 @@
         <w:pStyle w:val="Textkrper"/>
       </w:pPr>
       <w:r>
-        <w:t>Das Arduino ist mit dem PC verbunden und die Kommunikation zwischen Programm und Arduino steht</w:t>
+        <w:t>Der LED-Cube</w:t>
+      </w:r>
+      <w:r>
+        <w:t xml:space="preserve"> ist mit dem PC verbunden und die Kommunikation zwischen Programm und Arduino steht</w:t>
       </w:r>
       <w:r>
         <w:t>.</w:t>
@@ -6235,7 +6011,22 @@
         <w:t>Programm</w:t>
       </w:r>
       <w:r>
-        <w:t xml:space="preserve"> wird auf dem Würfel abgespielt.</w:t>
+        <w:t xml:space="preserve"> wird </w:t>
+      </w:r>
+      <w:r>
+        <w:t xml:space="preserve">wiederholt </w:t>
+      </w:r>
+      <w:r>
+        <w:t>auf dem Würfel abgespielt</w:t>
+      </w:r>
+      <w:r>
+        <w:t>, bis ein anderes Programm a</w:t>
+      </w:r>
+      <w:r>
+        <w:t>usgewählt wird</w:t>
+      </w:r>
+      <w:r>
+        <w:t>.</w:t>
       </w:r>
     </w:p>
     <w:p/>
@@ -6291,10 +6082,20 @@
         <w:pStyle w:val="Textkrper"/>
       </w:pPr>
       <w:r>
-        <w:t>Programm ist gestartet, Verbindung mit dem Arduino steht. Es wird die Taste für das Programm X gedrückt.</w:t>
-      </w:r>
-    </w:p>
-    <w:p/>
+        <w:t xml:space="preserve">Es wird die Taste für das </w:t>
+      </w:r>
+      <w:r>
+        <w:t xml:space="preserve">ein bestimmtes </w:t>
+      </w:r>
+      <w:r>
+        <w:t>Programm gedrückt.</w:t>
+      </w:r>
+    </w:p>
+    <w:p>
+      <w:pPr>
+        <w:pStyle w:val="Textkrper"/>
+      </w:pPr>
+    </w:p>
     <w:p>
       <w:pPr>
         <w:pStyle w:val="berschrift3"/>
@@ -6303,6 +6104,32 @@
         <w:widowControl/>
       </w:pPr>
       <w:r>
+        <w:t>Unterszenario</w:t>
+      </w:r>
+    </w:p>
+    <w:p>
+      <w:pPr>
+        <w:pStyle w:val="Textkrper"/>
+      </w:pPr>
+      <w:r>
+        <w:t>Es wird mehrmals die Taste für dasselbe Programm gedrückt. In diesem Fall wird das Programm nicht neu gestartet</w:t>
+      </w:r>
+      <w:r>
+        <w:t xml:space="preserve">, </w:t>
+      </w:r>
+      <w:r>
+        <w:t>sondern wird weiterhin abgespielt.</w:t>
+      </w:r>
+    </w:p>
+    <w:p/>
+    <w:p>
+      <w:pPr>
+        <w:pStyle w:val="berschrift3"/>
+        <w:keepNext w:val="0"/>
+        <w:keepLines/>
+        <w:widowControl/>
+      </w:pPr>
+      <w:r>
         <w:t>Fehlerszenarien</w:t>
       </w:r>
     </w:p>
@@ -6337,7 +6164,26 @@
         <w:t>en</w:t>
       </w:r>
       <w:r>
-        <w:t xml:space="preserve"> vom Arduino nicht empfangen.</w:t>
+        <w:t xml:space="preserve"> vom Arduino nicht empfangen</w:t>
+      </w:r>
+      <w:r>
+        <w:t>. Folge davon ist es wird nichts auf dem Würfel abgespielt.</w:t>
+      </w:r>
+    </w:p>
+    <w:p>
+      <w:pPr>
+        <w:pStyle w:val="berschrift4"/>
+      </w:pPr>
+      <w:r>
+        <w:t>gesendete Information kann nicht interpretiert werden</w:t>
+      </w:r>
+    </w:p>
+    <w:p>
+      <w:pPr>
+        <w:pStyle w:val="Textkrper"/>
+      </w:pPr>
+      <w:r>
+        <w:t>Es wird eine Information dem Communication-Handler gesendet, doch dieser kann die Information nicht interpretieren.</w:t>
       </w:r>
     </w:p>
     <w:p>
@@ -6442,7 +6288,10 @@
         <w:pStyle w:val="Textkrper"/>
       </w:pPr>
       <w:r>
-        <w:t>Das Arduino ist mit dem PC verbunden und die Kommunikation zwischen Programm und Arduino steht.</w:t>
+        <w:t xml:space="preserve">Der LED-Cube </w:t>
+      </w:r>
+      <w:r>
+        <w:t>ist mit dem PC verbunden und die Kommunikation zwischen Programm und Arduino steht.</w:t>
       </w:r>
     </w:p>
     <w:p/>
@@ -6459,10 +6308,49 @@
     </w:p>
     <w:p>
       <w:pPr>
+        <w:pStyle w:val="berschrift4"/>
+      </w:pPr>
+      <w:r>
+        <w:t>bei Eingabe von Muster</w:t>
+      </w:r>
+    </w:p>
+    <w:p>
+      <w:pPr>
         <w:pStyle w:val="Textkrper"/>
       </w:pPr>
       <w:r>
-        <w:t>Programm wird auf dem Würfel abgespielt.</w:t>
+        <w:t>Muster wird auf die vorderste Ebene des Würfels geschrieben und zyklisch eine Ebene nach hinten geschoben.</w:t>
+      </w:r>
+      <w:r>
+        <w:t xml:space="preserve"> </w:t>
+      </w:r>
+      <w:r>
+        <w:t xml:space="preserve">Ist das Muster an der hintersten </w:t>
+      </w:r>
+      <w:r>
+        <w:t xml:space="preserve">Ebene </w:t>
+      </w:r>
+      <w:r>
+        <w:t>angekommen, wird es wieder auf der vordersten Ebene angezeigt und wieder zyklisch nach hinten geschoben.</w:t>
+      </w:r>
+      <w:r>
+        <w:br/>
+      </w:r>
+    </w:p>
+    <w:p>
+      <w:pPr>
+        <w:pStyle w:val="berschrift4"/>
+      </w:pPr>
+      <w:r>
+        <w:t>bei Eingabe von Text</w:t>
+      </w:r>
+    </w:p>
+    <w:p>
+      <w:pPr>
+        <w:pStyle w:val="Textkrper"/>
+      </w:pPr>
+      <w:r>
+        <w:t>Der erste Buchstabe wird auf der vordersten Ebene dargestellt und zyklisch bis zur hintersten Ebene durchgeschoben. Danach wird dieser Vorgang für die alle anderen Buchstaben wiederholt. Wenn alle Buchstaben durch sind beginnt der Text wieder von vorne.</w:t>
       </w:r>
     </w:p>
     <w:p/>
@@ -6509,13 +6397,16 @@
         <w:pStyle w:val="Textkrper"/>
       </w:pPr>
       <w:r>
-        <w:t>Programm ist gestartet, Verbindung mit dem Arduino steht. Es wird ein Muster auf dem 8x8 Tastenfeld erstellt</w:t>
+        <w:t>Es wird ein Muster auf dem 8x8 Tastenfeld erstellt</w:t>
       </w:r>
       <w:r>
         <w:t xml:space="preserve"> oder ein Text eingegeben.</w:t>
       </w:r>
       <w:r>
         <w:t xml:space="preserve"> Es wird die Taste Start gedrückt.</w:t>
+      </w:r>
+      <w:r>
+        <w:t xml:space="preserve"> </w:t>
       </w:r>
     </w:p>
     <w:p/>
@@ -6543,7 +6434,7 @@
         <w:pStyle w:val="Textkrper"/>
       </w:pPr>
       <w:r>
-        <w:t>Aus irgendeinem Grund wird die gesendete Information vom Arduino nicht empfangen.</w:t>
+        <w:t>Aus irgendeinem Grund werden die gesendeten Informationen vom Arduino nicht empfangen. Folge davon ist es wird nichts auf dem Würfel abgespielt.</w:t>
       </w:r>
     </w:p>
     <w:p>
@@ -6559,7 +6450,13 @@
         <w:pStyle w:val="Textkrper"/>
       </w:pPr>
       <w:r>
-        <w:t>Es wird eine Information dem Communication-Handler gesendet, doch dieser kann die Information nicht interpretieren.</w:t>
+        <w:t>Es wird eine Information dem Communication-Handler gesendet, doch dieser kann die Information nicht</w:t>
+      </w:r>
+      <w:r>
+        <w:t xml:space="preserve"> i</w:t>
+      </w:r>
+      <w:r>
+        <w:t>nterpretieren.</w:t>
       </w:r>
     </w:p>
     <w:p>
@@ -6642,32 +6539,16 @@
           <w:lang w:val="en-US"/>
         </w:rPr>
       </w:pPr>
-      <w:bookmarkStart w:id="39" w:name="_Toc20673394"/>
-      <w:bookmarkEnd w:id="15"/>
-      <w:proofErr w:type="spellStart"/>
+      <w:bookmarkStart w:id="40" w:name="_Toc20673394"/>
+      <w:bookmarkEnd w:id="16"/>
       <w:r>
         <w:rPr>
           <w:lang w:val="en-US"/>
         </w:rPr>
         <w:lastRenderedPageBreak/>
-        <w:t>Sonstige</w:t>
-      </w:r>
-      <w:proofErr w:type="spellEnd"/>
-      <w:r>
-        <w:rPr>
-          <w:lang w:val="en-US"/>
-        </w:rPr>
-        <w:t xml:space="preserve"> </w:t>
-      </w:r>
-      <w:proofErr w:type="spellStart"/>
-      <w:r>
-        <w:rPr>
-          <w:lang w:val="en-US"/>
-        </w:rPr>
-        <w:t>Anforderungen</w:t>
-      </w:r>
-      <w:bookmarkEnd w:id="39"/>
-      <w:proofErr w:type="spellEnd"/>
+        <w:t>Sonstige Anforderungen</w:t>
+      </w:r>
+      <w:bookmarkEnd w:id="40"/>
     </w:p>
     <w:p>
       <w:pPr>
@@ -6681,7 +6562,7 @@
       <w:pPr>
         <w:pStyle w:val="Textkrper"/>
         <w:sectPr>
-          <w:headerReference w:type="default" r:id="rId20"/>
+          <w:headerReference w:type="default" r:id="rId19"/>
           <w:pgSz w:w="11907" w:h="16840" w:code="9"/>
           <w:pgMar w:top="1134" w:right="1134" w:bottom="1418" w:left="1418" w:header="737" w:footer="737" w:gutter="0"/>
           <w:cols w:space="720"/>
@@ -6692,14 +6573,14 @@
       <w:pPr>
         <w:pStyle w:val="Anhang1"/>
       </w:pPr>
-      <w:bookmarkStart w:id="40" w:name="_Ref67367505"/>
-      <w:bookmarkStart w:id="41" w:name="_Toc20673395"/>
+      <w:bookmarkStart w:id="41" w:name="_Ref67367505"/>
+      <w:bookmarkStart w:id="42" w:name="_Toc20673395"/>
       <w:r>
         <w:lastRenderedPageBreak/>
         <w:t>Referenzen</w:t>
       </w:r>
-      <w:bookmarkEnd w:id="40"/>
       <w:bookmarkEnd w:id="41"/>
+      <w:bookmarkEnd w:id="42"/>
     </w:p>
     <w:p>
       <w:pPr>
@@ -6712,8 +6593,8 @@
           <w:lang w:val="en-AU"/>
         </w:rPr>
       </w:pPr>
-      <w:bookmarkStart w:id="42" w:name="_Ref367742229"/>
-      <w:bookmarkStart w:id="43" w:name="_Ref16332332"/>
+      <w:bookmarkStart w:id="43" w:name="_Ref367742229"/>
+      <w:bookmarkStart w:id="44" w:name="_Ref16332332"/>
       <w:r>
         <w:rPr>
           <w:lang w:val="en-AU"/>
@@ -6744,21 +6625,21 @@
         </w:rPr>
         <w:t>98</w:t>
       </w:r>
-      <w:bookmarkEnd w:id="42"/>
       <w:bookmarkEnd w:id="43"/>
+      <w:bookmarkEnd w:id="44"/>
     </w:p>
     <w:p>
       <w:pPr>
         <w:pStyle w:val="Anhang1"/>
       </w:pPr>
-      <w:bookmarkStart w:id="44" w:name="_Ref20667393"/>
-      <w:bookmarkStart w:id="45" w:name="_Toc20673396"/>
+      <w:bookmarkStart w:id="45" w:name="_Ref20667393"/>
+      <w:bookmarkStart w:id="46" w:name="_Toc20673396"/>
       <w:r>
         <w:lastRenderedPageBreak/>
         <w:t>Schema Hardware LED-Cube</w:t>
       </w:r>
-      <w:bookmarkEnd w:id="44"/>
       <w:bookmarkEnd w:id="45"/>
+      <w:bookmarkEnd w:id="46"/>
     </w:p>
     <w:p>
       <w:pPr>
@@ -6786,7 +6667,7 @@
                     </pic:cNvPicPr>
                   </pic:nvPicPr>
                   <pic:blipFill>
-                    <a:blip r:embed="rId21" cstate="print">
+                    <a:blip r:embed="rId20" cstate="print">
                       <a:extLst>
                         <a:ext uri="{28A0092B-C50C-407E-A947-70E740481C1C}">
                           <a14:useLocalDpi xmlns:a14="http://schemas.microsoft.com/office/drawing/2010/main" val="0"/>
@@ -6825,27 +6706,19 @@
       <w:pPr>
         <w:pStyle w:val="Anhang1"/>
       </w:pPr>
-      <w:bookmarkStart w:id="46" w:name="_Ref20670628"/>
-      <w:bookmarkStart w:id="47" w:name="_Ref20670672"/>
-      <w:bookmarkStart w:id="48" w:name="_Toc20673397"/>
+      <w:bookmarkStart w:id="47" w:name="_Ref20670628"/>
+      <w:bookmarkStart w:id="48" w:name="_Ref20670672"/>
+      <w:bookmarkStart w:id="49" w:name="_Toc20673397"/>
       <w:r>
         <w:lastRenderedPageBreak/>
         <w:t xml:space="preserve">Schema Hardware </w:t>
       </w:r>
-      <w:bookmarkEnd w:id="46"/>
-      <w:r>
-        <w:t xml:space="preserve">Arduino </w:t>
-      </w:r>
-      <w:proofErr w:type="spellStart"/>
-      <w:r>
-        <w:t>Mega</w:t>
-      </w:r>
-      <w:proofErr w:type="spellEnd"/>
-      <w:r>
-        <w:t xml:space="preserve"> V3</w:t>
-      </w:r>
       <w:bookmarkEnd w:id="47"/>
+      <w:r>
+        <w:t>Arduino Mega V3</w:t>
+      </w:r>
       <w:bookmarkEnd w:id="48"/>
+      <w:bookmarkEnd w:id="49"/>
     </w:p>
     <w:p>
       <w:pPr>
@@ -6873,7 +6746,7 @@
                     </pic:cNvPicPr>
                   </pic:nvPicPr>
                   <pic:blipFill>
-                    <a:blip r:embed="rId22" cstate="print">
+                    <a:blip r:embed="rId21" cstate="print">
                       <a:extLst>
                         <a:ext uri="{28A0092B-C50C-407E-A947-70E740481C1C}">
                           <a14:useLocalDpi xmlns:a14="http://schemas.microsoft.com/office/drawing/2010/main" val="0"/>
@@ -6932,7 +6805,7 @@
                     </pic:cNvPicPr>
                   </pic:nvPicPr>
                   <pic:blipFill>
-                    <a:blip r:embed="rId23" cstate="print">
+                    <a:blip r:embed="rId22" cstate="print">
                       <a:extLst>
                         <a:ext uri="{28A0092B-C50C-407E-A947-70E740481C1C}">
                           <a14:useLocalDpi xmlns:a14="http://schemas.microsoft.com/office/drawing/2010/main" val="0"/>
@@ -6965,7 +6838,7 @@
       </w:r>
     </w:p>
     <w:sectPr>
-      <w:headerReference w:type="default" r:id="rId24"/>
+      <w:headerReference w:type="default" r:id="rId23"/>
       <w:pgSz w:w="11907" w:h="16840" w:code="9"/>
       <w:pgMar w:top="1134" w:right="1134" w:bottom="1418" w:left="1418" w:header="737" w:footer="737" w:gutter="0"/>
       <w:cols w:space="720"/>
@@ -7083,19 +6956,8 @@
         <w:lang w:val="de-DE"/>
       </w:rPr>
       <w:tab/>
-    </w:r>
-    <w:proofErr w:type="spellStart"/>
-    <w:r>
-      <w:rPr>
-        <w:rFonts w:ascii="Calibri" w:hAnsi="Calibri" w:cs="Calibri"/>
-        <w:b/>
-        <w:bCs/>
-        <w:sz w:val="16"/>
-        <w:lang w:val="de-DE"/>
-      </w:rPr>
       <w:t>Dok</w:t>
     </w:r>
-    <w:proofErr w:type="spellEnd"/>
     <w:r>
       <w:rPr>
         <w:rFonts w:ascii="Calibri" w:hAnsi="Calibri" w:cs="Calibri"/>
@@ -8755,6 +8617,232 @@
     </w:lvl>
   </w:abstractNum>
   <w:abstractNum w:abstractNumId="12" w15:restartNumberingAfterBreak="0">
+    <w:nsid w:val="1E69609A"/>
+    <w:multiLevelType w:val="hybridMultilevel"/>
+    <w:tmpl w:val="6AF258DA"/>
+    <w:lvl w:ilvl="0" w:tplc="08090001">
+      <w:start w:val="1"/>
+      <w:numFmt w:val="bullet"/>
+      <w:lvlText w:val=""/>
+      <w:lvlJc w:val="left"/>
+      <w:pPr>
+        <w:ind w:left="720" w:hanging="360"/>
+      </w:pPr>
+      <w:rPr>
+        <w:rFonts w:ascii="Symbol" w:hAnsi="Symbol" w:hint="default"/>
+      </w:rPr>
+    </w:lvl>
+    <w:lvl w:ilvl="1" w:tplc="08090003" w:tentative="1">
+      <w:start w:val="1"/>
+      <w:numFmt w:val="bullet"/>
+      <w:lvlText w:val="o"/>
+      <w:lvlJc w:val="left"/>
+      <w:pPr>
+        <w:ind w:left="1440" w:hanging="360"/>
+      </w:pPr>
+      <w:rPr>
+        <w:rFonts w:ascii="Courier New" w:hAnsi="Courier New" w:cs="Courier New" w:hint="default"/>
+      </w:rPr>
+    </w:lvl>
+    <w:lvl w:ilvl="2" w:tplc="08090005" w:tentative="1">
+      <w:start w:val="1"/>
+      <w:numFmt w:val="bullet"/>
+      <w:lvlText w:val=""/>
+      <w:lvlJc w:val="left"/>
+      <w:pPr>
+        <w:ind w:left="2160" w:hanging="360"/>
+      </w:pPr>
+      <w:rPr>
+        <w:rFonts w:ascii="Wingdings" w:hAnsi="Wingdings" w:hint="default"/>
+      </w:rPr>
+    </w:lvl>
+    <w:lvl w:ilvl="3" w:tplc="08090001" w:tentative="1">
+      <w:start w:val="1"/>
+      <w:numFmt w:val="bullet"/>
+      <w:lvlText w:val=""/>
+      <w:lvlJc w:val="left"/>
+      <w:pPr>
+        <w:ind w:left="2880" w:hanging="360"/>
+      </w:pPr>
+      <w:rPr>
+        <w:rFonts w:ascii="Symbol" w:hAnsi="Symbol" w:hint="default"/>
+      </w:rPr>
+    </w:lvl>
+    <w:lvl w:ilvl="4" w:tplc="08090003" w:tentative="1">
+      <w:start w:val="1"/>
+      <w:numFmt w:val="bullet"/>
+      <w:lvlText w:val="o"/>
+      <w:lvlJc w:val="left"/>
+      <w:pPr>
+        <w:ind w:left="3600" w:hanging="360"/>
+      </w:pPr>
+      <w:rPr>
+        <w:rFonts w:ascii="Courier New" w:hAnsi="Courier New" w:cs="Courier New" w:hint="default"/>
+      </w:rPr>
+    </w:lvl>
+    <w:lvl w:ilvl="5" w:tplc="08090005" w:tentative="1">
+      <w:start w:val="1"/>
+      <w:numFmt w:val="bullet"/>
+      <w:lvlText w:val=""/>
+      <w:lvlJc w:val="left"/>
+      <w:pPr>
+        <w:ind w:left="4320" w:hanging="360"/>
+      </w:pPr>
+      <w:rPr>
+        <w:rFonts w:ascii="Wingdings" w:hAnsi="Wingdings" w:hint="default"/>
+      </w:rPr>
+    </w:lvl>
+    <w:lvl w:ilvl="6" w:tplc="08090001" w:tentative="1">
+      <w:start w:val="1"/>
+      <w:numFmt w:val="bullet"/>
+      <w:lvlText w:val=""/>
+      <w:lvlJc w:val="left"/>
+      <w:pPr>
+        <w:ind w:left="5040" w:hanging="360"/>
+      </w:pPr>
+      <w:rPr>
+        <w:rFonts w:ascii="Symbol" w:hAnsi="Symbol" w:hint="default"/>
+      </w:rPr>
+    </w:lvl>
+    <w:lvl w:ilvl="7" w:tplc="08090003" w:tentative="1">
+      <w:start w:val="1"/>
+      <w:numFmt w:val="bullet"/>
+      <w:lvlText w:val="o"/>
+      <w:lvlJc w:val="left"/>
+      <w:pPr>
+        <w:ind w:left="5760" w:hanging="360"/>
+      </w:pPr>
+      <w:rPr>
+        <w:rFonts w:ascii="Courier New" w:hAnsi="Courier New" w:cs="Courier New" w:hint="default"/>
+      </w:rPr>
+    </w:lvl>
+    <w:lvl w:ilvl="8" w:tplc="08090005" w:tentative="1">
+      <w:start w:val="1"/>
+      <w:numFmt w:val="bullet"/>
+      <w:lvlText w:val=""/>
+      <w:lvlJc w:val="left"/>
+      <w:pPr>
+        <w:ind w:left="6480" w:hanging="360"/>
+      </w:pPr>
+      <w:rPr>
+        <w:rFonts w:ascii="Wingdings" w:hAnsi="Wingdings" w:hint="default"/>
+      </w:rPr>
+    </w:lvl>
+  </w:abstractNum>
+  <w:abstractNum w:abstractNumId="13" w15:restartNumberingAfterBreak="0">
+    <w:nsid w:val="225C5B63"/>
+    <w:multiLevelType w:val="hybridMultilevel"/>
+    <w:tmpl w:val="6992793A"/>
+    <w:lvl w:ilvl="0" w:tplc="08090001">
+      <w:start w:val="1"/>
+      <w:numFmt w:val="bullet"/>
+      <w:lvlText w:val=""/>
+      <w:lvlJc w:val="left"/>
+      <w:pPr>
+        <w:ind w:left="720" w:hanging="360"/>
+      </w:pPr>
+      <w:rPr>
+        <w:rFonts w:ascii="Symbol" w:hAnsi="Symbol" w:hint="default"/>
+      </w:rPr>
+    </w:lvl>
+    <w:lvl w:ilvl="1" w:tplc="08090003" w:tentative="1">
+      <w:start w:val="1"/>
+      <w:numFmt w:val="bullet"/>
+      <w:lvlText w:val="o"/>
+      <w:lvlJc w:val="left"/>
+      <w:pPr>
+        <w:ind w:left="1440" w:hanging="360"/>
+      </w:pPr>
+      <w:rPr>
+        <w:rFonts w:ascii="Courier New" w:hAnsi="Courier New" w:cs="Courier New" w:hint="default"/>
+      </w:rPr>
+    </w:lvl>
+    <w:lvl w:ilvl="2" w:tplc="08090005" w:tentative="1">
+      <w:start w:val="1"/>
+      <w:numFmt w:val="bullet"/>
+      <w:lvlText w:val=""/>
+      <w:lvlJc w:val="left"/>
+      <w:pPr>
+        <w:ind w:left="2160" w:hanging="360"/>
+      </w:pPr>
+      <w:rPr>
+        <w:rFonts w:ascii="Wingdings" w:hAnsi="Wingdings" w:hint="default"/>
+      </w:rPr>
+    </w:lvl>
+    <w:lvl w:ilvl="3" w:tplc="08090001" w:tentative="1">
+      <w:start w:val="1"/>
+      <w:numFmt w:val="bullet"/>
+      <w:lvlText w:val=""/>
+      <w:lvlJc w:val="left"/>
+      <w:pPr>
+        <w:ind w:left="2880" w:hanging="360"/>
+      </w:pPr>
+      <w:rPr>
+        <w:rFonts w:ascii="Symbol" w:hAnsi="Symbol" w:hint="default"/>
+      </w:rPr>
+    </w:lvl>
+    <w:lvl w:ilvl="4" w:tplc="08090003" w:tentative="1">
+      <w:start w:val="1"/>
+      <w:numFmt w:val="bullet"/>
+      <w:lvlText w:val="o"/>
+      <w:lvlJc w:val="left"/>
+      <w:pPr>
+        <w:ind w:left="3600" w:hanging="360"/>
+      </w:pPr>
+      <w:rPr>
+        <w:rFonts w:ascii="Courier New" w:hAnsi="Courier New" w:cs="Courier New" w:hint="default"/>
+      </w:rPr>
+    </w:lvl>
+    <w:lvl w:ilvl="5" w:tplc="08090005" w:tentative="1">
+      <w:start w:val="1"/>
+      <w:numFmt w:val="bullet"/>
+      <w:lvlText w:val=""/>
+      <w:lvlJc w:val="left"/>
+      <w:pPr>
+        <w:ind w:left="4320" w:hanging="360"/>
+      </w:pPr>
+      <w:rPr>
+        <w:rFonts w:ascii="Wingdings" w:hAnsi="Wingdings" w:hint="default"/>
+      </w:rPr>
+    </w:lvl>
+    <w:lvl w:ilvl="6" w:tplc="08090001" w:tentative="1">
+      <w:start w:val="1"/>
+      <w:numFmt w:val="bullet"/>
+      <w:lvlText w:val=""/>
+      <w:lvlJc w:val="left"/>
+      <w:pPr>
+        <w:ind w:left="5040" w:hanging="360"/>
+      </w:pPr>
+      <w:rPr>
+        <w:rFonts w:ascii="Symbol" w:hAnsi="Symbol" w:hint="default"/>
+      </w:rPr>
+    </w:lvl>
+    <w:lvl w:ilvl="7" w:tplc="08090003" w:tentative="1">
+      <w:start w:val="1"/>
+      <w:numFmt w:val="bullet"/>
+      <w:lvlText w:val="o"/>
+      <w:lvlJc w:val="left"/>
+      <w:pPr>
+        <w:ind w:left="5760" w:hanging="360"/>
+      </w:pPr>
+      <w:rPr>
+        <w:rFonts w:ascii="Courier New" w:hAnsi="Courier New" w:cs="Courier New" w:hint="default"/>
+      </w:rPr>
+    </w:lvl>
+    <w:lvl w:ilvl="8" w:tplc="08090005" w:tentative="1">
+      <w:start w:val="1"/>
+      <w:numFmt w:val="bullet"/>
+      <w:lvlText w:val=""/>
+      <w:lvlJc w:val="left"/>
+      <w:pPr>
+        <w:ind w:left="6480" w:hanging="360"/>
+      </w:pPr>
+      <w:rPr>
+        <w:rFonts w:ascii="Wingdings" w:hAnsi="Wingdings" w:hint="default"/>
+      </w:rPr>
+    </w:lvl>
+  </w:abstractNum>
+  <w:abstractNum w:abstractNumId="14" w15:restartNumberingAfterBreak="0">
     <w:nsid w:val="31DD2C45"/>
     <w:multiLevelType w:val="singleLevel"/>
     <w:tmpl w:val="04090001"/>
@@ -8775,7 +8863,7 @@
       </w:rPr>
     </w:lvl>
   </w:abstractNum>
-  <w:abstractNum w:abstractNumId="13" w15:restartNumberingAfterBreak="0">
+  <w:abstractNum w:abstractNumId="15" w15:restartNumberingAfterBreak="0">
     <w:nsid w:val="32FF0FDA"/>
     <w:multiLevelType w:val="hybridMultilevel"/>
     <w:tmpl w:val="977CE912"/>
@@ -8888,7 +8976,7 @@
       </w:rPr>
     </w:lvl>
   </w:abstractNum>
-  <w:abstractNum w:abstractNumId="14" w15:restartNumberingAfterBreak="0">
+  <w:abstractNum w:abstractNumId="16" w15:restartNumberingAfterBreak="0">
     <w:nsid w:val="341C4FD3"/>
     <w:multiLevelType w:val="singleLevel"/>
     <w:tmpl w:val="933CE026"/>
@@ -8909,7 +8997,7 @@
       </w:rPr>
     </w:lvl>
   </w:abstractNum>
-  <w:abstractNum w:abstractNumId="15" w15:restartNumberingAfterBreak="0">
+  <w:abstractNum w:abstractNumId="17" w15:restartNumberingAfterBreak="0">
     <w:nsid w:val="56CB7E0B"/>
     <w:multiLevelType w:val="hybridMultilevel"/>
     <w:tmpl w:val="E2E88F2A"/>
@@ -8998,7 +9086,7 @@
       </w:pPr>
     </w:lvl>
   </w:abstractNum>
-  <w:abstractNum w:abstractNumId="16" w15:restartNumberingAfterBreak="0">
+  <w:abstractNum w:abstractNumId="18" w15:restartNumberingAfterBreak="0">
     <w:nsid w:val="57C67CF8"/>
     <w:multiLevelType w:val="hybridMultilevel"/>
     <w:tmpl w:val="12CA4346"/>
@@ -9111,7 +9199,7 @@
       </w:rPr>
     </w:lvl>
   </w:abstractNum>
-  <w:abstractNum w:abstractNumId="17" w15:restartNumberingAfterBreak="0">
+  <w:abstractNum w:abstractNumId="19" w15:restartNumberingAfterBreak="0">
     <w:nsid w:val="5AEF50D5"/>
     <w:multiLevelType w:val="multilevel"/>
     <w:tmpl w:val="A6581F2C"/>
@@ -9224,7 +9312,7 @@
       </w:pPr>
     </w:lvl>
   </w:abstractNum>
-  <w:abstractNum w:abstractNumId="18" w15:restartNumberingAfterBreak="0">
+  <w:abstractNum w:abstractNumId="20" w15:restartNumberingAfterBreak="0">
     <w:nsid w:val="5F032F3F"/>
     <w:multiLevelType w:val="singleLevel"/>
     <w:tmpl w:val="20E8DED2"/>
@@ -9245,7 +9333,7 @@
       </w:rPr>
     </w:lvl>
   </w:abstractNum>
-  <w:abstractNum w:abstractNumId="19" w15:restartNumberingAfterBreak="0">
+  <w:abstractNum w:abstractNumId="21" w15:restartNumberingAfterBreak="0">
     <w:nsid w:val="5F657B16"/>
     <w:multiLevelType w:val="hybridMultilevel"/>
     <w:tmpl w:val="AF5021D2"/>
@@ -9361,7 +9449,7 @@
       </w:pPr>
     </w:lvl>
   </w:abstractNum>
-  <w:abstractNum w:abstractNumId="20" w15:restartNumberingAfterBreak="0">
+  <w:abstractNum w:abstractNumId="22" w15:restartNumberingAfterBreak="0">
     <w:nsid w:val="65581E91"/>
     <w:multiLevelType w:val="multilevel"/>
     <w:tmpl w:val="1E785D9E"/>
@@ -9503,7 +9591,7 @@
       </w:rPr>
     </w:lvl>
   </w:abstractNum>
-  <w:abstractNum w:abstractNumId="21" w15:restartNumberingAfterBreak="0">
+  <w:abstractNum w:abstractNumId="23" w15:restartNumberingAfterBreak="0">
     <w:nsid w:val="715C2D8E"/>
     <w:multiLevelType w:val="multilevel"/>
     <w:tmpl w:val="F7B815DC"/>
@@ -9652,7 +9740,7 @@
       </w:rPr>
     </w:lvl>
   </w:abstractNum>
-  <w:abstractNum w:abstractNumId="22" w15:restartNumberingAfterBreak="0">
+  <w:abstractNum w:abstractNumId="24" w15:restartNumberingAfterBreak="0">
     <w:nsid w:val="71CB49E8"/>
     <w:multiLevelType w:val="singleLevel"/>
     <w:tmpl w:val="E994608C"/>
@@ -9674,7 +9762,7 @@
       </w:rPr>
     </w:lvl>
   </w:abstractNum>
-  <w:abstractNum w:abstractNumId="23" w15:restartNumberingAfterBreak="0">
+  <w:abstractNum w:abstractNumId="25" w15:restartNumberingAfterBreak="0">
     <w:nsid w:val="75F2188F"/>
     <w:multiLevelType w:val="singleLevel"/>
     <w:tmpl w:val="757A4254"/>
@@ -9694,7 +9782,7 @@
       </w:rPr>
     </w:lvl>
   </w:abstractNum>
-  <w:abstractNum w:abstractNumId="24" w15:restartNumberingAfterBreak="0">
+  <w:abstractNum w:abstractNumId="26" w15:restartNumberingAfterBreak="0">
     <w:nsid w:val="7C213EFB"/>
     <w:multiLevelType w:val="hybridMultilevel"/>
     <w:tmpl w:val="AF4A49A6"/>
@@ -9808,28 +9896,28 @@
     </w:lvl>
   </w:abstractNum>
   <w:num w:numId="1">
-    <w:abstractNumId w:val="12"/>
+    <w:abstractNumId w:val="14"/>
   </w:num>
   <w:num w:numId="2">
-    <w:abstractNumId w:val="14"/>
+    <w:abstractNumId w:val="16"/>
   </w:num>
   <w:num w:numId="3">
+    <w:abstractNumId w:val="24"/>
+  </w:num>
+  <w:num w:numId="4">
+    <w:abstractNumId w:val="20"/>
+  </w:num>
+  <w:num w:numId="5">
+    <w:abstractNumId w:val="23"/>
+  </w:num>
+  <w:num w:numId="6">
+    <w:abstractNumId w:val="21"/>
+  </w:num>
+  <w:num w:numId="7">
     <w:abstractNumId w:val="22"/>
   </w:num>
-  <w:num w:numId="4">
-    <w:abstractNumId w:val="18"/>
-  </w:num>
-  <w:num w:numId="5">
-    <w:abstractNumId w:val="21"/>
-  </w:num>
-  <w:num w:numId="6">
-    <w:abstractNumId w:val="19"/>
-  </w:num>
-  <w:num w:numId="7">
-    <w:abstractNumId w:val="20"/>
-  </w:num>
   <w:num w:numId="8">
-    <w:abstractNumId w:val="23"/>
+    <w:abstractNumId w:val="25"/>
   </w:num>
   <w:num w:numId="9">
     <w:abstractNumId w:val="7"/>
@@ -9859,13 +9947,13 @@
     <w:abstractNumId w:val="0"/>
   </w:num>
   <w:num w:numId="18">
-    <w:abstractNumId w:val="17"/>
+    <w:abstractNumId w:val="19"/>
   </w:num>
   <w:num w:numId="19">
-    <w:abstractNumId w:val="16"/>
+    <w:abstractNumId w:val="18"/>
   </w:num>
   <w:num w:numId="20">
-    <w:abstractNumId w:val="15"/>
+    <w:abstractNumId w:val="17"/>
   </w:num>
   <w:num w:numId="21">
     <w:abstractNumId w:val="9"/>
@@ -9874,13 +9962,19 @@
     <w:abstractNumId w:val="11"/>
   </w:num>
   <w:num w:numId="23">
-    <w:abstractNumId w:val="24"/>
+    <w:abstractNumId w:val="26"/>
   </w:num>
   <w:num w:numId="24">
     <w:abstractNumId w:val="10"/>
   </w:num>
   <w:num w:numId="25">
+    <w:abstractNumId w:val="15"/>
+  </w:num>
+  <w:num w:numId="26">
     <w:abstractNumId w:val="13"/>
+  </w:num>
+  <w:num w:numId="27">
+    <w:abstractNumId w:val="12"/>
   </w:num>
   <w:numIdMacAtCleanup w:val="7"/>
 </w:numbering>
@@ -11293,14 +11387,17 @@
     <w:rsid w:val="002635FB"/>
     <w:rsid w:val="00273774"/>
     <w:rsid w:val="004010C6"/>
+    <w:rsid w:val="0048696F"/>
     <w:rsid w:val="00684A55"/>
     <w:rsid w:val="00867ED6"/>
     <w:rsid w:val="00880AFB"/>
     <w:rsid w:val="00901C48"/>
     <w:rsid w:val="00A158D5"/>
     <w:rsid w:val="00A84E0C"/>
+    <w:rsid w:val="00CA556E"/>
     <w:rsid w:val="00D24E4E"/>
     <w:rsid w:val="00F41447"/>
+    <w:rsid w:val="00F7335A"/>
   </w:rsids>
   <m:mathPr>
     <m:mathFont m:val="Cambria Math"/>
@@ -12087,7 +12184,7 @@
 </file>
 
 <file path=customXml/itemProps2.xml><?xml version="1.0" encoding="utf-8"?>
-<ds:datastoreItem xmlns:ds="http://schemas.openxmlformats.org/officeDocument/2006/customXml" ds:itemID="{7AE255BF-6320-4742-8F92-D30DEACFD83D}">
+<ds:datastoreItem xmlns:ds="http://schemas.openxmlformats.org/officeDocument/2006/customXml" ds:itemID="{EFFD69F5-0CBA-47EC-A11D-FF1D2D85D98C}">
   <ds:schemaRefs>
     <ds:schemaRef ds:uri="http://schemas.openxmlformats.org/officeDocument/2006/bibliography"/>
   </ds:schemaRefs>

</xml_diff>

<commit_message>
Verzeichnisse waren nicht aktuell: aktualisiert!
</commit_message>
<xml_diff>
--- a/Dokumentation/Pflichtenheft.docx
+++ b/Dokumentation/Pflichtenheft.docx
@@ -2,6 +2,7 @@
 <file path=word/document.xml><?xml version="1.0" encoding="utf-8"?>
 <w:document xmlns:wpc="http://schemas.microsoft.com/office/word/2010/wordprocessingCanvas" xmlns:cx="http://schemas.microsoft.com/office/drawing/2014/chartex" xmlns:cx1="http://schemas.microsoft.com/office/drawing/2015/9/8/chartex" xmlns:cx2="http://schemas.microsoft.com/office/drawing/2015/10/21/chartex" xmlns:cx3="http://schemas.microsoft.com/office/drawing/2016/5/9/chartex" xmlns:cx4="http://schemas.microsoft.com/office/drawing/2016/5/10/chartex" xmlns:cx5="http://schemas.microsoft.com/office/drawing/2016/5/11/chartex" xmlns:cx6="http://schemas.microsoft.com/office/drawing/2016/5/12/chartex" xmlns:cx7="http://schemas.microsoft.com/office/drawing/2016/5/13/chartex" xmlns:cx8="http://schemas.microsoft.com/office/drawing/2016/5/14/chartex" xmlns:mc="http://schemas.openxmlformats.org/markup-compatibility/2006" xmlns:aink="http://schemas.microsoft.com/office/drawing/2016/ink" xmlns:am3d="http://schemas.microsoft.com/office/drawing/2017/model3d" xmlns:o="urn:schemas-microsoft-com:office:office" xmlns:r="http://schemas.openxmlformats.org/officeDocument/2006/relationships" xmlns:m="http://schemas.openxmlformats.org/officeDocument/2006/math" xmlns:v="urn:schemas-microsoft-com:vml" xmlns:wp14="http://schemas.microsoft.com/office/word/2010/wordprocessingDrawing" xmlns:wp="http://schemas.openxmlformats.org/drawingml/2006/wordprocessingDrawing" xmlns:w10="urn:schemas-microsoft-com:office:word" xmlns:w="http://schemas.openxmlformats.org/wordprocessingml/2006/main" xmlns:w14="http://schemas.microsoft.com/office/word/2010/wordml" xmlns:w15="http://schemas.microsoft.com/office/word/2012/wordml" xmlns:w16cid="http://schemas.microsoft.com/office/word/2016/wordml/cid" xmlns:w16se="http://schemas.microsoft.com/office/word/2015/wordml/symex" xmlns:wpg="http://schemas.microsoft.com/office/word/2010/wordprocessingGroup" xmlns:wpi="http://schemas.microsoft.com/office/word/2010/wordprocessingInk" xmlns:wne="http://schemas.microsoft.com/office/word/2006/wordml" xmlns:wps="http://schemas.microsoft.com/office/word/2010/wordprocessingShape" mc:Ignorable="w14 w15 w16se w16cid wp14">
   <w:body>
+    <w:bookmarkStart w:id="0" w:name="_GoBack"/>
     <w:p>
       <w:pPr>
         <w:pStyle w:val="Titel"/>
@@ -13,8 +14,8 @@
       <w:r>
         <w:fldChar w:fldCharType="begin"/>
       </w:r>
-      <w:bookmarkStart w:id="0" w:name="_Ref67369140"/>
-      <w:bookmarkEnd w:id="0"/>
+      <w:bookmarkStart w:id="1" w:name="_Ref67369140"/>
+      <w:bookmarkEnd w:id="1"/>
       <w:r>
         <w:rPr>
           <w:lang w:val="de-DE"/>
@@ -79,6 +80,7 @@
           <w:dataBinding w:prefixMappings="xmlns:ns0='http://purl.org/dc/elements/1.1/' xmlns:ns1='http://schemas.openxmlformats.org/package/2006/metadata/core-properties' " w:xpath="/ns1:coreProperties[1]/ns0:title[1]" w:storeItemID="{6C3C8BC8-F283-45AE-878A-BAB7291924A1}"/>
           <w:text/>
         </w:sdtPr>
+        <w:sdtEndPr/>
         <w:sdtContent>
           <w:r>
             <w:rPr>
@@ -138,6 +140,7 @@
           <w:dataBinding w:prefixMappings="xmlns:ns0='http://purl.org/dc/elements/1.1/' xmlns:ns1='http://schemas.openxmlformats.org/package/2006/metadata/core-properties' " w:xpath="/ns1:coreProperties[1]/ns1:contentStatus[1]" w:storeItemID="{6C3C8BC8-F283-45AE-878A-BAB7291924A1}"/>
           <w:text/>
         </w:sdtPr>
+        <w:sdtEndPr/>
         <w:sdtContent>
           <w:r>
             <w:rPr>
@@ -184,6 +187,7 @@
           <w:dataBinding w:prefixMappings="xmlns:ns0='http://purl.org/dc/elements/1.1/' xmlns:ns1='http://schemas.openxmlformats.org/package/2006/metadata/core-properties' " w:xpath="/ns1:coreProperties[1]/ns0:creator[1]" w:storeItemID="{6C3C8BC8-F283-45AE-878A-BAB7291924A1}"/>
           <w:text/>
         </w:sdtPr>
+        <w:sdtEndPr/>
         <w:sdtContent>
           <w:r>
             <w:rPr>
@@ -862,8 +866,6 @@
               <w:br/>
               <w:t>überarbeitet, von Team abgesegnet &amp; unterschrieben</w:t>
             </w:r>
-            <w:bookmarkStart w:id="1" w:name="_GoBack"/>
-            <w:bookmarkEnd w:id="1"/>
           </w:p>
           <w:p>
             <w:pPr>
@@ -987,7 +989,7 @@
         <w:rPr>
           <w:noProof/>
         </w:rPr>
-        <w:instrText xml:space="preserve"> PAGEREF _Toc20673375 \h </w:instrText>
+        <w:instrText xml:space="preserve"> PAGEREF _Toc21462568 \h </w:instrText>
       </w:r>
       <w:r>
         <w:rPr>
@@ -1004,7 +1006,7 @@
         <w:rPr>
           <w:noProof/>
         </w:rPr>
-        <w:t>5</w:t>
+        <w:t>6</w:t>
       </w:r>
       <w:r>
         <w:rPr>
@@ -1068,7 +1070,7 @@
         <w:rPr>
           <w:noProof/>
         </w:rPr>
-        <w:instrText xml:space="preserve"> PAGEREF _Toc20673376 \h </w:instrText>
+        <w:instrText xml:space="preserve"> PAGEREF _Toc21462569 \h </w:instrText>
       </w:r>
       <w:r>
         <w:rPr>
@@ -1085,7 +1087,7 @@
         <w:rPr>
           <w:noProof/>
         </w:rPr>
-        <w:t>5</w:t>
+        <w:t>6</w:t>
       </w:r>
       <w:r>
         <w:rPr>
@@ -1149,7 +1151,7 @@
         <w:rPr>
           <w:noProof/>
         </w:rPr>
-        <w:instrText xml:space="preserve"> PAGEREF _Toc20673377 \h </w:instrText>
+        <w:instrText xml:space="preserve"> PAGEREF _Toc21462570 \h </w:instrText>
       </w:r>
       <w:r>
         <w:rPr>
@@ -1166,7 +1168,7 @@
         <w:rPr>
           <w:noProof/>
         </w:rPr>
-        <w:t>5</w:t>
+        <w:t>6</w:t>
       </w:r>
       <w:r>
         <w:rPr>
@@ -1230,7 +1232,7 @@
         <w:rPr>
           <w:noProof/>
         </w:rPr>
-        <w:instrText xml:space="preserve"> PAGEREF _Toc20673378 \h </w:instrText>
+        <w:instrText xml:space="preserve"> PAGEREF _Toc21462571 \h </w:instrText>
       </w:r>
       <w:r>
         <w:rPr>
@@ -1247,7 +1249,7 @@
         <w:rPr>
           <w:noProof/>
         </w:rPr>
-        <w:t>5</w:t>
+        <w:t>6</w:t>
       </w:r>
       <w:r>
         <w:rPr>
@@ -1311,7 +1313,7 @@
         <w:rPr>
           <w:noProof/>
         </w:rPr>
-        <w:instrText xml:space="preserve"> PAGEREF _Toc20673379 \h </w:instrText>
+        <w:instrText xml:space="preserve"> PAGEREF _Toc21462572 \h </w:instrText>
       </w:r>
       <w:r>
         <w:rPr>
@@ -1328,7 +1330,7 @@
         <w:rPr>
           <w:noProof/>
         </w:rPr>
-        <w:t>5</w:t>
+        <w:t>6</w:t>
       </w:r>
       <w:r>
         <w:rPr>
@@ -1394,7 +1396,7 @@
         <w:rPr>
           <w:noProof/>
         </w:rPr>
-        <w:instrText xml:space="preserve"> PAGEREF _Toc20673380 \h </w:instrText>
+        <w:instrText xml:space="preserve"> PAGEREF _Toc21462573 \h </w:instrText>
       </w:r>
       <w:r>
         <w:rPr>
@@ -1411,7 +1413,7 @@
         <w:rPr>
           <w:noProof/>
         </w:rPr>
-        <w:t>6</w:t>
+        <w:t>7</w:t>
       </w:r>
       <w:r>
         <w:rPr>
@@ -1475,7 +1477,7 @@
         <w:rPr>
           <w:noProof/>
         </w:rPr>
-        <w:instrText xml:space="preserve"> PAGEREF _Toc20673381 \h </w:instrText>
+        <w:instrText xml:space="preserve"> PAGEREF _Toc21462574 \h </w:instrText>
       </w:r>
       <w:r>
         <w:rPr>
@@ -1492,7 +1494,7 @@
         <w:rPr>
           <w:noProof/>
         </w:rPr>
-        <w:t>6</w:t>
+        <w:t>7</w:t>
       </w:r>
       <w:r>
         <w:rPr>
@@ -1556,7 +1558,7 @@
         <w:rPr>
           <w:noProof/>
         </w:rPr>
-        <w:instrText xml:space="preserve"> PAGEREF _Toc20673382 \h </w:instrText>
+        <w:instrText xml:space="preserve"> PAGEREF _Toc21462575 \h </w:instrText>
       </w:r>
       <w:r>
         <w:rPr>
@@ -1637,7 +1639,7 @@
         <w:rPr>
           <w:noProof/>
         </w:rPr>
-        <w:instrText xml:space="preserve"> PAGEREF _Toc20673383 \h </w:instrText>
+        <w:instrText xml:space="preserve"> PAGEREF _Toc21462576 \h </w:instrText>
       </w:r>
       <w:r>
         <w:rPr>
@@ -1654,7 +1656,7 @@
         <w:rPr>
           <w:noProof/>
         </w:rPr>
-        <w:t>7</w:t>
+        <w:t>8</w:t>
       </w:r>
       <w:r>
         <w:rPr>
@@ -1718,7 +1720,7 @@
         <w:rPr>
           <w:noProof/>
         </w:rPr>
-        <w:instrText xml:space="preserve"> PAGEREF _Toc20673384 \h </w:instrText>
+        <w:instrText xml:space="preserve"> PAGEREF _Toc21462577 \h </w:instrText>
       </w:r>
       <w:r>
         <w:rPr>
@@ -1735,7 +1737,7 @@
         <w:rPr>
           <w:noProof/>
         </w:rPr>
-        <w:t>7</w:t>
+        <w:t>8</w:t>
       </w:r>
       <w:r>
         <w:rPr>
@@ -1799,7 +1801,7 @@
         <w:rPr>
           <w:noProof/>
         </w:rPr>
-        <w:instrText xml:space="preserve"> PAGEREF _Toc20673385 \h </w:instrText>
+        <w:instrText xml:space="preserve"> PAGEREF _Toc21462578 \h </w:instrText>
       </w:r>
       <w:r>
         <w:rPr>
@@ -1816,7 +1818,7 @@
         <w:rPr>
           <w:noProof/>
         </w:rPr>
-        <w:t>7</w:t>
+        <w:t>8</w:t>
       </w:r>
       <w:r>
         <w:rPr>
@@ -1880,7 +1882,7 @@
         <w:rPr>
           <w:noProof/>
         </w:rPr>
-        <w:instrText xml:space="preserve"> PAGEREF _Toc20673386 \h </w:instrText>
+        <w:instrText xml:space="preserve"> PAGEREF _Toc21462579 \h </w:instrText>
       </w:r>
       <w:r>
         <w:rPr>
@@ -1897,7 +1899,7 @@
         <w:rPr>
           <w:noProof/>
         </w:rPr>
-        <w:t>7</w:t>
+        <w:t>8</w:t>
       </w:r>
       <w:r>
         <w:rPr>
@@ -1963,7 +1965,7 @@
         <w:rPr>
           <w:noProof/>
         </w:rPr>
-        <w:instrText xml:space="preserve"> PAGEREF _Toc20673387 \h </w:instrText>
+        <w:instrText xml:space="preserve"> PAGEREF _Toc21462580 \h </w:instrText>
       </w:r>
       <w:r>
         <w:rPr>
@@ -2044,7 +2046,250 @@
         <w:rPr>
           <w:noProof/>
         </w:rPr>
-        <w:instrText xml:space="preserve"> PAGEREF _Toc20673388 \h </w:instrText>
+        <w:instrText xml:space="preserve"> PAGEREF _Toc21462581 \h </w:instrText>
+      </w:r>
+      <w:r>
+        <w:rPr>
+          <w:noProof/>
+        </w:rPr>
+      </w:r>
+      <w:r>
+        <w:rPr>
+          <w:noProof/>
+        </w:rPr>
+        <w:fldChar w:fldCharType="separate"/>
+      </w:r>
+      <w:r>
+        <w:rPr>
+          <w:noProof/>
+        </w:rPr>
+        <w:t>9</w:t>
+      </w:r>
+      <w:r>
+        <w:rPr>
+          <w:noProof/>
+        </w:rPr>
+        <w:fldChar w:fldCharType="end"/>
+      </w:r>
+    </w:p>
+    <w:p>
+      <w:pPr>
+        <w:pStyle w:val="Verzeichnis2"/>
+        <w:tabs>
+          <w:tab w:val="left" w:pos="600"/>
+          <w:tab w:val="right" w:leader="dot" w:pos="9345"/>
+        </w:tabs>
+        <w:rPr>
+          <w:rFonts w:asciiTheme="minorHAnsi" w:eastAsiaTheme="minorEastAsia" w:hAnsiTheme="minorHAnsi" w:cstheme="minorBidi"/>
+          <w:b w:val="0"/>
+          <w:noProof/>
+          <w:sz w:val="22"/>
+          <w:szCs w:val="22"/>
+          <w:lang w:eastAsia="en-GB"/>
+        </w:rPr>
+      </w:pPr>
+      <w:r>
+        <w:rPr>
+          <w:noProof/>
+        </w:rPr>
+        <w:t>3.2</w:t>
+      </w:r>
+      <w:r>
+        <w:rPr>
+          <w:rFonts w:asciiTheme="minorHAnsi" w:eastAsiaTheme="minorEastAsia" w:hAnsiTheme="minorHAnsi" w:cstheme="minorBidi"/>
+          <w:b w:val="0"/>
+          <w:noProof/>
+          <w:sz w:val="22"/>
+          <w:szCs w:val="22"/>
+          <w:lang w:eastAsia="en-GB"/>
+        </w:rPr>
+        <w:tab/>
+      </w:r>
+      <w:r>
+        <w:rPr>
+          <w:noProof/>
+        </w:rPr>
+        <w:t>Benutzerschnittstellen</w:t>
+      </w:r>
+      <w:r>
+        <w:rPr>
+          <w:noProof/>
+        </w:rPr>
+        <w:tab/>
+      </w:r>
+      <w:r>
+        <w:rPr>
+          <w:noProof/>
+        </w:rPr>
+        <w:fldChar w:fldCharType="begin"/>
+      </w:r>
+      <w:r>
+        <w:rPr>
+          <w:noProof/>
+        </w:rPr>
+        <w:instrText xml:space="preserve"> PAGEREF _Toc21462582 \h </w:instrText>
+      </w:r>
+      <w:r>
+        <w:rPr>
+          <w:noProof/>
+        </w:rPr>
+      </w:r>
+      <w:r>
+        <w:rPr>
+          <w:noProof/>
+        </w:rPr>
+        <w:fldChar w:fldCharType="separate"/>
+      </w:r>
+      <w:r>
+        <w:rPr>
+          <w:noProof/>
+        </w:rPr>
+        <w:t>9</w:t>
+      </w:r>
+      <w:r>
+        <w:rPr>
+          <w:noProof/>
+        </w:rPr>
+        <w:fldChar w:fldCharType="end"/>
+      </w:r>
+    </w:p>
+    <w:p>
+      <w:pPr>
+        <w:pStyle w:val="Verzeichnis2"/>
+        <w:tabs>
+          <w:tab w:val="left" w:pos="600"/>
+          <w:tab w:val="right" w:leader="dot" w:pos="9345"/>
+        </w:tabs>
+        <w:rPr>
+          <w:rFonts w:asciiTheme="minorHAnsi" w:eastAsiaTheme="minorEastAsia" w:hAnsiTheme="minorHAnsi" w:cstheme="minorBidi"/>
+          <w:b w:val="0"/>
+          <w:noProof/>
+          <w:sz w:val="22"/>
+          <w:szCs w:val="22"/>
+          <w:lang w:eastAsia="en-GB"/>
+        </w:rPr>
+      </w:pPr>
+      <w:r>
+        <w:rPr>
+          <w:noProof/>
+        </w:rPr>
+        <w:t>3.3</w:t>
+      </w:r>
+      <w:r>
+        <w:rPr>
+          <w:rFonts w:asciiTheme="minorHAnsi" w:eastAsiaTheme="minorEastAsia" w:hAnsiTheme="minorHAnsi" w:cstheme="minorBidi"/>
+          <w:b w:val="0"/>
+          <w:noProof/>
+          <w:sz w:val="22"/>
+          <w:szCs w:val="22"/>
+          <w:lang w:eastAsia="en-GB"/>
+        </w:rPr>
+        <w:tab/>
+      </w:r>
+      <w:r>
+        <w:rPr>
+          <w:noProof/>
+        </w:rPr>
+        <w:t>Softwareschnittstellen</w:t>
+      </w:r>
+      <w:r>
+        <w:rPr>
+          <w:noProof/>
+        </w:rPr>
+        <w:tab/>
+      </w:r>
+      <w:r>
+        <w:rPr>
+          <w:noProof/>
+        </w:rPr>
+        <w:fldChar w:fldCharType="begin"/>
+      </w:r>
+      <w:r>
+        <w:rPr>
+          <w:noProof/>
+        </w:rPr>
+        <w:instrText xml:space="preserve"> PAGEREF _Toc21462583 \h </w:instrText>
+      </w:r>
+      <w:r>
+        <w:rPr>
+          <w:noProof/>
+        </w:rPr>
+      </w:r>
+      <w:r>
+        <w:rPr>
+          <w:noProof/>
+        </w:rPr>
+        <w:fldChar w:fldCharType="separate"/>
+      </w:r>
+      <w:r>
+        <w:rPr>
+          <w:noProof/>
+        </w:rPr>
+        <w:t>9</w:t>
+      </w:r>
+      <w:r>
+        <w:rPr>
+          <w:noProof/>
+        </w:rPr>
+        <w:fldChar w:fldCharType="end"/>
+      </w:r>
+    </w:p>
+    <w:p>
+      <w:pPr>
+        <w:pStyle w:val="Verzeichnis2"/>
+        <w:tabs>
+          <w:tab w:val="left" w:pos="600"/>
+          <w:tab w:val="right" w:leader="dot" w:pos="9345"/>
+        </w:tabs>
+        <w:rPr>
+          <w:rFonts w:asciiTheme="minorHAnsi" w:eastAsiaTheme="minorEastAsia" w:hAnsiTheme="minorHAnsi" w:cstheme="minorBidi"/>
+          <w:b w:val="0"/>
+          <w:noProof/>
+          <w:sz w:val="22"/>
+          <w:szCs w:val="22"/>
+          <w:lang w:eastAsia="en-GB"/>
+        </w:rPr>
+      </w:pPr>
+      <w:r>
+        <w:rPr>
+          <w:noProof/>
+        </w:rPr>
+        <w:t>3.4</w:t>
+      </w:r>
+      <w:r>
+        <w:rPr>
+          <w:rFonts w:asciiTheme="minorHAnsi" w:eastAsiaTheme="minorEastAsia" w:hAnsiTheme="minorHAnsi" w:cstheme="minorBidi"/>
+          <w:b w:val="0"/>
+          <w:noProof/>
+          <w:sz w:val="22"/>
+          <w:szCs w:val="22"/>
+          <w:lang w:eastAsia="en-GB"/>
+        </w:rPr>
+        <w:tab/>
+      </w:r>
+      <w:r>
+        <w:rPr>
+          <w:noProof/>
+        </w:rPr>
+        <w:t>Kommunikationsschnittstellen</w:t>
+      </w:r>
+      <w:r>
+        <w:rPr>
+          <w:noProof/>
+        </w:rPr>
+        <w:tab/>
+      </w:r>
+      <w:r>
+        <w:rPr>
+          <w:noProof/>
+        </w:rPr>
+        <w:fldChar w:fldCharType="begin"/>
+      </w:r>
+      <w:r>
+        <w:rPr>
+          <w:noProof/>
+        </w:rPr>
+        <w:instrText xml:space="preserve"> PAGEREF _Toc21462584 \h </w:instrText>
       </w:r>
       <w:r>
         <w:rPr>
@@ -2127,7 +2372,7 @@
         <w:rPr>
           <w:noProof/>
         </w:rPr>
-        <w:instrText xml:space="preserve"> PAGEREF _Toc20673389 \h </w:instrText>
+        <w:instrText xml:space="preserve"> PAGEREF _Toc21462585 \h </w:instrText>
       </w:r>
       <w:r>
         <w:rPr>
@@ -2144,7 +2389,7 @@
         <w:rPr>
           <w:noProof/>
         </w:rPr>
-        <w:t>11</w:t>
+        <w:t>10</w:t>
       </w:r>
       <w:r>
         <w:rPr>
@@ -2208,7 +2453,7 @@
         <w:rPr>
           <w:noProof/>
         </w:rPr>
-        <w:instrText xml:space="preserve"> PAGEREF _Toc20673390 \h </w:instrText>
+        <w:instrText xml:space="preserve"> PAGEREF _Toc21462586 \h </w:instrText>
       </w:r>
       <w:r>
         <w:rPr>
@@ -2225,7 +2470,7 @@
         <w:rPr>
           <w:noProof/>
         </w:rPr>
-        <w:t>11</w:t>
+        <w:t>10</w:t>
       </w:r>
       <w:r>
         <w:rPr>
@@ -2289,7 +2534,7 @@
         <w:rPr>
           <w:noProof/>
         </w:rPr>
-        <w:instrText xml:space="preserve"> PAGEREF _Toc20673391 \h </w:instrText>
+        <w:instrText xml:space="preserve"> PAGEREF _Toc21462587 \h </w:instrText>
       </w:r>
       <w:r>
         <w:rPr>
@@ -2306,7 +2551,7 @@
         <w:rPr>
           <w:noProof/>
         </w:rPr>
-        <w:t>11</w:t>
+        <w:t>10</w:t>
       </w:r>
       <w:r>
         <w:rPr>
@@ -2370,7 +2615,7 @@
         <w:rPr>
           <w:noProof/>
         </w:rPr>
-        <w:instrText xml:space="preserve"> PAGEREF _Toc20673392 \h </w:instrText>
+        <w:instrText xml:space="preserve"> PAGEREF _Toc21462588 \h </w:instrText>
       </w:r>
       <w:r>
         <w:rPr>
@@ -2387,7 +2632,7 @@
         <w:rPr>
           <w:noProof/>
         </w:rPr>
-        <w:t>11</w:t>
+        <w:t>10</w:t>
       </w:r>
       <w:r>
         <w:rPr>
@@ -2409,13 +2654,12 @@
           <w:noProof/>
           <w:sz w:val="22"/>
           <w:szCs w:val="22"/>
-          <w:lang w:val="en-GB" w:eastAsia="en-GB"/>
-        </w:rPr>
-      </w:pPr>
-      <w:r>
-        <w:rPr>
-          <w:noProof/>
-          <w:lang w:val="en-GB"/>
+          <w:lang w:eastAsia="en-GB"/>
+        </w:rPr>
+      </w:pPr>
+      <w:r>
+        <w:rPr>
+          <w:noProof/>
         </w:rPr>
         <w:t>4.4</w:t>
       </w:r>
@@ -2426,21 +2670,19 @@
           <w:noProof/>
           <w:sz w:val="22"/>
           <w:szCs w:val="22"/>
-          <w:lang w:val="en-GB" w:eastAsia="en-GB"/>
+          <w:lang w:eastAsia="en-GB"/>
         </w:rPr>
         <w:tab/>
       </w:r>
       <w:r>
         <w:rPr>
           <w:noProof/>
-          <w:lang w:val="en-GB"/>
-        </w:rPr>
-        <w:t>Use Case &lt;Use Case Name&gt;</w:t>
-      </w:r>
-      <w:r>
-        <w:rPr>
-          <w:noProof/>
-          <w:lang w:val="en-GB"/>
+        </w:rPr>
+        <w:t>Use Case “Kommunikation starten”</w:t>
+      </w:r>
+      <w:r>
+        <w:rPr>
+          <w:noProof/>
         </w:rPr>
         <w:tab/>
       </w:r>
@@ -2453,9 +2695,8 @@
       <w:r>
         <w:rPr>
           <w:noProof/>
-          <w:lang w:val="en-GB"/>
-        </w:rPr>
-        <w:instrText xml:space="preserve"> PAGEREF _Toc20673393 \h </w:instrText>
+        </w:rPr>
+        <w:instrText xml:space="preserve"> PAGEREF _Toc21462589 \h </w:instrText>
       </w:r>
       <w:r>
         <w:rPr>
@@ -2471,9 +2712,170 @@
       <w:r>
         <w:rPr>
           <w:noProof/>
-          <w:lang w:val="en-GB"/>
+        </w:rPr>
+        <w:t>11</w:t>
+      </w:r>
+      <w:r>
+        <w:rPr>
+          <w:noProof/>
+        </w:rPr>
+        <w:fldChar w:fldCharType="end"/>
+      </w:r>
+    </w:p>
+    <w:p>
+      <w:pPr>
+        <w:pStyle w:val="Verzeichnis2"/>
+        <w:tabs>
+          <w:tab w:val="left" w:pos="600"/>
+          <w:tab w:val="right" w:leader="dot" w:pos="9345"/>
+        </w:tabs>
+        <w:rPr>
+          <w:rFonts w:asciiTheme="minorHAnsi" w:eastAsiaTheme="minorEastAsia" w:hAnsiTheme="minorHAnsi" w:cstheme="minorBidi"/>
+          <w:b w:val="0"/>
+          <w:noProof/>
+          <w:sz w:val="22"/>
+          <w:szCs w:val="22"/>
+          <w:lang w:eastAsia="en-GB"/>
+        </w:rPr>
+      </w:pPr>
+      <w:r>
+        <w:rPr>
+          <w:noProof/>
+        </w:rPr>
+        <w:t>4.5</w:t>
+      </w:r>
+      <w:r>
+        <w:rPr>
+          <w:rFonts w:asciiTheme="minorHAnsi" w:eastAsiaTheme="minorEastAsia" w:hAnsiTheme="minorHAnsi" w:cstheme="minorBidi"/>
+          <w:b w:val="0"/>
+          <w:noProof/>
+          <w:sz w:val="22"/>
+          <w:szCs w:val="22"/>
+          <w:lang w:eastAsia="en-GB"/>
+        </w:rPr>
+        <w:tab/>
+      </w:r>
+      <w:r>
+        <w:rPr>
+          <w:noProof/>
+        </w:rPr>
+        <w:t>Use Case “Programm auswählen”</w:t>
+      </w:r>
+      <w:r>
+        <w:rPr>
+          <w:noProof/>
+        </w:rPr>
+        <w:tab/>
+      </w:r>
+      <w:r>
+        <w:rPr>
+          <w:noProof/>
+        </w:rPr>
+        <w:fldChar w:fldCharType="begin"/>
+      </w:r>
+      <w:r>
+        <w:rPr>
+          <w:noProof/>
+        </w:rPr>
+        <w:instrText xml:space="preserve"> PAGEREF _Toc21462590 \h </w:instrText>
+      </w:r>
+      <w:r>
+        <w:rPr>
+          <w:noProof/>
+        </w:rPr>
+      </w:r>
+      <w:r>
+        <w:rPr>
+          <w:noProof/>
+        </w:rPr>
+        <w:fldChar w:fldCharType="separate"/>
+      </w:r>
+      <w:r>
+        <w:rPr>
+          <w:noProof/>
         </w:rPr>
         <w:t>12</w:t>
+      </w:r>
+      <w:r>
+        <w:rPr>
+          <w:noProof/>
+        </w:rPr>
+        <w:fldChar w:fldCharType="end"/>
+      </w:r>
+    </w:p>
+    <w:p>
+      <w:pPr>
+        <w:pStyle w:val="Verzeichnis2"/>
+        <w:tabs>
+          <w:tab w:val="left" w:pos="600"/>
+          <w:tab w:val="right" w:leader="dot" w:pos="9345"/>
+        </w:tabs>
+        <w:rPr>
+          <w:rFonts w:asciiTheme="minorHAnsi" w:eastAsiaTheme="minorEastAsia" w:hAnsiTheme="minorHAnsi" w:cstheme="minorBidi"/>
+          <w:b w:val="0"/>
+          <w:noProof/>
+          <w:sz w:val="22"/>
+          <w:szCs w:val="22"/>
+          <w:lang w:eastAsia="en-GB"/>
+        </w:rPr>
+      </w:pPr>
+      <w:r>
+        <w:rPr>
+          <w:noProof/>
+        </w:rPr>
+        <w:t>4.6</w:t>
+      </w:r>
+      <w:r>
+        <w:rPr>
+          <w:rFonts w:asciiTheme="minorHAnsi" w:eastAsiaTheme="minorEastAsia" w:hAnsiTheme="minorHAnsi" w:cstheme="minorBidi"/>
+          <w:b w:val="0"/>
+          <w:noProof/>
+          <w:sz w:val="22"/>
+          <w:szCs w:val="22"/>
+          <w:lang w:eastAsia="en-GB"/>
+        </w:rPr>
+        <w:tab/>
+      </w:r>
+      <w:r>
+        <w:rPr>
+          <w:noProof/>
+        </w:rPr>
+        <w:t>Use Case “Programm selbst definieren”</w:t>
+      </w:r>
+      <w:r>
+        <w:rPr>
+          <w:noProof/>
+        </w:rPr>
+        <w:tab/>
+      </w:r>
+      <w:r>
+        <w:rPr>
+          <w:noProof/>
+        </w:rPr>
+        <w:fldChar w:fldCharType="begin"/>
+      </w:r>
+      <w:r>
+        <w:rPr>
+          <w:noProof/>
+        </w:rPr>
+        <w:instrText xml:space="preserve"> PAGEREF _Toc21462591 \h </w:instrText>
+      </w:r>
+      <w:r>
+        <w:rPr>
+          <w:noProof/>
+        </w:rPr>
+      </w:r>
+      <w:r>
+        <w:rPr>
+          <w:noProof/>
+        </w:rPr>
+        <w:fldChar w:fldCharType="separate"/>
+      </w:r>
+      <w:r>
+        <w:rPr>
+          <w:noProof/>
+        </w:rPr>
+        <w:t>13</w:t>
       </w:r>
       <w:r>
         <w:rPr>
@@ -2539,7 +2941,7 @@
         <w:rPr>
           <w:noProof/>
         </w:rPr>
-        <w:instrText xml:space="preserve"> PAGEREF _Toc20673394 \h </w:instrText>
+        <w:instrText xml:space="preserve"> PAGEREF _Toc21462592 \h </w:instrText>
       </w:r>
       <w:r>
         <w:rPr>
@@ -2556,7 +2958,7 @@
         <w:rPr>
           <w:noProof/>
         </w:rPr>
-        <w:t>16</w:t>
+        <w:t>14</w:t>
       </w:r>
       <w:r>
         <w:rPr>
@@ -2579,7 +2981,7 @@
           <w:noProof/>
           <w:sz w:val="22"/>
           <w:szCs w:val="22"/>
-          <w:lang w:eastAsia="en-GB"/>
+          <w:lang w:val="en-GB" w:eastAsia="en-GB"/>
         </w:rPr>
       </w:pPr>
       <w:r>
@@ -2596,7 +2998,7 @@
           <w:noProof/>
           <w:sz w:val="22"/>
           <w:szCs w:val="22"/>
-          <w:lang w:eastAsia="en-GB"/>
+          <w:lang w:val="en-GB" w:eastAsia="en-GB"/>
         </w:rPr>
         <w:tab/>
       </w:r>
@@ -2622,7 +3024,7 @@
         <w:rPr>
           <w:noProof/>
         </w:rPr>
-        <w:instrText xml:space="preserve"> PAGEREF _Toc20673395 \h </w:instrText>
+        <w:instrText xml:space="preserve"> PAGEREF _Toc21462593 \h </w:instrText>
       </w:r>
       <w:r>
         <w:rPr>
@@ -2639,7 +3041,7 @@
         <w:rPr>
           <w:noProof/>
         </w:rPr>
-        <w:t>17</w:t>
+        <w:t>15</w:t>
       </w:r>
       <w:r>
         <w:rPr>
@@ -2662,13 +3064,14 @@
           <w:noProof/>
           <w:sz w:val="22"/>
           <w:szCs w:val="22"/>
-          <w:lang w:eastAsia="en-GB"/>
-        </w:rPr>
-      </w:pPr>
-      <w:r>
-        <w:rPr>
-          <w:noProof/>
-        </w:rPr>
+          <w:lang w:val="en-GB" w:eastAsia="en-GB"/>
+        </w:rPr>
+      </w:pPr>
+      <w:r>
+        <w:rPr>
+          <w:noProof/>
+        </w:rPr>
+        <w:lastRenderedPageBreak/>
         <w:t>B</w:t>
       </w:r>
       <w:r>
@@ -2679,7 +3082,7 @@
           <w:noProof/>
           <w:sz w:val="22"/>
           <w:szCs w:val="22"/>
-          <w:lang w:eastAsia="en-GB"/>
+          <w:lang w:val="en-GB" w:eastAsia="en-GB"/>
         </w:rPr>
         <w:tab/>
       </w:r>
@@ -2705,7 +3108,7 @@
         <w:rPr>
           <w:noProof/>
         </w:rPr>
-        <w:instrText xml:space="preserve"> PAGEREF _Toc20673396 \h </w:instrText>
+        <w:instrText xml:space="preserve"> PAGEREF _Toc21462594 \h </w:instrText>
       </w:r>
       <w:r>
         <w:rPr>
@@ -2722,7 +3125,7 @@
         <w:rPr>
           <w:noProof/>
         </w:rPr>
-        <w:t>18</w:t>
+        <w:t>16</w:t>
       </w:r>
       <w:r>
         <w:rPr>
@@ -2745,7 +3148,7 @@
           <w:noProof/>
           <w:sz w:val="22"/>
           <w:szCs w:val="22"/>
-          <w:lang w:eastAsia="en-GB"/>
+          <w:lang w:val="en-GB" w:eastAsia="en-GB"/>
         </w:rPr>
       </w:pPr>
       <w:r>
@@ -2762,7 +3165,7 @@
           <w:noProof/>
           <w:sz w:val="22"/>
           <w:szCs w:val="22"/>
-          <w:lang w:eastAsia="en-GB"/>
+          <w:lang w:val="en-GB" w:eastAsia="en-GB"/>
         </w:rPr>
         <w:tab/>
       </w:r>
@@ -2788,7 +3191,7 @@
         <w:rPr>
           <w:noProof/>
         </w:rPr>
-        <w:instrText xml:space="preserve"> PAGEREF _Toc20673397 \h </w:instrText>
+        <w:instrText xml:space="preserve"> PAGEREF _Toc21462595 \h </w:instrText>
       </w:r>
       <w:r>
         <w:rPr>
@@ -2805,7 +3208,7 @@
         <w:rPr>
           <w:noProof/>
         </w:rPr>
-        <w:t>19</w:t>
+        <w:t>17</w:t>
       </w:r>
       <w:r>
         <w:rPr>
@@ -2895,7 +3298,7 @@
         </w:rPr>
         <w:fldChar w:fldCharType="separate"/>
       </w:r>
-      <w:hyperlink w:anchor="_Toc20952103" w:history="1">
+      <w:hyperlink w:anchor="_Toc21462596" w:history="1">
         <w:r>
           <w:rPr>
             <w:rStyle w:val="Hyperlink"/>
@@ -2922,79 +3325,7 @@
             <w:noProof/>
             <w:webHidden/>
           </w:rPr>
-          <w:instrText xml:space="preserve"> PAGEREF _Toc20952103 \h </w:instrText>
-        </w:r>
-        <w:r>
-          <w:rPr>
-            <w:noProof/>
-            <w:webHidden/>
-          </w:rPr>
-        </w:r>
-        <w:r>
-          <w:rPr>
-            <w:noProof/>
-            <w:webHidden/>
-          </w:rPr>
-          <w:fldChar w:fldCharType="separate"/>
-        </w:r>
-        <w:r>
-          <w:rPr>
-            <w:noProof/>
-            <w:webHidden/>
-          </w:rPr>
-          <w:t>5</w:t>
-        </w:r>
-        <w:r>
-          <w:rPr>
-            <w:noProof/>
-            <w:webHidden/>
-          </w:rPr>
-          <w:fldChar w:fldCharType="end"/>
-        </w:r>
-      </w:hyperlink>
-    </w:p>
-    <w:p>
-      <w:pPr>
-        <w:pStyle w:val="Abbildungsverzeichnis"/>
-        <w:tabs>
-          <w:tab w:val="right" w:leader="dot" w:pos="9345"/>
-        </w:tabs>
-        <w:rPr>
-          <w:rFonts w:asciiTheme="minorHAnsi" w:eastAsiaTheme="minorEastAsia" w:hAnsiTheme="minorHAnsi" w:cstheme="minorBidi"/>
-          <w:noProof/>
-          <w:sz w:val="22"/>
-          <w:szCs w:val="22"/>
-          <w:lang w:val="en-GB" w:eastAsia="en-GB"/>
-        </w:rPr>
-      </w:pPr>
-      <w:hyperlink w:anchor="_Toc20952104" w:history="1">
-        <w:r>
-          <w:rPr>
-            <w:rStyle w:val="Hyperlink"/>
-            <w:noProof/>
-          </w:rPr>
-          <w:t>Abbildung 2: Kontextdiagramm (Festlegung der Systemgrenze)</w:t>
-        </w:r>
-        <w:r>
-          <w:rPr>
-            <w:noProof/>
-            <w:webHidden/>
-          </w:rPr>
-          <w:tab/>
-        </w:r>
-        <w:r>
-          <w:rPr>
-            <w:noProof/>
-            <w:webHidden/>
-          </w:rPr>
-          <w:fldChar w:fldCharType="begin"/>
-        </w:r>
-        <w:r>
-          <w:rPr>
-            <w:noProof/>
-            <w:webHidden/>
-          </w:rPr>
-          <w:instrText xml:space="preserve"> PAGEREF _Toc20952104 \h </w:instrText>
+          <w:instrText xml:space="preserve"> PAGEREF _Toc21462596 \h </w:instrText>
         </w:r>
         <w:r>
           <w:rPr>
@@ -3039,7 +3370,79 @@
           <w:lang w:val="en-GB" w:eastAsia="en-GB"/>
         </w:rPr>
       </w:pPr>
-      <w:hyperlink w:anchor="_Toc20952105" w:history="1">
+      <w:hyperlink w:anchor="_Toc21462597" w:history="1">
+        <w:r>
+          <w:rPr>
+            <w:rStyle w:val="Hyperlink"/>
+            <w:noProof/>
+          </w:rPr>
+          <w:t>Abbildung 2: Kontextdiagramm (Festlegung der Systemgrenze)</w:t>
+        </w:r>
+        <w:r>
+          <w:rPr>
+            <w:noProof/>
+            <w:webHidden/>
+          </w:rPr>
+          <w:tab/>
+        </w:r>
+        <w:r>
+          <w:rPr>
+            <w:noProof/>
+            <w:webHidden/>
+          </w:rPr>
+          <w:fldChar w:fldCharType="begin"/>
+        </w:r>
+        <w:r>
+          <w:rPr>
+            <w:noProof/>
+            <w:webHidden/>
+          </w:rPr>
+          <w:instrText xml:space="preserve"> PAGEREF _Toc21462597 \h </w:instrText>
+        </w:r>
+        <w:r>
+          <w:rPr>
+            <w:noProof/>
+            <w:webHidden/>
+          </w:rPr>
+        </w:r>
+        <w:r>
+          <w:rPr>
+            <w:noProof/>
+            <w:webHidden/>
+          </w:rPr>
+          <w:fldChar w:fldCharType="separate"/>
+        </w:r>
+        <w:r>
+          <w:rPr>
+            <w:noProof/>
+            <w:webHidden/>
+          </w:rPr>
+          <w:t>7</w:t>
+        </w:r>
+        <w:r>
+          <w:rPr>
+            <w:noProof/>
+            <w:webHidden/>
+          </w:rPr>
+          <w:fldChar w:fldCharType="end"/>
+        </w:r>
+      </w:hyperlink>
+    </w:p>
+    <w:p>
+      <w:pPr>
+        <w:pStyle w:val="Abbildungsverzeichnis"/>
+        <w:tabs>
+          <w:tab w:val="right" w:leader="dot" w:pos="9345"/>
+        </w:tabs>
+        <w:rPr>
+          <w:rFonts w:asciiTheme="minorHAnsi" w:eastAsiaTheme="minorEastAsia" w:hAnsiTheme="minorHAnsi" w:cstheme="minorBidi"/>
+          <w:noProof/>
+          <w:sz w:val="22"/>
+          <w:szCs w:val="22"/>
+          <w:lang w:val="en-GB" w:eastAsia="en-GB"/>
+        </w:rPr>
+      </w:pPr>
+      <w:hyperlink w:anchor="_Toc21462598" w:history="1">
         <w:r>
           <w:rPr>
             <w:rStyle w:val="Hyperlink"/>
@@ -3066,7 +3469,7 @@
             <w:noProof/>
             <w:webHidden/>
           </w:rPr>
-          <w:instrText xml:space="preserve"> PAGEREF _Toc20952105 \h </w:instrText>
+          <w:instrText xml:space="preserve"> PAGEREF _Toc21462598 \h </w:instrText>
         </w:r>
         <w:r>
           <w:rPr>
@@ -3099,6 +3502,38 @@
     </w:p>
     <w:p>
       <w:pPr>
+        <w:pStyle w:val="Untertitel"/>
+        <w:jc w:val="center"/>
+        <w:rPr>
+          <w:lang w:val="de-DE"/>
+        </w:rPr>
+      </w:pPr>
+      <w:r>
+        <w:rPr>
+          <w:lang w:val="de-DE"/>
+        </w:rPr>
+        <w:fldChar w:fldCharType="end"/>
+      </w:r>
+    </w:p>
+    <w:p>
+      <w:pPr>
+        <w:pStyle w:val="Untertitel"/>
+        <w:jc w:val="center"/>
+        <w:rPr>
+          <w:rFonts w:asciiTheme="majorHAnsi" w:hAnsiTheme="majorHAnsi"/>
+          <w:lang w:val="de-CH"/>
+        </w:rPr>
+      </w:pPr>
+      <w:r>
+        <w:rPr>
+          <w:rFonts w:asciiTheme="majorHAnsi" w:hAnsiTheme="majorHAnsi"/>
+          <w:lang w:val="de-CH"/>
+        </w:rPr>
+        <w:t>Tabellenverzeichnis</w:t>
+      </w:r>
+    </w:p>
+    <w:p>
+      <w:pPr>
         <w:pStyle w:val="Abbildungsverzeichnis"/>
         <w:tabs>
           <w:tab w:val="right" w:leader="dot" w:pos="9345"/>
@@ -3111,126 +3546,22 @@
           <w:lang w:val="en-GB" w:eastAsia="en-GB"/>
         </w:rPr>
       </w:pPr>
-      <w:hyperlink w:anchor="_Toc20952106" w:history="1">
-        <w:r>
-          <w:rPr>
-            <w:rStyle w:val="Hyperlink"/>
-            <w:noProof/>
-          </w:rPr>
-          <w:t>Abbildung 4: Softwareaufbau</w:t>
-        </w:r>
-        <w:r>
-          <w:rPr>
-            <w:noProof/>
-            <w:webHidden/>
-          </w:rPr>
-          <w:tab/>
-        </w:r>
-        <w:r>
-          <w:rPr>
-            <w:noProof/>
-            <w:webHidden/>
-          </w:rPr>
-          <w:fldChar w:fldCharType="begin"/>
-        </w:r>
-        <w:r>
-          <w:rPr>
-            <w:noProof/>
-            <w:webHidden/>
-          </w:rPr>
-          <w:instrText xml:space="preserve"> PAGEREF _Toc20952106 \h </w:instrText>
-        </w:r>
-        <w:r>
-          <w:rPr>
-            <w:noProof/>
-            <w:webHidden/>
-          </w:rPr>
-        </w:r>
-        <w:r>
-          <w:rPr>
-            <w:noProof/>
-            <w:webHidden/>
-          </w:rPr>
-          <w:fldChar w:fldCharType="separate"/>
-        </w:r>
-        <w:r>
-          <w:rPr>
-            <w:noProof/>
-            <w:webHidden/>
-          </w:rPr>
-          <w:t>9</w:t>
-        </w:r>
-        <w:r>
-          <w:rPr>
-            <w:noProof/>
-            <w:webHidden/>
-          </w:rPr>
-          <w:fldChar w:fldCharType="end"/>
-        </w:r>
-      </w:hyperlink>
-    </w:p>
-    <w:p>
-      <w:pPr>
-        <w:pStyle w:val="Untertitel"/>
-        <w:jc w:val="center"/>
+      <w:r>
         <w:rPr>
           <w:lang w:val="de-DE"/>
         </w:rPr>
-      </w:pPr>
+        <w:fldChar w:fldCharType="begin"/>
+      </w:r>
+      <w:r>
+        <w:instrText xml:space="preserve"> TOC \h \z \c "Tabelle" </w:instrText>
+      </w:r>
       <w:r>
         <w:rPr>
           <w:lang w:val="de-DE"/>
         </w:rPr>
-        <w:fldChar w:fldCharType="end"/>
-      </w:r>
-    </w:p>
-    <w:p>
-      <w:pPr>
-        <w:pStyle w:val="Untertitel"/>
-        <w:jc w:val="center"/>
-        <w:rPr>
-          <w:rFonts w:asciiTheme="majorHAnsi" w:hAnsiTheme="majorHAnsi"/>
-          <w:lang w:val="de-CH"/>
-        </w:rPr>
-      </w:pPr>
-      <w:r>
-        <w:rPr>
-          <w:rFonts w:asciiTheme="majorHAnsi" w:hAnsiTheme="majorHAnsi"/>
-          <w:lang w:val="de-CH"/>
-        </w:rPr>
-        <w:t>Tabellenverzeichnis</w:t>
-      </w:r>
-    </w:p>
-    <w:p>
-      <w:pPr>
-        <w:pStyle w:val="Abbildungsverzeichnis"/>
-        <w:tabs>
-          <w:tab w:val="right" w:leader="dot" w:pos="9345"/>
-        </w:tabs>
-        <w:rPr>
-          <w:rFonts w:asciiTheme="minorHAnsi" w:eastAsiaTheme="minorEastAsia" w:hAnsiTheme="minorHAnsi" w:cstheme="minorBidi"/>
-          <w:noProof/>
-          <w:sz w:val="22"/>
-          <w:szCs w:val="22"/>
-          <w:lang w:val="en-GB" w:eastAsia="en-GB"/>
-        </w:rPr>
-      </w:pPr>
-      <w:r>
-        <w:rPr>
-          <w:lang w:val="de-DE"/>
-        </w:rPr>
-        <w:fldChar w:fldCharType="begin"/>
-      </w:r>
-      <w:r>
-        <w:instrText xml:space="preserve"> TOC \h \z \c "Tabelle" </w:instrText>
-      </w:r>
-      <w:r>
-        <w:rPr>
-          <w:lang w:val="de-DE"/>
-        </w:rPr>
         <w:fldChar w:fldCharType="separate"/>
       </w:r>
-      <w:hyperlink w:anchor="_Toc20952342" w:history="1">
+      <w:hyperlink w:anchor="_Toc21462599" w:history="1">
         <w:r>
           <w:rPr>
             <w:rStyle w:val="Hyperlink"/>
@@ -3257,7 +3588,7 @@
             <w:noProof/>
             <w:webHidden/>
           </w:rPr>
-          <w:instrText xml:space="preserve"> PAGEREF _Toc20952342 \h </w:instrText>
+          <w:instrText xml:space="preserve"> PAGEREF _Toc21462599 \h </w:instrText>
         </w:r>
         <w:r>
           <w:rPr>
@@ -3277,7 +3608,7 @@
             <w:noProof/>
             <w:webHidden/>
           </w:rPr>
-          <w:t>9</w:t>
+          <w:t>10</w:t>
         </w:r>
         <w:r>
           <w:rPr>
@@ -3302,7 +3633,7 @@
           <w:lang w:val="en-GB" w:eastAsia="en-GB"/>
         </w:rPr>
       </w:pPr>
-      <w:hyperlink w:anchor="_Toc20952343" w:history="1">
+      <w:hyperlink w:anchor="_Toc21462600" w:history="1">
         <w:r>
           <w:rPr>
             <w:rStyle w:val="Hyperlink"/>
@@ -3329,7 +3660,7 @@
             <w:noProof/>
             <w:webHidden/>
           </w:rPr>
-          <w:instrText xml:space="preserve"> PAGEREF _Toc20952343 \h </w:instrText>
+          <w:instrText xml:space="preserve"> PAGEREF _Toc21462600 \h </w:instrText>
         </w:r>
         <w:r>
           <w:rPr>
@@ -3349,7 +3680,7 @@
             <w:noProof/>
             <w:webHidden/>
           </w:rPr>
-          <w:t>9</w:t>
+          <w:t>10</w:t>
         </w:r>
         <w:r>
           <w:rPr>
@@ -3388,7 +3719,7 @@
         <w:pStyle w:val="berschrift1"/>
       </w:pPr>
       <w:bookmarkStart w:id="4" w:name="_Ref20670613"/>
-      <w:bookmarkStart w:id="5" w:name="_Toc20673375"/>
+      <w:bookmarkStart w:id="5" w:name="_Toc21462568"/>
       <w:r>
         <w:lastRenderedPageBreak/>
         <w:t>Einleitung</w:t>
@@ -3401,7 +3732,7 @@
       <w:pPr>
         <w:pStyle w:val="berschrift2"/>
       </w:pPr>
-      <w:bookmarkStart w:id="6" w:name="_Toc20673376"/>
+      <w:bookmarkStart w:id="6" w:name="_Toc21462569"/>
       <w:r>
         <w:t>Zweck</w:t>
       </w:r>
@@ -3690,7 +4021,7 @@
       <w:pPr>
         <w:pStyle w:val="berschrift2"/>
       </w:pPr>
-      <w:bookmarkStart w:id="8" w:name="_Toc20673377"/>
+      <w:bookmarkStart w:id="8" w:name="_Toc21462570"/>
       <w:r>
         <w:t>Pro</w:t>
       </w:r>
@@ -3786,6 +4117,17 @@
       </w:r>
       <w:r>
         <w:instrText xml:space="preserve"> REF _Ref526864032 \h </w:instrText>
+      </w:r>
+      <w:r>
+        <w:fldChar w:fldCharType="separate"/>
+      </w:r>
+      <w:r>
+        <w:rPr>
+          <w:b/>
+          <w:bCs/>
+          <w:lang w:val="de-DE"/>
+        </w:rPr>
+        <w:t>Fehler! Verweisquelle konnte nicht gefunden werden.</w:t>
       </w:r>
       <w:r>
         <w:fldChar w:fldCharType="end"/>
@@ -3867,18 +4209,31 @@
         <w:pStyle w:val="Beschriftung"/>
       </w:pPr>
       <w:bookmarkStart w:id="9" w:name="_Ref21009690"/>
-      <w:bookmarkStart w:id="10" w:name="_Toc20952103"/>
+      <w:bookmarkStart w:id="10" w:name="_Toc21462596"/>
       <w:r>
         <w:t xml:space="preserve">Abbildung </w:t>
       </w:r>
-      <w:fldSimple w:instr=" SEQ Abbildung \* ARABIC ">
-        <w:r>
-          <w:rPr>
-            <w:noProof/>
-          </w:rPr>
-          <w:t>1</w:t>
-        </w:r>
-      </w:fldSimple>
+      <w:r>
+        <w:fldChar w:fldCharType="begin"/>
+      </w:r>
+      <w:r>
+        <w:instrText xml:space="preserve"> SEQ Abbildung \* ARABIC </w:instrText>
+      </w:r>
+      <w:r>
+        <w:fldChar w:fldCharType="separate"/>
+      </w:r>
+      <w:r>
+        <w:rPr>
+          <w:noProof/>
+        </w:rPr>
+        <w:t>1</w:t>
+      </w:r>
+      <w:r>
+        <w:rPr>
+          <w:noProof/>
+        </w:rPr>
+        <w:fldChar w:fldCharType="end"/>
+      </w:r>
       <w:bookmarkEnd w:id="9"/>
       <w:r>
         <w:t>:</w:t>
@@ -3901,7 +4256,7 @@
         <w:pStyle w:val="berschrift2"/>
       </w:pPr>
       <w:bookmarkStart w:id="11" w:name="_Toc28098625"/>
-      <w:bookmarkStart w:id="12" w:name="_Toc20673378"/>
+      <w:bookmarkStart w:id="12" w:name="_Toc21462571"/>
       <w:r>
         <w:t>Definitionen, Akronyme und Abkürzungen</w:t>
       </w:r>
@@ -4028,7 +4383,7 @@
         <w:pStyle w:val="berschrift2"/>
       </w:pPr>
       <w:bookmarkStart w:id="13" w:name="_Toc28098626"/>
-      <w:bookmarkStart w:id="14" w:name="_Toc20673379"/>
+      <w:bookmarkStart w:id="14" w:name="_Toc21462572"/>
       <w:r>
         <w:t>Referenzen</w:t>
       </w:r>
@@ -4098,7 +4453,7 @@
         <w:rPr>
           <w:noProof/>
         </w:rPr>
-        <w:t>17</w:t>
+        <w:t>15</w:t>
       </w:r>
       <w:r>
         <w:rPr>
@@ -4119,14 +4474,14 @@
       <w:pPr>
         <w:pStyle w:val="berschrift1"/>
       </w:pPr>
-      <w:bookmarkStart w:id="15" w:name="_Toc20673380"/>
-      <w:bookmarkStart w:id="16" w:name="_Toc28098627"/>
+      <w:bookmarkStart w:id="15" w:name="_Toc28098627"/>
+      <w:bookmarkStart w:id="16" w:name="_Toc21462573"/>
       <w:bookmarkEnd w:id="3"/>
       <w:r>
         <w:lastRenderedPageBreak/>
         <w:t>Allgemeine Beschreibung</w:t>
       </w:r>
-      <w:bookmarkEnd w:id="15"/>
+      <w:bookmarkEnd w:id="16"/>
     </w:p>
     <w:p>
       <w:pPr>
@@ -4150,7 +4505,7 @@
       </w:pPr>
       <w:bookmarkStart w:id="17" w:name="_Ref367954635"/>
       <w:bookmarkStart w:id="18" w:name="_Ref367954640"/>
-      <w:bookmarkStart w:id="19" w:name="_Toc20673381"/>
+      <w:bookmarkStart w:id="19" w:name="_Toc21462574"/>
       <w:r>
         <w:t>Systemü</w:t>
       </w:r>
@@ -4232,18 +4587,31 @@
       </w:pPr>
       <w:bookmarkStart w:id="20" w:name="_Ref20681155"/>
       <w:bookmarkStart w:id="21" w:name="_Ref20681164"/>
-      <w:bookmarkStart w:id="22" w:name="_Toc20952104"/>
+      <w:bookmarkStart w:id="22" w:name="_Toc21462597"/>
       <w:r>
         <w:t xml:space="preserve">Abbildung </w:t>
       </w:r>
-      <w:fldSimple w:instr=" SEQ Abbildung \* ARABIC ">
-        <w:r>
-          <w:rPr>
-            <w:noProof/>
-          </w:rPr>
-          <w:t>2</w:t>
-        </w:r>
-      </w:fldSimple>
+      <w:r>
+        <w:fldChar w:fldCharType="begin"/>
+      </w:r>
+      <w:r>
+        <w:instrText xml:space="preserve"> SEQ Abbildung \* ARABIC </w:instrText>
+      </w:r>
+      <w:r>
+        <w:fldChar w:fldCharType="separate"/>
+      </w:r>
+      <w:r>
+        <w:rPr>
+          <w:noProof/>
+        </w:rPr>
+        <w:t>2</w:t>
+      </w:r>
+      <w:r>
+        <w:rPr>
+          <w:noProof/>
+        </w:rPr>
+        <w:fldChar w:fldCharType="end"/>
+      </w:r>
       <w:bookmarkEnd w:id="20"/>
       <w:r>
         <w:t>: Kontextdiagramm (Festlegung der Systemgrenze)</w:t>
@@ -4258,11 +4626,21 @@
       <w:r>
         <w:t xml:space="preserve">Der </w:t>
       </w:r>
-      <w:fldSimple w:instr=" TITLE   \* MERGEFORMAT ">
-        <w:r>
-          <w:t>LED-Cube</w:t>
-        </w:r>
-      </w:fldSimple>
+      <w:r>
+        <w:fldChar w:fldCharType="begin"/>
+      </w:r>
+      <w:r>
+        <w:instrText xml:space="preserve"> TITLE   \* MERGEFORMAT </w:instrText>
+      </w:r>
+      <w:r>
+        <w:fldChar w:fldCharType="separate"/>
+      </w:r>
+      <w:r>
+        <w:t>LED-Cube</w:t>
+      </w:r>
+      <w:r>
+        <w:fldChar w:fldCharType="end"/>
+      </w:r>
       <w:r>
         <w:t xml:space="preserve"> ist die Steuerung</w:t>
       </w:r>
@@ -4484,7 +4862,7 @@
       <w:pPr>
         <w:pStyle w:val="berschrift2"/>
       </w:pPr>
-      <w:bookmarkStart w:id="23" w:name="_Toc20673382"/>
+      <w:bookmarkStart w:id="23" w:name="_Toc21462575"/>
       <w:r>
         <w:t>Produktfunktionen</w:t>
       </w:r>
@@ -4530,7 +4908,7 @@
       <w:pPr>
         <w:pStyle w:val="berschrift2"/>
       </w:pPr>
-      <w:bookmarkStart w:id="24" w:name="_Toc20673383"/>
+      <w:bookmarkStart w:id="24" w:name="_Toc21462576"/>
       <w:r>
         <w:lastRenderedPageBreak/>
         <w:t>Benutzereigenschaften</w:t>
@@ -4547,7 +4925,7 @@
       <w:pPr>
         <w:pStyle w:val="berschrift2"/>
       </w:pPr>
-      <w:bookmarkStart w:id="25" w:name="_Toc20673384"/>
+      <w:bookmarkStart w:id="25" w:name="_Toc21462577"/>
       <w:r>
         <w:t>Einschränkungen</w:t>
       </w:r>
@@ -4582,7 +4960,7 @@
       <w:pPr>
         <w:pStyle w:val="berschrift2"/>
       </w:pPr>
-      <w:bookmarkStart w:id="26" w:name="_Toc20673385"/>
+      <w:bookmarkStart w:id="26" w:name="_Toc21462578"/>
       <w:r>
         <w:t>Annahmen und Abhängigkeiten</w:t>
       </w:r>
@@ -4608,7 +4986,7 @@
       <w:pPr>
         <w:pStyle w:val="berschrift2"/>
       </w:pPr>
-      <w:bookmarkStart w:id="27" w:name="_Toc20673386"/>
+      <w:bookmarkStart w:id="27" w:name="_Toc21462579"/>
       <w:r>
         <w:t>Priorisierung der Anforderungen</w:t>
       </w:r>
@@ -4684,7 +5062,7 @@
       <w:pPr>
         <w:pStyle w:val="berschrift1"/>
       </w:pPr>
-      <w:bookmarkStart w:id="28" w:name="_Toc20673387"/>
+      <w:bookmarkStart w:id="28" w:name="_Toc21462580"/>
       <w:r>
         <w:lastRenderedPageBreak/>
         <w:t xml:space="preserve">Externe </w:t>
@@ -4698,9 +5076,11 @@
       <w:pPr>
         <w:pStyle w:val="berschrift2"/>
       </w:pPr>
+      <w:bookmarkStart w:id="29" w:name="_Toc21462581"/>
       <w:r>
         <w:t>Hardwareschnittstellen</w:t>
       </w:r>
+      <w:bookmarkEnd w:id="29"/>
     </w:p>
     <w:p>
       <w:pPr>
@@ -4832,22 +5212,35 @@
       <w:pPr>
         <w:pStyle w:val="Beschriftung"/>
       </w:pPr>
-      <w:bookmarkStart w:id="29" w:name="_Toc20952105"/>
+      <w:bookmarkStart w:id="30" w:name="_Toc21462598"/>
       <w:r>
         <w:t xml:space="preserve">Abbildung </w:t>
       </w:r>
-      <w:fldSimple w:instr=" SEQ Abbildung \* ARABIC ">
-        <w:r>
-          <w:rPr>
-            <w:noProof/>
-          </w:rPr>
-          <w:t>3</w:t>
-        </w:r>
-      </w:fldSimple>
+      <w:r>
+        <w:fldChar w:fldCharType="begin"/>
+      </w:r>
+      <w:r>
+        <w:instrText xml:space="preserve"> SEQ Abbildung \* ARABIC </w:instrText>
+      </w:r>
+      <w:r>
+        <w:fldChar w:fldCharType="separate"/>
+      </w:r>
+      <w:r>
+        <w:rPr>
+          <w:noProof/>
+        </w:rPr>
+        <w:t>3</w:t>
+      </w:r>
+      <w:r>
+        <w:rPr>
+          <w:noProof/>
+        </w:rPr>
+        <w:fldChar w:fldCharType="end"/>
+      </w:r>
       <w:r>
         <w:t>: Hardwareschnittstellen</w:t>
       </w:r>
-      <w:bookmarkEnd w:id="29"/>
+      <w:bookmarkEnd w:id="30"/>
     </w:p>
     <w:p>
       <w:pPr>
@@ -4858,11 +5251,11 @@
       <w:pPr>
         <w:pStyle w:val="berschrift2"/>
       </w:pPr>
-      <w:bookmarkStart w:id="30" w:name="_Toc20673388"/>
+      <w:bookmarkStart w:id="31" w:name="_Toc21462582"/>
       <w:r>
         <w:t>Benutzerschnittstellen</w:t>
       </w:r>
-      <w:bookmarkEnd w:id="30"/>
+      <w:bookmarkEnd w:id="31"/>
     </w:p>
     <w:p>
       <w:pPr>
@@ -4881,9 +5274,11 @@
       <w:pPr>
         <w:pStyle w:val="berschrift2"/>
       </w:pPr>
+      <w:bookmarkStart w:id="32" w:name="_Toc21462583"/>
       <w:r>
         <w:t>Softwareschnittstellen</w:t>
       </w:r>
+      <w:bookmarkEnd w:id="32"/>
     </w:p>
     <w:p>
       <w:pPr>
@@ -4902,9 +5297,11 @@
       <w:pPr>
         <w:pStyle w:val="berschrift2"/>
       </w:pPr>
+      <w:bookmarkStart w:id="33" w:name="_Toc21462584"/>
       <w:r>
         <w:t>Kommunikationsschnittstellen</w:t>
       </w:r>
+      <w:bookmarkEnd w:id="33"/>
     </w:p>
     <w:p>
       <w:pPr>
@@ -4923,22 +5320,22 @@
       <w:pPr>
         <w:pStyle w:val="berschrift1"/>
       </w:pPr>
-      <w:bookmarkStart w:id="31" w:name="_Toc20673389"/>
+      <w:bookmarkStart w:id="34" w:name="_Toc21462585"/>
       <w:r>
         <w:lastRenderedPageBreak/>
         <w:t>Funktionale Anforderungen</w:t>
       </w:r>
-      <w:bookmarkEnd w:id="31"/>
+      <w:bookmarkEnd w:id="34"/>
     </w:p>
     <w:p>
       <w:pPr>
         <w:pStyle w:val="berschrift2"/>
       </w:pPr>
-      <w:bookmarkStart w:id="32" w:name="_Toc20673390"/>
+      <w:bookmarkStart w:id="35" w:name="_Toc21462586"/>
       <w:r>
         <w:t>Überblick über die Systemfunktionen</w:t>
       </w:r>
-      <w:bookmarkEnd w:id="32"/>
+      <w:bookmarkEnd w:id="35"/>
     </w:p>
     <w:p>
       <w:r>
@@ -4981,7 +5378,7 @@
         <w:rPr>
           <w:noProof/>
         </w:rPr>
-        <w:t>6</w:t>
+        <w:t>7</w:t>
       </w:r>
       <w:r>
         <w:fldChar w:fldCharType="end"/>
@@ -4995,11 +5392,11 @@
       <w:pPr>
         <w:pStyle w:val="berschrift2"/>
       </w:pPr>
-      <w:bookmarkStart w:id="33" w:name="_Toc20673391"/>
+      <w:bookmarkStart w:id="36" w:name="_Toc21462587"/>
       <w:r>
         <w:t>Actors</w:t>
       </w:r>
-      <w:bookmarkEnd w:id="33"/>
+      <w:bookmarkEnd w:id="36"/>
     </w:p>
     <w:p>
       <w:pPr>
@@ -5012,22 +5409,35 @@
         <w:keepNext/>
         <w:ind w:left="0"/>
       </w:pPr>
-      <w:bookmarkStart w:id="34" w:name="_Toc20952342"/>
+      <w:bookmarkStart w:id="37" w:name="_Toc21462599"/>
       <w:r>
         <w:t xml:space="preserve">Tabelle </w:t>
       </w:r>
-      <w:fldSimple w:instr=" SEQ Tabelle \* ARABIC ">
-        <w:r>
-          <w:rPr>
-            <w:noProof/>
-          </w:rPr>
-          <w:t>1</w:t>
-        </w:r>
-      </w:fldSimple>
+      <w:r>
+        <w:fldChar w:fldCharType="begin"/>
+      </w:r>
+      <w:r>
+        <w:instrText xml:space="preserve"> SEQ Tabelle \* ARABIC </w:instrText>
+      </w:r>
+      <w:r>
+        <w:fldChar w:fldCharType="separate"/>
+      </w:r>
+      <w:r>
+        <w:rPr>
+          <w:noProof/>
+        </w:rPr>
+        <w:t>1</w:t>
+      </w:r>
+      <w:r>
+        <w:rPr>
+          <w:noProof/>
+        </w:rPr>
+        <w:fldChar w:fldCharType="end"/>
+      </w:r>
       <w:r>
         <w:t>: Actors-Liste</w:t>
       </w:r>
-      <w:bookmarkEnd w:id="34"/>
+      <w:bookmarkEnd w:id="37"/>
     </w:p>
     <w:tbl>
       <w:tblPr>
@@ -5150,9 +5560,7 @@
         </w:tc>
       </w:tr>
     </w:tbl>
-    <w:p>
-      <w:bookmarkStart w:id="35" w:name="_Toc20673392"/>
-    </w:p>
+    <w:p/>
     <w:p>
       <w:pPr>
         <w:pStyle w:val="berschrift2"/>
@@ -5161,10 +5569,11 @@
         <w:spacing w:before="180"/>
         <w:ind w:left="576" w:hanging="576"/>
       </w:pPr>
+      <w:bookmarkStart w:id="38" w:name="_Toc21462588"/>
       <w:r>
         <w:t>Kurzbeschreibung der Use Cases</w:t>
       </w:r>
-      <w:bookmarkEnd w:id="35"/>
+      <w:bookmarkEnd w:id="38"/>
     </w:p>
     <w:p>
       <w:pPr>
@@ -5177,22 +5586,35 @@
         <w:keepNext/>
         <w:ind w:left="0"/>
       </w:pPr>
-      <w:bookmarkStart w:id="36" w:name="_Toc20952343"/>
+      <w:bookmarkStart w:id="39" w:name="_Toc21462600"/>
       <w:r>
         <w:t xml:space="preserve">Tabelle </w:t>
       </w:r>
-      <w:fldSimple w:instr=" SEQ Tabelle \* ARABIC ">
-        <w:r>
-          <w:rPr>
-            <w:noProof/>
-          </w:rPr>
-          <w:t>2</w:t>
-        </w:r>
-      </w:fldSimple>
+      <w:r>
+        <w:fldChar w:fldCharType="begin"/>
+      </w:r>
+      <w:r>
+        <w:instrText xml:space="preserve"> SEQ Tabelle \* ARABIC </w:instrText>
+      </w:r>
+      <w:r>
+        <w:fldChar w:fldCharType="separate"/>
+      </w:r>
+      <w:r>
+        <w:rPr>
+          <w:noProof/>
+        </w:rPr>
+        <w:t>2</w:t>
+      </w:r>
+      <w:r>
+        <w:rPr>
+          <w:noProof/>
+        </w:rPr>
+        <w:fldChar w:fldCharType="end"/>
+      </w:r>
       <w:r>
         <w:t>: Use Cases</w:t>
       </w:r>
-      <w:bookmarkEnd w:id="36"/>
+      <w:bookmarkEnd w:id="39"/>
     </w:p>
     <w:tbl>
       <w:tblPr>
@@ -5441,7 +5863,7 @@
                 <w:szCs w:val="18"/>
               </w:rPr>
             </w:pPr>
-            <w:bookmarkStart w:id="37" w:name="_Hlk21024900"/>
+            <w:bookmarkStart w:id="40" w:name="_Hlk21024900"/>
             <w:r>
               <w:rPr>
                 <w:sz w:val="18"/>
@@ -5530,7 +5952,7 @@
               </w:rPr>
               <w:t xml:space="preserve"> Das heisst der erste Buchstabe wird auf der vordersten Ebene dargestellt und zyklisch bis zur hintersten Ebene durchgeschoben. Danach wird dieser Vorgang für die alle anderen Buchstaben wiederholt.</w:t>
             </w:r>
-            <w:bookmarkEnd w:id="37"/>
+            <w:bookmarkEnd w:id="40"/>
             <w:r>
               <w:rPr>
                 <w:sz w:val="18"/>
@@ -5574,7 +5996,7 @@
           <w:lang w:val="en-GB"/>
         </w:rPr>
       </w:pPr>
-      <w:bookmarkStart w:id="38" w:name="_Toc20673393"/>
+      <w:bookmarkStart w:id="41" w:name="_Toc21462589"/>
       <w:r>
         <w:rPr>
           <w:lang w:val="en-GB"/>
@@ -5582,7 +6004,6 @@
         <w:lastRenderedPageBreak/>
         <w:t xml:space="preserve">Use Case </w:t>
       </w:r>
-      <w:bookmarkEnd w:id="38"/>
       <w:r>
         <w:rPr>
           <w:lang w:val="en-GB"/>
@@ -5601,6 +6022,7 @@
         </w:rPr>
         <w:t>”</w:t>
       </w:r>
+      <w:bookmarkEnd w:id="41"/>
     </w:p>
     <w:p>
       <w:pPr>
@@ -5773,7 +6195,7 @@
       <w:r>
         <w:t xml:space="preserve"> handelt und falls dies der Fall verbindet sich das Programm damit.</w:t>
       </w:r>
-      <w:bookmarkStart w:id="39" w:name="_Ref422554654"/>
+      <w:bookmarkStart w:id="42" w:name="_Ref422554654"/>
     </w:p>
     <w:p>
       <w:pPr>
@@ -5791,7 +6213,7 @@
         <w:t>Fehlerszenarien</w:t>
       </w:r>
     </w:p>
-    <w:bookmarkEnd w:id="39"/>
+    <w:bookmarkEnd w:id="42"/>
     <w:p>
       <w:pPr>
         <w:pStyle w:val="berschrift4"/>
@@ -5938,6 +6360,7 @@
           <w:lang w:val="en-GB"/>
         </w:rPr>
       </w:pPr>
+      <w:bookmarkStart w:id="43" w:name="_Toc21462590"/>
       <w:r>
         <w:rPr>
           <w:lang w:val="en-GB"/>
@@ -5957,6 +6380,7 @@
         </w:rPr>
         <w:t>”</w:t>
       </w:r>
+      <w:bookmarkEnd w:id="43"/>
     </w:p>
     <w:p>
       <w:pPr>
@@ -6262,10 +6686,12 @@
       <w:r>
         <w:br w:type="page"/>
       </w:r>
+      <w:bookmarkStart w:id="44" w:name="_Toc21462591"/>
       <w:r>
         <w:lastRenderedPageBreak/>
         <w:t>Use Case “Programm selbst definieren”</w:t>
       </w:r>
+      <w:bookmarkEnd w:id="44"/>
     </w:p>
     <w:p>
       <w:pPr>
@@ -6539,8 +6965,8 @@
           <w:lang w:val="en-US"/>
         </w:rPr>
       </w:pPr>
-      <w:bookmarkStart w:id="40" w:name="_Toc20673394"/>
-      <w:bookmarkEnd w:id="16"/>
+      <w:bookmarkStart w:id="45" w:name="_Toc21462592"/>
+      <w:bookmarkEnd w:id="15"/>
       <w:r>
         <w:rPr>
           <w:lang w:val="en-US"/>
@@ -6548,7 +6974,7 @@
         <w:lastRenderedPageBreak/>
         <w:t>Sonstige Anforderungen</w:t>
       </w:r>
-      <w:bookmarkEnd w:id="40"/>
+      <w:bookmarkEnd w:id="45"/>
     </w:p>
     <w:p>
       <w:pPr>
@@ -6573,14 +6999,14 @@
       <w:pPr>
         <w:pStyle w:val="Anhang1"/>
       </w:pPr>
-      <w:bookmarkStart w:id="41" w:name="_Ref67367505"/>
-      <w:bookmarkStart w:id="42" w:name="_Toc20673395"/>
+      <w:bookmarkStart w:id="46" w:name="_Ref67367505"/>
+      <w:bookmarkStart w:id="47" w:name="_Toc21462593"/>
       <w:r>
         <w:lastRenderedPageBreak/>
         <w:t>Referenzen</w:t>
       </w:r>
-      <w:bookmarkEnd w:id="41"/>
-      <w:bookmarkEnd w:id="42"/>
+      <w:bookmarkEnd w:id="46"/>
+      <w:bookmarkEnd w:id="47"/>
     </w:p>
     <w:p>
       <w:pPr>
@@ -6593,8 +7019,8 @@
           <w:lang w:val="en-AU"/>
         </w:rPr>
       </w:pPr>
-      <w:bookmarkStart w:id="43" w:name="_Ref367742229"/>
-      <w:bookmarkStart w:id="44" w:name="_Ref16332332"/>
+      <w:bookmarkStart w:id="48" w:name="_Ref367742229"/>
+      <w:bookmarkStart w:id="49" w:name="_Ref16332332"/>
       <w:r>
         <w:rPr>
           <w:lang w:val="en-AU"/>
@@ -6625,21 +7051,21 @@
         </w:rPr>
         <w:t>98</w:t>
       </w:r>
-      <w:bookmarkEnd w:id="43"/>
-      <w:bookmarkEnd w:id="44"/>
+      <w:bookmarkEnd w:id="48"/>
+      <w:bookmarkEnd w:id="49"/>
     </w:p>
     <w:p>
       <w:pPr>
         <w:pStyle w:val="Anhang1"/>
       </w:pPr>
-      <w:bookmarkStart w:id="45" w:name="_Ref20667393"/>
-      <w:bookmarkStart w:id="46" w:name="_Toc20673396"/>
+      <w:bookmarkStart w:id="50" w:name="_Ref20667393"/>
+      <w:bookmarkStart w:id="51" w:name="_Toc21462594"/>
       <w:r>
         <w:lastRenderedPageBreak/>
         <w:t>Schema Hardware LED-Cube</w:t>
       </w:r>
-      <w:bookmarkEnd w:id="45"/>
-      <w:bookmarkEnd w:id="46"/>
+      <w:bookmarkEnd w:id="50"/>
+      <w:bookmarkEnd w:id="51"/>
     </w:p>
     <w:p>
       <w:pPr>
@@ -6706,19 +7132,19 @@
       <w:pPr>
         <w:pStyle w:val="Anhang1"/>
       </w:pPr>
-      <w:bookmarkStart w:id="47" w:name="_Ref20670628"/>
-      <w:bookmarkStart w:id="48" w:name="_Ref20670672"/>
-      <w:bookmarkStart w:id="49" w:name="_Toc20673397"/>
+      <w:bookmarkStart w:id="52" w:name="_Ref20670628"/>
+      <w:bookmarkStart w:id="53" w:name="_Ref20670672"/>
+      <w:bookmarkStart w:id="54" w:name="_Toc21462595"/>
       <w:r>
         <w:lastRenderedPageBreak/>
         <w:t xml:space="preserve">Schema Hardware </w:t>
       </w:r>
-      <w:bookmarkEnd w:id="47"/>
+      <w:bookmarkEnd w:id="52"/>
       <w:r>
         <w:t>Arduino Mega V3</w:t>
       </w:r>
-      <w:bookmarkEnd w:id="48"/>
-      <w:bookmarkEnd w:id="49"/>
+      <w:bookmarkEnd w:id="53"/>
+      <w:bookmarkEnd w:id="54"/>
     </w:p>
     <w:p>
       <w:pPr>
@@ -6836,6 +7262,7 @@
           </wp:inline>
         </w:drawing>
       </w:r>
+      <w:bookmarkEnd w:id="0"/>
     </w:p>
     <w:sectPr>
       <w:headerReference w:type="default" r:id="rId23"/>
@@ -7066,6 +7493,7 @@
           <w:calendar w:val="gregorian"/>
         </w:date>
       </w:sdtPr>
+      <w:sdtEndPr/>
       <w:sdtContent>
         <w:r>
           <w:rPr>
@@ -11394,6 +11822,7 @@
     <w:rsid w:val="00901C48"/>
     <w:rsid w:val="00A158D5"/>
     <w:rsid w:val="00A84E0C"/>
+    <w:rsid w:val="00B0215B"/>
     <w:rsid w:val="00CA556E"/>
     <w:rsid w:val="00D24E4E"/>
     <w:rsid w:val="00F41447"/>
@@ -12184,7 +12613,7 @@
 </file>
 
 <file path=customXml/itemProps2.xml><?xml version="1.0" encoding="utf-8"?>
-<ds:datastoreItem xmlns:ds="http://schemas.openxmlformats.org/officeDocument/2006/customXml" ds:itemID="{EFFD69F5-0CBA-47EC-A11D-FF1D2D85D98C}">
+<ds:datastoreItem xmlns:ds="http://schemas.openxmlformats.org/officeDocument/2006/customXml" ds:itemID="{622938F3-BA5F-488A-8F75-C04962144BDF}">
   <ds:schemaRefs>
     <ds:schemaRef ds:uri="http://schemas.openxmlformats.org/officeDocument/2006/bibliography"/>
   </ds:schemaRefs>

</xml_diff>

<commit_message>
Fehler bei Querverweis behoben.
</commit_message>
<xml_diff>
--- a/Dokumentation/Pflichtenheft.docx
+++ b/Dokumentation/Pflichtenheft.docx
@@ -2,7 +2,6 @@
 <file path=word/document.xml><?xml version="1.0" encoding="utf-8"?>
 <w:document xmlns:wpc="http://schemas.microsoft.com/office/word/2010/wordprocessingCanvas" xmlns:cx="http://schemas.microsoft.com/office/drawing/2014/chartex" xmlns:cx1="http://schemas.microsoft.com/office/drawing/2015/9/8/chartex" xmlns:cx2="http://schemas.microsoft.com/office/drawing/2015/10/21/chartex" xmlns:cx3="http://schemas.microsoft.com/office/drawing/2016/5/9/chartex" xmlns:cx4="http://schemas.microsoft.com/office/drawing/2016/5/10/chartex" xmlns:cx5="http://schemas.microsoft.com/office/drawing/2016/5/11/chartex" xmlns:cx6="http://schemas.microsoft.com/office/drawing/2016/5/12/chartex" xmlns:cx7="http://schemas.microsoft.com/office/drawing/2016/5/13/chartex" xmlns:cx8="http://schemas.microsoft.com/office/drawing/2016/5/14/chartex" xmlns:mc="http://schemas.openxmlformats.org/markup-compatibility/2006" xmlns:aink="http://schemas.microsoft.com/office/drawing/2016/ink" xmlns:am3d="http://schemas.microsoft.com/office/drawing/2017/model3d" xmlns:o="urn:schemas-microsoft-com:office:office" xmlns:r="http://schemas.openxmlformats.org/officeDocument/2006/relationships" xmlns:m="http://schemas.openxmlformats.org/officeDocument/2006/math" xmlns:v="urn:schemas-microsoft-com:vml" xmlns:wp14="http://schemas.microsoft.com/office/word/2010/wordprocessingDrawing" xmlns:wp="http://schemas.openxmlformats.org/drawingml/2006/wordprocessingDrawing" xmlns:w10="urn:schemas-microsoft-com:office:word" xmlns:w="http://schemas.openxmlformats.org/wordprocessingml/2006/main" xmlns:w14="http://schemas.microsoft.com/office/word/2010/wordml" xmlns:w15="http://schemas.microsoft.com/office/word/2012/wordml" xmlns:w16cid="http://schemas.microsoft.com/office/word/2016/wordml/cid" xmlns:w16se="http://schemas.microsoft.com/office/word/2015/wordml/symex" xmlns:wpg="http://schemas.microsoft.com/office/word/2010/wordprocessingGroup" xmlns:wpi="http://schemas.microsoft.com/office/word/2010/wordprocessingInk" xmlns:wne="http://schemas.microsoft.com/office/word/2006/wordml" xmlns:wps="http://schemas.microsoft.com/office/word/2010/wordprocessingShape" mc:Ignorable="w14 w15 w16se w16cid wp14">
   <w:body>
-    <w:bookmarkStart w:id="0" w:name="_GoBack"/>
     <w:p>
       <w:pPr>
         <w:pStyle w:val="Titel"/>
@@ -14,8 +13,8 @@
       <w:r>
         <w:fldChar w:fldCharType="begin"/>
       </w:r>
-      <w:bookmarkStart w:id="1" w:name="_Ref67369140"/>
-      <w:bookmarkEnd w:id="1"/>
+      <w:bookmarkStart w:id="0" w:name="_Ref67369140"/>
+      <w:bookmarkEnd w:id="0"/>
       <w:r>
         <w:rPr>
           <w:lang w:val="de-DE"/>
@@ -3255,8 +3254,8 @@
           <w:lang w:val="de-DE"/>
         </w:rPr>
       </w:pPr>
-      <w:bookmarkStart w:id="2" w:name="_Ref53501931"/>
-      <w:bookmarkStart w:id="3" w:name="_Toc436203381"/>
+      <w:bookmarkStart w:id="1" w:name="_Ref53501931"/>
+      <w:bookmarkStart w:id="2" w:name="_Toc436203381"/>
       <w:r>
         <w:rPr>
           <w:rFonts w:asciiTheme="majorHAnsi" w:hAnsiTheme="majorHAnsi"/>
@@ -3718,31 +3717,31 @@
       <w:pPr>
         <w:pStyle w:val="berschrift1"/>
       </w:pPr>
-      <w:bookmarkStart w:id="4" w:name="_Ref20670613"/>
-      <w:bookmarkStart w:id="5" w:name="_Toc21462568"/>
+      <w:bookmarkStart w:id="3" w:name="_Ref20670613"/>
+      <w:bookmarkStart w:id="4" w:name="_Toc21462568"/>
       <w:r>
         <w:lastRenderedPageBreak/>
         <w:t>Einleitung</w:t>
       </w:r>
-      <w:bookmarkEnd w:id="2"/>
+      <w:bookmarkEnd w:id="1"/>
+      <w:bookmarkEnd w:id="3"/>
       <w:bookmarkEnd w:id="4"/>
+    </w:p>
+    <w:p>
+      <w:pPr>
+        <w:pStyle w:val="berschrift2"/>
+      </w:pPr>
+      <w:bookmarkStart w:id="5" w:name="_Toc21462569"/>
+      <w:r>
+        <w:t>Zweck</w:t>
+      </w:r>
       <w:bookmarkEnd w:id="5"/>
     </w:p>
     <w:p>
       <w:pPr>
-        <w:pStyle w:val="berschrift2"/>
-      </w:pPr>
-      <w:bookmarkStart w:id="6" w:name="_Toc21462569"/>
-      <w:r>
-        <w:t>Zweck</w:t>
-      </w:r>
-      <w:bookmarkEnd w:id="6"/>
-    </w:p>
-    <w:p>
-      <w:pPr>
         <w:pStyle w:val="Textkrper"/>
       </w:pPr>
-      <w:bookmarkStart w:id="7" w:name="_Toc28098622"/>
+      <w:bookmarkStart w:id="6" w:name="_Toc28098622"/>
       <w:r>
         <w:t>I</w:t>
       </w:r>
@@ -3905,12 +3904,54 @@
         <w:rPr>
           <w:i/>
         </w:rPr>
-        <w:t>IEEE Recommended Practice for Software Requirements Specification. ANSI/IEEE Std 830-1998</w:t>
-      </w:r>
+        <w:t xml:space="preserve">IEEE Recommended Practice </w:t>
+      </w:r>
+      <w:proofErr w:type="spellStart"/>
       <w:r>
         <w:rPr>
           <w:i/>
         </w:rPr>
+        <w:t>for</w:t>
+      </w:r>
+      <w:proofErr w:type="spellEnd"/>
+      <w:r>
+        <w:rPr>
+          <w:i/>
+        </w:rPr>
+        <w:t xml:space="preserve"> Software </w:t>
+      </w:r>
+      <w:proofErr w:type="spellStart"/>
+      <w:r>
+        <w:rPr>
+          <w:i/>
+        </w:rPr>
+        <w:t>Requirements</w:t>
+      </w:r>
+      <w:proofErr w:type="spellEnd"/>
+      <w:r>
+        <w:rPr>
+          <w:i/>
+        </w:rPr>
+        <w:t xml:space="preserve"> </w:t>
+      </w:r>
+      <w:proofErr w:type="spellStart"/>
+      <w:r>
+        <w:rPr>
+          <w:i/>
+        </w:rPr>
+        <w:t>Specification</w:t>
+      </w:r>
+      <w:proofErr w:type="spellEnd"/>
+      <w:r>
+        <w:rPr>
+          <w:i/>
+        </w:rPr>
+        <w:t>. ANSI/IEEE Std 830-1998</w:t>
+      </w:r>
+      <w:r>
+        <w:rPr>
+          <w:i/>
+        </w:rPr>
         <w:fldChar w:fldCharType="end"/>
       </w:r>
       <w:r>
@@ -3928,12 +3969,28 @@
       <w:r>
         <w:t xml:space="preserve">det. Die dort definierte </w:t>
       </w:r>
+      <w:proofErr w:type="spellStart"/>
       <w:r>
         <w:rPr>
           <w:i/>
         </w:rPr>
-        <w:t>Requirements Specification</w:t>
-      </w:r>
+        <w:t>Requirements</w:t>
+      </w:r>
+      <w:proofErr w:type="spellEnd"/>
+      <w:r>
+        <w:rPr>
+          <w:i/>
+        </w:rPr>
+        <w:t xml:space="preserve"> </w:t>
+      </w:r>
+      <w:proofErr w:type="spellStart"/>
+      <w:r>
+        <w:rPr>
+          <w:i/>
+        </w:rPr>
+        <w:t>Specification</w:t>
+      </w:r>
+      <w:proofErr w:type="spellEnd"/>
       <w:r>
         <w:t xml:space="preserve"> beinhaltet sowohl die Benutzeranforderungen (</w:t>
       </w:r>
@@ -4021,7 +4078,7 @@
       <w:pPr>
         <w:pStyle w:val="berschrift2"/>
       </w:pPr>
-      <w:bookmarkStart w:id="8" w:name="_Toc21462570"/>
+      <w:bookmarkStart w:id="7" w:name="_Toc21462570"/>
       <w:r>
         <w:t>Pro</w:t>
       </w:r>
@@ -4031,8 +4088,8 @@
       <w:r>
         <w:t>überblick</w:t>
       </w:r>
+      <w:bookmarkEnd w:id="6"/>
       <w:bookmarkEnd w:id="7"/>
-      <w:bookmarkEnd w:id="8"/>
     </w:p>
     <w:p>
       <w:pPr>
@@ -4108,26 +4165,6 @@
           <w:noProof/>
         </w:rPr>
         <w:t>1</w:t>
-      </w:r>
-      <w:r>
-        <w:fldChar w:fldCharType="end"/>
-      </w:r>
-      <w:r>
-        <w:fldChar w:fldCharType="begin"/>
-      </w:r>
-      <w:r>
-        <w:instrText xml:space="preserve"> REF _Ref526864032 \h </w:instrText>
-      </w:r>
-      <w:r>
-        <w:fldChar w:fldCharType="separate"/>
-      </w:r>
-      <w:r>
-        <w:rPr>
-          <w:b/>
-          <w:bCs/>
-          <w:lang w:val="de-DE"/>
-        </w:rPr>
-        <w:t>Fehler! Verweisquelle konnte nicht gefunden werden.</w:t>
       </w:r>
       <w:r>
         <w:fldChar w:fldCharType="end"/>
@@ -4203,6 +4240,8 @@
           </wp:inline>
         </w:drawing>
       </w:r>
+      <w:bookmarkStart w:id="8" w:name="_GoBack"/>
+      <w:bookmarkEnd w:id="8"/>
     </w:p>
     <w:p>
       <w:pPr>
@@ -4213,27 +4252,14 @@
       <w:r>
         <w:t xml:space="preserve">Abbildung </w:t>
       </w:r>
-      <w:r>
-        <w:fldChar w:fldCharType="begin"/>
-      </w:r>
-      <w:r>
-        <w:instrText xml:space="preserve"> SEQ Abbildung \* ARABIC </w:instrText>
-      </w:r>
-      <w:r>
-        <w:fldChar w:fldCharType="separate"/>
-      </w:r>
-      <w:r>
-        <w:rPr>
-          <w:noProof/>
-        </w:rPr>
-        <w:t>1</w:t>
-      </w:r>
-      <w:r>
-        <w:rPr>
-          <w:noProof/>
-        </w:rPr>
-        <w:fldChar w:fldCharType="end"/>
-      </w:r>
+      <w:fldSimple w:instr=" SEQ Abbildung \* ARABIC ">
+        <w:r>
+          <w:rPr>
+            <w:noProof/>
+          </w:rPr>
+          <w:t>1</w:t>
+        </w:r>
+      </w:fldSimple>
       <w:bookmarkEnd w:id="9"/>
       <w:r>
         <w:t>:</w:t>
@@ -4276,8 +4302,21 @@
       <w:r>
         <w:tab/>
       </w:r>
-      <w:r>
-        <w:t>graphical user interface</w:t>
+      <w:proofErr w:type="spellStart"/>
+      <w:r>
+        <w:t>graphical</w:t>
+      </w:r>
+      <w:proofErr w:type="spellEnd"/>
+      <w:r>
+        <w:t xml:space="preserve"> </w:t>
+      </w:r>
+      <w:proofErr w:type="spellStart"/>
+      <w:r>
+        <w:t>user</w:t>
+      </w:r>
+      <w:proofErr w:type="spellEnd"/>
+      <w:r>
+        <w:t xml:space="preserve"> interface</w:t>
       </w:r>
       <w:r>
         <w:t xml:space="preserve"> (grafische Benutzeroberfläche)</w:t>
@@ -4474,21 +4513,29 @@
       <w:pPr>
         <w:pStyle w:val="berschrift1"/>
       </w:pPr>
-      <w:bookmarkStart w:id="15" w:name="_Toc28098627"/>
-      <w:bookmarkStart w:id="16" w:name="_Toc21462573"/>
-      <w:bookmarkEnd w:id="3"/>
+      <w:bookmarkStart w:id="15" w:name="_Toc21462573"/>
+      <w:bookmarkStart w:id="16" w:name="_Toc28098627"/>
+      <w:bookmarkEnd w:id="2"/>
       <w:r>
         <w:lastRenderedPageBreak/>
         <w:t>Allgemeine Beschreibung</w:t>
       </w:r>
-      <w:bookmarkEnd w:id="16"/>
+      <w:bookmarkEnd w:id="15"/>
     </w:p>
     <w:p>
       <w:pPr>
         <w:pStyle w:val="Textkrper"/>
       </w:pPr>
       <w:r>
-        <w:t>Der bestehende LED-Cube wird momentan über einen Arduino angesteuert, das bedeutet es kann ein fixes Programm auf dem Würfel abgespielt werden. Nun soll ein GUI entwickelt werden, über welches verschiedene Programme auf dem Würfel abgespielt werden können.</w:t>
+        <w:t xml:space="preserve">Der bestehende LED-Cube wird momentan über einen Arduino angesteuert, das bedeutet es kann ein fixes Programm auf dem Würfel abgespielt werden. Nun soll ein GUI entwickelt werden, </w:t>
+      </w:r>
+      <w:proofErr w:type="gramStart"/>
+      <w:r>
+        <w:t>über welches verschiedene Programme</w:t>
+      </w:r>
+      <w:proofErr w:type="gramEnd"/>
+      <w:r>
+        <w:t xml:space="preserve"> auf dem Würfel abgespielt werden können.</w:t>
       </w:r>
       <w:r>
         <w:t xml:space="preserve"> Der Arduino wird weiterhin Bestandteil des Systems bleiben, da dieser die IOs zum Ansteuern des Würfels besitzt.</w:t>
@@ -4591,27 +4638,14 @@
       <w:r>
         <w:t xml:space="preserve">Abbildung </w:t>
       </w:r>
-      <w:r>
-        <w:fldChar w:fldCharType="begin"/>
-      </w:r>
-      <w:r>
-        <w:instrText xml:space="preserve"> SEQ Abbildung \* ARABIC </w:instrText>
-      </w:r>
-      <w:r>
-        <w:fldChar w:fldCharType="separate"/>
-      </w:r>
-      <w:r>
-        <w:rPr>
-          <w:noProof/>
-        </w:rPr>
-        <w:t>2</w:t>
-      </w:r>
-      <w:r>
-        <w:rPr>
-          <w:noProof/>
-        </w:rPr>
-        <w:fldChar w:fldCharType="end"/>
-      </w:r>
+      <w:fldSimple w:instr=" SEQ Abbildung \* ARABIC ">
+        <w:r>
+          <w:rPr>
+            <w:noProof/>
+          </w:rPr>
+          <w:t>2</w:t>
+        </w:r>
+      </w:fldSimple>
       <w:bookmarkEnd w:id="20"/>
       <w:r>
         <w:t>: Kontextdiagramm (Festlegung der Systemgrenze)</w:t>
@@ -4626,84 +4660,150 @@
       <w:r>
         <w:t xml:space="preserve">Der </w:t>
       </w:r>
+      <w:fldSimple w:instr=" TITLE   \* MERGEFORMAT ">
+        <w:r>
+          <w:t>LED-Cube</w:t>
+        </w:r>
+      </w:fldSimple>
+      <w:r>
+        <w:t xml:space="preserve"> ist die Steuerung</w:t>
+      </w:r>
+      <w:r>
+        <w:t xml:space="preserve"> über ein GUI</w:t>
+      </w:r>
+      <w:r>
+        <w:t xml:space="preserve"> des LED-Cubes. Der User kann auf dem GUI ein Programm auswählen, welches anschliessend</w:t>
+      </w:r>
+      <w:r>
+        <w:t xml:space="preserve"> auf dem LED-CUBE wiedergegeben wird.</w:t>
+      </w:r>
+      <w:r>
+        <w:t xml:space="preserve"> Zum Projekt gehört das Schreiben der Software zu diesem System.</w:t>
+      </w:r>
+    </w:p>
+    <w:p>
+      <w:pPr>
+        <w:pStyle w:val="Textkrper"/>
+      </w:pPr>
+    </w:p>
+    <w:p>
+      <w:pPr>
+        <w:pStyle w:val="berschrift3"/>
+      </w:pPr>
+      <w:r>
+        <w:t>Software</w:t>
+      </w:r>
+    </w:p>
+    <w:p>
+      <w:pPr>
+        <w:pStyle w:val="Textkrper"/>
+      </w:pPr>
+      <w:r>
+        <w:t xml:space="preserve">Zu den Softwareaufgaben gehören folgende Punkte: entwerfen eines GUI, Implementation der USB-Schnittstelle vom Arduino, </w:t>
+      </w:r>
+      <w:r>
+        <w:t xml:space="preserve">Handler, welcher Benutzereingaben verarbeitet und weiter zur Ausgabe an den Würfel gibt und </w:t>
+      </w:r>
+      <w:r>
+        <w:t xml:space="preserve">das </w:t>
+      </w:r>
+      <w:r>
+        <w:t>Anpassen der vorhand</w:t>
+      </w:r>
+      <w:r>
+        <w:t>enen</w:t>
+      </w:r>
+      <w:r>
+        <w:t xml:space="preserve"> Software, damit diese implementiert werden kann.</w:t>
+      </w:r>
+    </w:p>
+    <w:p>
+      <w:pPr>
+        <w:pStyle w:val="Textkrper"/>
+      </w:pPr>
+    </w:p>
+    <w:p>
+      <w:pPr>
+        <w:pStyle w:val="berschrift3"/>
+      </w:pPr>
+      <w:r>
+        <w:t xml:space="preserve">Arduino </w:t>
+      </w:r>
+      <w:proofErr w:type="spellStart"/>
+      <w:r>
+        <w:t>Mega</w:t>
+      </w:r>
+      <w:proofErr w:type="spellEnd"/>
+      <w:r>
+        <w:t xml:space="preserve"> V3</w:t>
+      </w:r>
+    </w:p>
+    <w:p>
+      <w:pPr>
+        <w:pStyle w:val="berschrift4"/>
+      </w:pPr>
+      <w:r>
+        <w:t>Schema</w:t>
+      </w:r>
+    </w:p>
+    <w:p>
+      <w:pPr>
+        <w:pStyle w:val="Textkrper"/>
+      </w:pPr>
+      <w:r>
+        <w:t xml:space="preserve">Schema des Arduino </w:t>
+      </w:r>
+      <w:proofErr w:type="spellStart"/>
+      <w:r>
+        <w:t>Mega</w:t>
+      </w:r>
+      <w:proofErr w:type="spellEnd"/>
+      <w:r>
+        <w:t xml:space="preserve"> V3 im Anhang </w:t>
+      </w:r>
       <w:r>
         <w:fldChar w:fldCharType="begin"/>
       </w:r>
       <w:r>
-        <w:instrText xml:space="preserve"> TITLE   \* MERGEFORMAT </w:instrText>
+        <w:instrText xml:space="preserve"> REF _Ref20670628 \r \h </w:instrText>
       </w:r>
       <w:r>
         <w:fldChar w:fldCharType="separate"/>
       </w:r>
       <w:r>
-        <w:t>LED-Cube</w:t>
+        <w:t>C</w:t>
       </w:r>
       <w:r>
         <w:fldChar w:fldCharType="end"/>
       </w:r>
       <w:r>
-        <w:t xml:space="preserve"> ist die Steuerung</w:t>
-      </w:r>
-      <w:r>
-        <w:t xml:space="preserve"> über ein GUI</w:t>
-      </w:r>
-      <w:r>
-        <w:t xml:space="preserve"> des LED-Cubes. Der User kann auf dem GUI ein Programm auswählen, welches anschliessend</w:t>
-      </w:r>
-      <w:r>
-        <w:t xml:space="preserve"> auf dem LED-CUBE wiedergegeben wird.</w:t>
-      </w:r>
-      <w:r>
-        <w:t xml:space="preserve"> Zum Projekt gehört das Schreiben der Software zu diesem System.</w:t>
-      </w:r>
-    </w:p>
-    <w:p>
-      <w:pPr>
-        <w:pStyle w:val="Textkrper"/>
-      </w:pPr>
-    </w:p>
-    <w:p>
-      <w:pPr>
-        <w:pStyle w:val="berschrift3"/>
-      </w:pPr>
-      <w:r>
-        <w:t>Software</w:t>
-      </w:r>
-    </w:p>
-    <w:p>
-      <w:pPr>
-        <w:pStyle w:val="Textkrper"/>
-      </w:pPr>
-      <w:r>
-        <w:t xml:space="preserve">Zu den Softwareaufgaben gehören folgende Punkte: entwerfen eines GUI, Implementation der USB-Schnittstelle vom Arduino, </w:t>
-      </w:r>
-      <w:r>
-        <w:t xml:space="preserve">Handler, welcher Benutzereingaben verarbeitet und weiter zur Ausgabe an den Würfel gibt und </w:t>
-      </w:r>
-      <w:r>
-        <w:t xml:space="preserve">das </w:t>
-      </w:r>
-      <w:r>
-        <w:t>Anpassen der vorhand</w:t>
-      </w:r>
-      <w:r>
-        <w:t>enen</w:t>
-      </w:r>
-      <w:r>
-        <w:t xml:space="preserve"> Software, damit diese implementiert werden kann.</w:t>
-      </w:r>
-    </w:p>
-    <w:p>
-      <w:pPr>
-        <w:pStyle w:val="Textkrper"/>
-      </w:pPr>
-    </w:p>
-    <w:p>
-      <w:pPr>
-        <w:pStyle w:val="berschrift3"/>
-      </w:pPr>
-      <w:r>
-        <w:t>Arduino Mega V3</w:t>
+        <w:t xml:space="preserve"> </w:t>
+      </w:r>
+      <w:r>
+        <w:fldChar w:fldCharType="begin"/>
+      </w:r>
+      <w:r>
+        <w:instrText xml:space="preserve"> REF _Ref20670672 \h </w:instrText>
+      </w:r>
+      <w:r>
+        <w:fldChar w:fldCharType="separate"/>
+      </w:r>
+      <w:r>
+        <w:t xml:space="preserve">Schema Hardware Arduino </w:t>
+      </w:r>
+      <w:proofErr w:type="spellStart"/>
+      <w:r>
+        <w:t>Mega</w:t>
+      </w:r>
+      <w:proofErr w:type="spellEnd"/>
+      <w:r>
+        <w:t xml:space="preserve"> V3</w:t>
+      </w:r>
+      <w:r>
+        <w:fldChar w:fldCharType="end"/>
+      </w:r>
+      <w:r>
+        <w:t>.</w:t>
       </w:r>
     </w:p>
     <w:p>
@@ -4711,60 +4811,13 @@
         <w:pStyle w:val="berschrift4"/>
       </w:pPr>
       <w:r>
-        <w:t>Schema</w:t>
-      </w:r>
-    </w:p>
-    <w:p>
-      <w:pPr>
-        <w:pStyle w:val="Textkrper"/>
-      </w:pPr>
-      <w:r>
-        <w:t xml:space="preserve">Schema des Arduino Mega V3 im Anhang </w:t>
-      </w:r>
-      <w:r>
-        <w:fldChar w:fldCharType="begin"/>
-      </w:r>
-      <w:r>
-        <w:instrText xml:space="preserve"> REF _Ref20670628 \r \h </w:instrText>
-      </w:r>
-      <w:r>
-        <w:fldChar w:fldCharType="separate"/>
-      </w:r>
-      <w:r>
-        <w:t>C</w:t>
-      </w:r>
-      <w:r>
-        <w:fldChar w:fldCharType="end"/>
-      </w:r>
-      <w:r>
-        <w:t xml:space="preserve"> </w:t>
-      </w:r>
-      <w:r>
-        <w:fldChar w:fldCharType="begin"/>
-      </w:r>
-      <w:r>
-        <w:instrText xml:space="preserve"> REF _Ref20670672 \h </w:instrText>
-      </w:r>
-      <w:r>
-        <w:fldChar w:fldCharType="separate"/>
-      </w:r>
-      <w:r>
-        <w:t>Schema Hardware Arduino Mega V3</w:t>
-      </w:r>
-      <w:r>
-        <w:fldChar w:fldCharType="end"/>
-      </w:r>
-      <w:r>
-        <w:t>.</w:t>
-      </w:r>
-    </w:p>
-    <w:p>
-      <w:pPr>
-        <w:pStyle w:val="berschrift4"/>
-      </w:pPr>
-      <w:r>
-        <w:t>Software Bibliothek UART-Libary</w:t>
-      </w:r>
+        <w:t>Software Bibliothek UART-</w:t>
+      </w:r>
+      <w:proofErr w:type="spellStart"/>
+      <w:r>
+        <w:t>Libary</w:t>
+      </w:r>
+      <w:proofErr w:type="spellEnd"/>
     </w:p>
     <w:p>
       <w:pPr>
@@ -4778,7 +4831,23 @@
         <w:t xml:space="preserve">Information zur </w:t>
       </w:r>
       <w:r>
-        <w:t xml:space="preserve">UART-Libary vom Arduino Mega V3: </w:t>
+        <w:t>UART-</w:t>
+      </w:r>
+      <w:proofErr w:type="spellStart"/>
+      <w:r>
+        <w:t>Libary</w:t>
+      </w:r>
+      <w:proofErr w:type="spellEnd"/>
+      <w:r>
+        <w:t xml:space="preserve"> vom Arduino </w:t>
+      </w:r>
+      <w:proofErr w:type="spellStart"/>
+      <w:r>
+        <w:t>Mega</w:t>
+      </w:r>
+      <w:proofErr w:type="spellEnd"/>
+      <w:r>
+        <w:t xml:space="preserve"> V3: </w:t>
       </w:r>
       <w:hyperlink r:id="rId17" w:history="1">
         <w:r>
@@ -4948,7 +5017,15 @@
         <w:t xml:space="preserve"> des</w:t>
       </w:r>
       <w:r>
-        <w:t xml:space="preserve"> Arduino Mega V3.0 und der Rechenleistung des verwendet PCs.</w:t>
+        <w:t xml:space="preserve"> Arduino </w:t>
+      </w:r>
+      <w:proofErr w:type="spellStart"/>
+      <w:r>
+        <w:t>Mega</w:t>
+      </w:r>
+      <w:proofErr w:type="spellEnd"/>
+      <w:r>
+        <w:t xml:space="preserve"> V3.0 und der Rechenleistung des verwendet PCs.</w:t>
       </w:r>
     </w:p>
     <w:p>
@@ -5043,8 +5120,16 @@
         <w:rPr>
           <w:lang w:val="en-US"/>
         </w:rPr>
-        <w:t>Wunsch-Anforderungen</w:t>
-      </w:r>
+        <w:t>Wunsch-</w:t>
+      </w:r>
+      <w:proofErr w:type="spellStart"/>
+      <w:r>
+        <w:rPr>
+          <w:lang w:val="en-US"/>
+        </w:rPr>
+        <w:t>Anforderungen</w:t>
+      </w:r>
+      <w:proofErr w:type="spellEnd"/>
     </w:p>
     <w:p>
       <w:pPr>
@@ -5216,27 +5301,14 @@
       <w:r>
         <w:t xml:space="preserve">Abbildung </w:t>
       </w:r>
-      <w:r>
-        <w:fldChar w:fldCharType="begin"/>
-      </w:r>
-      <w:r>
-        <w:instrText xml:space="preserve"> SEQ Abbildung \* ARABIC </w:instrText>
-      </w:r>
-      <w:r>
-        <w:fldChar w:fldCharType="separate"/>
-      </w:r>
-      <w:r>
-        <w:rPr>
-          <w:noProof/>
-        </w:rPr>
-        <w:t>3</w:t>
-      </w:r>
-      <w:r>
-        <w:rPr>
-          <w:noProof/>
-        </w:rPr>
-        <w:fldChar w:fldCharType="end"/>
-      </w:r>
+      <w:fldSimple w:instr=" SEQ Abbildung \* ARABIC ">
+        <w:r>
+          <w:rPr>
+            <w:noProof/>
+          </w:rPr>
+          <w:t>3</w:t>
+        </w:r>
+      </w:fldSimple>
       <w:r>
         <w:t>: Hardwareschnittstellen</w:t>
       </w:r>
@@ -5413,27 +5485,14 @@
       <w:r>
         <w:t xml:space="preserve">Tabelle </w:t>
       </w:r>
-      <w:r>
-        <w:fldChar w:fldCharType="begin"/>
-      </w:r>
-      <w:r>
-        <w:instrText xml:space="preserve"> SEQ Tabelle \* ARABIC </w:instrText>
-      </w:r>
-      <w:r>
-        <w:fldChar w:fldCharType="separate"/>
-      </w:r>
-      <w:r>
-        <w:rPr>
-          <w:noProof/>
-        </w:rPr>
-        <w:t>1</w:t>
-      </w:r>
-      <w:r>
-        <w:rPr>
-          <w:noProof/>
-        </w:rPr>
-        <w:fldChar w:fldCharType="end"/>
-      </w:r>
+      <w:fldSimple w:instr=" SEQ Tabelle \* ARABIC ">
+        <w:r>
+          <w:rPr>
+            <w:noProof/>
+          </w:rPr>
+          <w:t>1</w:t>
+        </w:r>
+      </w:fldSimple>
       <w:r>
         <w:t>: Actors-Liste</w:t>
       </w:r>
@@ -5590,27 +5649,14 @@
       <w:r>
         <w:t xml:space="preserve">Tabelle </w:t>
       </w:r>
-      <w:r>
-        <w:fldChar w:fldCharType="begin"/>
-      </w:r>
-      <w:r>
-        <w:instrText xml:space="preserve"> SEQ Tabelle \* ARABIC </w:instrText>
-      </w:r>
-      <w:r>
-        <w:fldChar w:fldCharType="separate"/>
-      </w:r>
-      <w:r>
-        <w:rPr>
-          <w:noProof/>
-        </w:rPr>
-        <w:t>2</w:t>
-      </w:r>
-      <w:r>
-        <w:rPr>
-          <w:noProof/>
-        </w:rPr>
-        <w:fldChar w:fldCharType="end"/>
-      </w:r>
+      <w:fldSimple w:instr=" SEQ Tabelle \* ARABIC ">
+        <w:r>
+          <w:rPr>
+            <w:noProof/>
+          </w:rPr>
+          <w:t>2</w:t>
+        </w:r>
+      </w:fldSimple>
       <w:r>
         <w:t>: Use Cases</w:t>
       </w:r>
@@ -6010,12 +6056,28 @@
         </w:rPr>
         <w:t>“</w:t>
       </w:r>
+      <w:proofErr w:type="spellStart"/>
       <w:r>
         <w:rPr>
           <w:lang w:val="en-GB"/>
         </w:rPr>
-        <w:t>Kommunikation starten</w:t>
-      </w:r>
+        <w:t>Kommunikation</w:t>
+      </w:r>
+      <w:proofErr w:type="spellEnd"/>
+      <w:r>
+        <w:rPr>
+          <w:lang w:val="en-GB"/>
+        </w:rPr>
+        <w:t xml:space="preserve"> </w:t>
+      </w:r>
+      <w:proofErr w:type="spellStart"/>
+      <w:r>
+        <w:rPr>
+          <w:lang w:val="en-GB"/>
+        </w:rPr>
+        <w:t>starten</w:t>
+      </w:r>
+      <w:proofErr w:type="spellEnd"/>
       <w:r>
         <w:rPr>
           <w:lang w:val="en-GB"/>
@@ -6366,14 +6428,30 @@
           <w:lang w:val="en-GB"/>
         </w:rPr>
         <w:lastRenderedPageBreak/>
-        <w:t>Use Case “Programm</w:t>
-      </w:r>
+        <w:t>Use Case “</w:t>
+      </w:r>
+      <w:proofErr w:type="spellStart"/>
       <w:r>
         <w:rPr>
           <w:lang w:val="en-GB"/>
         </w:rPr>
-        <w:t xml:space="preserve"> auswählen</w:t>
-      </w:r>
+        <w:t>Programm</w:t>
+      </w:r>
+      <w:proofErr w:type="spellEnd"/>
+      <w:r>
+        <w:rPr>
+          <w:lang w:val="en-GB"/>
+        </w:rPr>
+        <w:t xml:space="preserve"> </w:t>
+      </w:r>
+      <w:proofErr w:type="spellStart"/>
+      <w:r>
+        <w:rPr>
+          <w:lang w:val="en-GB"/>
+        </w:rPr>
+        <w:t>auswählen</w:t>
+      </w:r>
+      <w:proofErr w:type="spellEnd"/>
       <w:r>
         <w:rPr>
           <w:lang w:val="en-GB"/>
@@ -6966,15 +7044,31 @@
         </w:rPr>
       </w:pPr>
       <w:bookmarkStart w:id="45" w:name="_Toc21462592"/>
-      <w:bookmarkEnd w:id="15"/>
+      <w:bookmarkEnd w:id="16"/>
+      <w:proofErr w:type="spellStart"/>
       <w:r>
         <w:rPr>
           <w:lang w:val="en-US"/>
         </w:rPr>
         <w:lastRenderedPageBreak/>
-        <w:t>Sonstige Anforderungen</w:t>
+        <w:t>Sonstige</w:t>
+      </w:r>
+      <w:proofErr w:type="spellEnd"/>
+      <w:r>
+        <w:rPr>
+          <w:lang w:val="en-US"/>
+        </w:rPr>
+        <w:t xml:space="preserve"> </w:t>
+      </w:r>
+      <w:proofErr w:type="spellStart"/>
+      <w:r>
+        <w:rPr>
+          <w:lang w:val="en-US"/>
+        </w:rPr>
+        <w:t>Anforderungen</w:t>
       </w:r>
       <w:bookmarkEnd w:id="45"/>
+      <w:proofErr w:type="spellEnd"/>
     </w:p>
     <w:p>
       <w:pPr>
@@ -7141,7 +7235,15 @@
       </w:r>
       <w:bookmarkEnd w:id="52"/>
       <w:r>
-        <w:t>Arduino Mega V3</w:t>
+        <w:t xml:space="preserve">Arduino </w:t>
+      </w:r>
+      <w:proofErr w:type="spellStart"/>
+      <w:r>
+        <w:t>Mega</w:t>
+      </w:r>
+      <w:proofErr w:type="spellEnd"/>
+      <w:r>
+        <w:t xml:space="preserve"> V3</w:t>
       </w:r>
       <w:bookmarkEnd w:id="53"/>
       <w:bookmarkEnd w:id="54"/>
@@ -7262,7 +7364,6 @@
           </wp:inline>
         </w:drawing>
       </w:r>
-      <w:bookmarkEnd w:id="0"/>
     </w:p>
     <w:sectPr>
       <w:headerReference w:type="default" r:id="rId23"/>
@@ -7383,8 +7484,19 @@
         <w:lang w:val="de-DE"/>
       </w:rPr>
       <w:tab/>
+    </w:r>
+    <w:proofErr w:type="spellStart"/>
+    <w:r>
+      <w:rPr>
+        <w:rFonts w:ascii="Calibri" w:hAnsi="Calibri" w:cs="Calibri"/>
+        <w:b/>
+        <w:bCs/>
+        <w:sz w:val="16"/>
+        <w:lang w:val="de-DE"/>
+      </w:rPr>
       <w:t>Dok</w:t>
     </w:r>
+    <w:proofErr w:type="spellEnd"/>
     <w:r>
       <w:rPr>
         <w:rFonts w:ascii="Calibri" w:hAnsi="Calibri" w:cs="Calibri"/>
@@ -11820,6 +11932,7 @@
     <w:rsid w:val="00867ED6"/>
     <w:rsid w:val="00880AFB"/>
     <w:rsid w:val="00901C48"/>
+    <w:rsid w:val="009313FC"/>
     <w:rsid w:val="00A158D5"/>
     <w:rsid w:val="00A84E0C"/>
     <w:rsid w:val="00B0215B"/>
@@ -12613,7 +12726,7 @@
 </file>
 
 <file path=customXml/itemProps2.xml><?xml version="1.0" encoding="utf-8"?>
-<ds:datastoreItem xmlns:ds="http://schemas.openxmlformats.org/officeDocument/2006/customXml" ds:itemID="{622938F3-BA5F-488A-8F75-C04962144BDF}">
+<ds:datastoreItem xmlns:ds="http://schemas.openxmlformats.org/officeDocument/2006/customXml" ds:itemID="{F46D06C7-26E2-4C7E-AC7A-5F5F1BFD7A20}">
   <ds:schemaRefs>
     <ds:schemaRef ds:uri="http://schemas.openxmlformats.org/officeDocument/2006/bibliography"/>
   </ds:schemaRefs>

</xml_diff>